<commit_message>
[note]: vertical jumps a uvod
</commit_message>
<xml_diff>
--- a/BC - práce.docx
+++ b/BC - práce.docx
@@ -6206,7 +6206,7 @@
           <w:noProof/>
         </w:rPr>
         <w:drawing>
-          <wp:inline distT="0" distB="0" distL="0" distR="0" wp14:anchorId="3BEA82D3" wp14:editId="1FD60813">
+          <wp:inline distT="0" distB="0" distL="0" distR="0" wp14:anchorId="3BEA82D3" wp14:editId="6E87BDD0">
             <wp:extent cx="4682837" cy="2549441"/>
             <wp:effectExtent l="0" t="0" r="3810" b="3810"/>
             <wp:docPr id="2075280612" name="Obrázek 1"/>
@@ -7633,7 +7633,7 @@
       <w:pPr>
         <w:pStyle w:val="Nadpis1"/>
         <w:rPr>
-          <w:rStyle w:val="eop"/>
+          <w:rStyle w:val="normaltextrun"/>
         </w:rPr>
       </w:pPr>
       <w:bookmarkStart w:id="25" w:name="_Toc161045526"/>
@@ -7647,6 +7647,154 @@
     </w:p>
     <w:p>
       <w:pPr>
+        <w:ind w:left="432"/>
+        <w:jc w:val="both"/>
+        <w:rPr>
+          <w:color w:val="70AD47" w:themeColor="accent6"/>
+        </w:rPr>
+      </w:pPr>
+      <w:r>
+        <w:t>Úvodem do výsledkové části této bakalářské práce se zaměřím na rešerši a sběr dat různých motorických testů v</w:t>
+      </w:r>
+      <w:r>
+        <w:t> </w:t>
+      </w:r>
+      <w:r>
+        <w:t>házené</w:t>
+      </w:r>
+      <w:r>
+        <w:t xml:space="preserve"> a </w:t>
+      </w:r>
+      <w:r>
+        <w:t>násled</w:t>
+      </w:r>
+      <w:r>
+        <w:t>ným</w:t>
+      </w:r>
+      <w:r>
+        <w:t xml:space="preserve"> srovnáním těchto dat s vlastními testy provedenými mnou.</w:t>
+      </w:r>
+      <w:r>
+        <w:t xml:space="preserve"> Analýza</w:t>
+      </w:r>
+      <w:r>
+        <w:t xml:space="preserve"> je založen</w:t>
+      </w:r>
+      <w:r>
+        <w:t>a</w:t>
+      </w:r>
+      <w:r>
+        <w:t xml:space="preserve"> převážně na poznatcích získaných ze zahraničních zdrojů, což implikuje, že v této práci budou nadále používány pouze anglické názvy a zkratky motorických testů, jako napřík</w:t>
+      </w:r>
+      <w:r>
+        <w:t xml:space="preserve">lad </w:t>
+      </w:r>
+      <w:r>
+        <w:t>T</w:t>
+      </w:r>
+      <w:r>
+        <w:t>-</w:t>
+      </w:r>
+      <w:r>
+        <w:t>half test</w:t>
+      </w:r>
+      <w:r>
+        <w:t xml:space="preserve"> neboli anglicky </w:t>
+      </w:r>
+      <w:r>
+        <w:t>poloviční T-test</w:t>
+      </w:r>
+      <w:r>
+        <w:t xml:space="preserve">, </w:t>
+      </w:r>
+      <w:r>
+        <w:t>Illinois modified test</w:t>
+      </w:r>
+      <w:r>
+        <w:t xml:space="preserve"> neboli anglicky modifikovaný</w:t>
+      </w:r>
+      <w:r>
+        <w:t xml:space="preserve"> </w:t>
+      </w:r>
+      <w:r>
+        <w:t>Illinois test</w:t>
+      </w:r>
+      <w:r>
+        <w:t>,</w:t>
+      </w:r>
+      <w:r>
+        <w:t xml:space="preserve"> test skákání</w:t>
+      </w:r>
+      <w:r>
+        <w:t xml:space="preserve"> </w:t>
+      </w:r>
+      <w:r>
+        <w:t xml:space="preserve">pro posouzení rychlosti změny směru neboli anglicky </w:t>
+      </w:r>
+      <w:r>
+        <w:t>cross-hopping test</w:t>
+      </w:r>
+      <w:r>
+        <w:t xml:space="preserve">, výskok z podřepu neboli anglicky </w:t>
+      </w:r>
+      <w:r>
+        <w:t xml:space="preserve">squat </w:t>
+      </w:r>
+      <w:r>
+        <w:t>j</w:t>
+      </w:r>
+      <w:r>
+        <w:t>ump (SJ), výskok z protipohybu neboli anglicky counter move</w:t>
+      </w:r>
+      <w:r>
+        <w:t xml:space="preserve">ment jump (CMJ), </w:t>
+      </w:r>
+      <w:r>
+        <w:t xml:space="preserve">výskok </w:t>
+      </w:r>
+      <w:r>
+        <w:t xml:space="preserve">z protipohybu s pomocí paží </w:t>
+      </w:r>
+      <w:r>
+        <w:t xml:space="preserve">neboli anglicky counter movement jumps with </w:t>
+      </w:r>
+      <w:r>
+        <w:t xml:space="preserve">aimed </w:t>
+      </w:r>
+      <w:r>
+        <w:t>arms (CMJA)</w:t>
+      </w:r>
+      <w:r>
+        <w:t xml:space="preserve">, </w:t>
+      </w:r>
+      <w:r>
+        <w:t xml:space="preserve">test pěti maximálních skoků do dálky neboli </w:t>
+      </w:r>
+      <w:r>
+        <w:lastRenderedPageBreak/>
+        <w:t>anglicky five</w:t>
+      </w:r>
+      <w:r>
+        <w:t>-jumps test</w:t>
+      </w:r>
+      <w:r>
+        <w:t xml:space="preserve"> </w:t>
+      </w:r>
+      <w:r>
+        <w:t xml:space="preserve">. </w:t>
+      </w:r>
+      <w:r>
+        <w:t xml:space="preserve">Cílem srovnání je posoudit výsledky motorických testů, které jsem provedl u hráčů házené, v porovnání s testy prováděnými v širším mezinárodním kontextu. Klade se důraz na to, zda </w:t>
+      </w:r>
+      <w:r>
+        <w:rPr>
+          <w:color w:val="70AD47" w:themeColor="accent6"/>
+        </w:rPr>
+        <w:t>jsme vybrali vhodné testy pro hodnocení motorických schopností a jak se naše výsledky shodují či liší od výsledků ostatních zkoumaných subjektů. Tento komparativní přístup nám poskytne hlubší vhled do motorických schopností hráčů házené a umožní identifikovat oblasti, které by mohly být vylepšeny v rámci tréninkových programů</w:t>
+      </w:r>
+    </w:p>
+    <w:p>
+      <w:pPr>
         <w:pStyle w:val="Nadpis2"/>
       </w:pPr>
       <w:bookmarkStart w:id="26" w:name="_Toc161045527"/>
@@ -7672,135 +7820,461 @@
         <w:t>rychlostí a efektivitou</w:t>
       </w:r>
       <w:r>
-        <w:t>. Mezi testy, které jsou často používány k posouzení rychlostních schopností hráčů, patří přímý sprint na 30 metrů a testy zaměřené na rychlost změny směru, jako je T-test, Illinois test a Cross</w:t>
-      </w:r>
-      <w:r>
-        <w:t>-</w:t>
-      </w:r>
-      <w:r>
-        <w:t>hopping test.</w:t>
-      </w:r>
-    </w:p>
-    <w:p>
-      <w:r>
-        <w:t>Nicméně, testy zaměřené na rychlost změny směru, jako jsou zmíněné T-test</w:t>
+        <w:t>. Mezi testy, které jsou často používány k posouzení rychlostních schopností hráčů, patří přímý sprint na 30 metrů a testy zaměřené na rychlost změny směru, jako je T-test</w:t>
       </w:r>
       <w:r>
         <w:t xml:space="preserve"> a</w:t>
       </w:r>
       <w:r>
-        <w:t xml:space="preserve"> Illinois test, jsou v házené klíčové, protože změna směru je běžnou součástí herních situací. Tyto testy umožňují </w:t>
-      </w:r>
+        <w:t xml:space="preserve"> Illinois test.</w:t>
+      </w:r>
+    </w:p>
+    <w:p>
+      <w:pPr>
+        <w:pStyle w:val="Nadpis3"/>
+      </w:pPr>
+      <w:r>
+        <w:t>30 metrů sprint</w:t>
+      </w:r>
+    </w:p>
+    <w:p>
+      <w:r>
+        <w:t>Přímý sprint</w:t>
+      </w:r>
+      <w:r>
+        <w:t xml:space="preserve"> do </w:t>
+      </w:r>
+      <w:r>
+        <w:t>30 metrů je nejčastěji vyskytujícím se testem ve studiích zaměřených na rychlostní předpoklady v házené. Tento test je vykonáván z důvodu specifik hřiště pro házenou, které je často omezené na kratší vzdálenosti. Krátká délka hřiště ve spojení s rychlými herními situacemi vyžaduje, aby hráči měli schopnost dosáhnout maximální rychlosti na relativně krátké vzdálenosti.</w:t>
+      </w:r>
+      <w:r>
+        <w:t xml:space="preserve"> </w:t>
+      </w:r>
+      <w:r>
+        <w:t xml:space="preserve">Tento test </w:t>
+      </w:r>
+      <w:r>
+        <w:t xml:space="preserve">byl použit </w:t>
+      </w:r>
+      <w:r>
+        <w:t xml:space="preserve">v různých modifikací například ve studiích od </w:t>
+      </w:r>
+      <w:r>
+        <w:fldChar w:fldCharType="begin"/>
+      </w:r>
+      <w:r>
+        <w:instrText xml:space="preserve"> ADDIN ZOTERO_ITEM CSL_CITATION {"citationID":"EAKDSkAp","properties":{"formattedCitation":"(Hammami et al. 2021; Zapartidis et al. 2011; Hammami et al. 2019a; Romero-Garc\\uc0\\u237{}a et al. 2022; Aouichaoui et al. 2024; Hammami et al. 2019b; Molina-L\\uc0\\u243{}pez et al. 2020; Matthys et al. 2011; 2013a; Ortega-Becerra et al. 2018; Matthys et al. 2013b; Zapartidis et al. 2009; Ingebrigtsen et al. 2013; Hammami et al. 2020; Rousanoglou et al. 2014; Madruga-Parera et al. 2021; El-Din et al. 2011; Pion et al. 2015; Palamas et al. 2015; Ingebrigtsen a Jeffreys 2012; Madruga et al. 2019)","plainCitation":"(Hammami et al. 2021; Zapartidis et al. 2011; Hammami et al. 2019a; Romero-García et al. 2022; Aouichaoui et al. 2024; Hammami et al. 2019b; Molina-López et al. 2020; Matthys et al. 2011; 2013a; Ortega-Becerra et al. 2018; Matthys et al. 2013b; Zapartidis et al. 2009; Ingebrigtsen et al. 2013; Hammami et al. 2020; Rousanoglou et al. 2014; Madruga-Parera et al. 2021; El-Din et al. 2011; Pion et al. 2015; Palamas et al. 2015; Ingebrigtsen a Jeffreys 2012; Madruga et al. 2019)","noteIndex":0},"citationItems":[{"id":25,"uris":["http://zotero.org/users/local/PuTqOBGs/items/KJFVEHL3"],"itemData":{"id":25,"type":"article-journal","abstract":"OBJECTIVE: This study analyzed the effects of high intensity interval training (HIIT) combined with plyometric exercise on the physical fitness of junior male handball players. PATIENTS AND METHODS: Subjects (age ~17 years) were randomly divided between experimental (n=17) and control (n=15) groups. During the 8-week intervention, the experimental group replaced a part of their regular regimen by HIIT, combined with plyometric exercise. Assessments in both groups before and after the intervention included: squat jump (SJ), countermovement jump (CMJ), sprint performance (5 m, 10 m, 20 m and 30 m), change of direction tests (Illinois modified test [Illinois-MT] and T-half test), 20-m shuttle run, and repeated sprint T-test. RESULTS: The two-way analyses of variance revealed significant group-time interactions (all p&lt;0.05), favoring the intervention group in 5 m, 10 m, 20 m and 30 m sprint (d=0.33, 8.3%; d=0.52, 7.6%; d=0.57, 6.8%; and d=0.58, 8.8%, respectively), T-half (d=0.25, 5.1%), Illinois-MT (d=0.47, 4.2%), SJ and CMJ (d=0.34-0.39, 34-4-34.9%), repeated sprint T-test best time, mean time and total time (d=0.83, 6.9%; d=0.62, 7.4%; and d=0.61, 7.2%, respectively), 20 meter shuttle run test aerobic maximum speed and predicted maximal oxygen intake (d=0.36, 7.5%; d=0.19, 9.4%, respectively). CONCLUSIONS: HIIT combined with plyometrics can aid in the development of physical fitness abilities, which are extremely important to junior male handball players.","container-title":"European Review for Medical and Pharmacological Sciences","DOI":"10.26355/eurrev_202112_27434","ISSN":"1128-3602, 2284-0729","issue":"23","language":"eng","page":"7380-7389","source":"DOI.org (CSL JSON)","title":"Effects of high-intensity interval training and plyometric exercise on the physical fitness of junior male handball players","volume":"25","author":[{"family":"Hammami","given":"M."},{"family":"Gaamouri","given":"N."},{"family":"Ramirez-Campillo","given":"R."},{"family":"Shephard","given":"R.J."},{"family":"Bragazzi","given":"N.L."},{"family":"Chelly","given":"M.S."},{"family":"Knechtle","given":"B."},{"family":"Gaied","given":"S."}],"issued":{"date-parts":[["2021",12]]}}},{"id":26,"uris":["http://zotero.org/users/local/PuTqOBGs/items/Z2UGF22E"],"itemData":{"id":26,"type":"article-journal","container-title":"Biology of Sport","DOI":"10.5604/959283","ISSN":"0860-021X, 2083-1862","issue":"3","journalAbbreviation":"Biol Sport","page":"171-176","source":"DOI.org (Crossref)","title":"SEX DIFFERENCES IN THE MOTOR ABILITIES OF YOUNG MALE AND FEMALE HANDBALL PLAYERS","volume":"28","author":[{"family":"Zapartidis","given":"I."},{"family":"Nikolaidou","given":"M.E."},{"family":"Vareltzis","given":"I."},{"family":"Kororos","given":"P."}],"issued":{"date-parts":[["2011",9,14]]}}},{"id":1,"uris":["http://zotero.org/users/local/PuTqOBGs/items/BYQI6HYU"],"itemData":{"id":1,"type":"article-journal","abstract":"Abstract\n            \n              Hammami, M, Gaamouri, N, Aloui, G, Shephard, RJ, and Chelly, MS. Effects of combined plyometric and short sprint with change-of-direction training on athletic performance of male U15 handball players.\n              J Strength Cond Res\n              33(3): 662–675, 2019—This study examined the effects of combined plyometric and change-of-direction training (CPT) on selected measures of performance (repeated-sprint T-test [RSTT], sprint performance [5, 10, 20, and 30 m], change-of-direction tests [modified Illinois test and T-half test], squat jump, countermovement jump, countermovement jump with aimed arms 5-jump test, Y-balance test, Stork balance test, and 20-m shuttle run) in male U15 handball players. Players were randomly divided between experimental (\n              n\n              = 14; age: 14.5 ± 0.3 years) and control (\n              n\n              = 14; age: 14.6 ± 0.2 years) groups. All trial participants trained and played matches together, but for 8 weeks in the latter part of the season, the experimental group replaced the tactical part of their normal regimen by a biweekly course of CPT. This induced significant increases in sprint performance relative to controls (\n              p\n              = 0.006, effect size [ES] = 0.135, 8.7%;\n              p\n              =&lt;0.001, ES = 0.214, 7.4%;\n              p\n              = 0.022, ES = 0.096, 7.2%; and\n              p\n              = 0.032, ES = 0.085, 8.9% over distances of 5, 10, 20, and 30 m, respectively). The modified Illinois test and T-half test also showed significant gains for experimental subjects (\n              p\n              &lt; 0.025; ES = 0.205, 4.2% and\n              p\n              &lt; 0.001; ES = 0.093, 5.3%, respectively), as did vertical and horizontal jumps. However, there were no significant changes of RSTT, 20-m shuttle run, or balance. Nevertheless, we conclude that the current CPT is effective in enhancing sprint performance, change-of-direction tests, and vertical and horizontal jumping and thus it can be commended to male U15 handball players as a useful option for improving important components of their physical performance.","container-title":"Journal of Strength and Conditioning Research","DOI":"10.1519/JSC.0000000000002870","ISSN":"1064-8011","issue":"3","language":"en","page":"662-675","source":"DOI.org (Crossref)","title":"Effects of Combined Plyometric and Short Sprint With Change-of-Direction Training on Athletic Performance of Male U15 Handball Players","volume":"33","author":[{"family":"Hammami","given":"Mehrez"},{"family":"Gaamouri","given":"Nawel"},{"family":"Aloui","given":"Gaith"},{"family":"Shephard","given":"Roy J."},{"family":"Chelly","given":"Mohamed Souhaiel"}],"issued":{"date-parts":[["2019",3]]}}},{"id":29,"uris":["http://zotero.org/users/local/PuTqOBGs/items/UNIG35I2"],"itemData":{"id":29,"type":"article-journal","abstract":"INTRODUCTION: Handball is a team sport whose performance depends on a large number of factors. The objectives of the present study were to analyze the differences in physical performance, kinanthropometric variables, and adherence to the Mediterranean diet (MD), in handball players according to sports category, as well as the possible relationships between these variables.\nMETHODS: One hundred and thirty-three male handball players (35 infant; 46 cadets; 26 juniors and 26 seniors players) underwent a kinanthropometric analysis following the ISAK protocol, self-completed the KIDMED questionnaire, and their physical condition was evaluated with different physical tests.\nRESULTS: Significant differences (p &lt; 0.001-0.007) were found between the sports categories in most of the physical condition variables and anthropometric characteristics, but not in the degree of adherence to the MD. The predominant level of adherence to the MD was medium (47.4%), followed by good (42.1%), and correlated with the body mass, the height, the BMI, the muscle mass and the ∑3-girths sum corrected, but not with physical test results. A multiple linear regression analysis showed that the fat mass and muscle mass variables had a more specific weight in the results of the physical fitness tests.\nCONCLUSIONS: There are differences according to sports category in kinanthropometric characteristics and physical fitness tests in adolescent handball players. The predominant degrees of adherence to the MD were medium and good. A relationship was found between anthropometric characteristics and physical performance in handball players.","container-title":"PeerJ","DOI":"10.7717/peerj.14329","ISSN":"2167-8359","journalAbbreviation":"PeerJ","language":"eng","note":"PMID: 36518299\nPMCID: PMC9744156","page":"e14329","source":"PubMed","title":"Adherence to the Mediterranean diet, kinanthropometric characteristics and physical performance of young male handball players","volume":"10","author":[{"family":"Romero-García","given":"David"},{"family":"Esparza-Ros","given":"Francisco"},{"family":"Picó García","given":"María"},{"family":"Martínez-Sanz","given":"José Miguel"},{"family":"Vaquero-Cristóbal","given":"Raquel"}],"issued":{"date-parts":[["2022"]]}}},{"id":34,"uris":["http://zotero.org/users/local/PuTqOBGs/items/HDEQX33Q"],"itemData":{"id":34,"type":"article-journal","abstract":"Biological maturity status significantly influences success in handball, impacting an athlete’s performance and overall development. This study aimed to examine the anthropometric and physical performance variables concerning age and maturity status, establishing reference values for physical performance among Tunisian players. A total of 560 handball players (309 males and 251 females aged 13–19 years) were categorized based on maturity status: early (n = 98), average (n = 262), and late (n = 200), determined through Mirwald and colleagues’ equations. Anthropometric, physical fitness, and physiological data were collected for reference value creation. Our findings revealed significantly higher anthropometric parameters (p = 0.003) in late-maturing athletes compared to their early-maturing counterparts. Post-pubertal athletes showed significantly superior (p = 0.002) jumping ability, change of direction, and aerobic performance compared to their pre-pubertal peers. Additionally, male athletes outperformed females in both fitness (p = 0.001) and aerobic (p = 0.001) performance. A notable age-by-maturity interaction emerged for most performance outcomes (η2 ranging from 0.011 to 0.084), highlighting increased sex-specific differences as athletes progressed in age. Percentile values are provided for males and females, offering valuable insights for coaches and sports scientists to design personalized training programs. Understanding a player’s performance relative to these percentiles allows trainers to tailor workouts, addressing specific strengths and weaknesses for enhanced development and competitiveness.","container-title":"Clinics and Practice","DOI":"10.3390/clinpract14010024","ISSN":"2039-7283","issue":"1","language":"en","license":"http://creativecommons.org/licenses/by/3.0/","note":"number: 1\npublisher: Multidisciplinary Digital Publishing Institute","page":"305-326","source":"www.mdpi.com","title":"Reference Values of Physical Performance in Handball Players Aged 13–19 Years: Taking into Account Their Biological Maturity","title-short":"Reference Values of Physical Performance in Handball Players Aged 13–19 Years","volume":"14","author":[{"family":"Aouichaoui","given":"Chirine"},{"family":"Krichen","given":"Samir"},{"family":"Tounsi","given":"Mohamed"},{"family":"Ammar","given":"Achraf"},{"family":"Tabka","given":"Oussama"},{"family":"Chatti","given":"Salem"},{"family":"Zaouali","given":"Monia"},{"family":"Zouch","given":"Mohamed"},{"family":"Trabelsi","given":"Yassine"}],"issued":{"date-parts":[["2024",2]]}}},{"id":36,"uris":["http://zotero.org/users/local/PuTqOBGs/items/K3NH6WUT"],"itemData":{"id":36,"type":"article-journal","abstract":"Handball performance is influenced by age, anthropometric characteristics, technical skills, tactical understanding, and physical abilities. The aims of this study were (i) to determine differences in anthropometric characteristics and physical performance between adolescent handball players across age categories, and (ii) to determine which anthropometric and maturity variables have the greatest relative importance in fitness for this sport. Seventy-nine male handball players drawn from a team in the elite Tunisian Handball league [U18 (n = 10); U17 (n = 12); U16 (n = 17); U15 (n = 18); and U14 (n = 22)] volunteered for the investigation. Assessments included sprint performances; change in direction tests (T-half test and Illinois modified test); jumping tests (squat jump; counter movement jump; countermovement jump with aimed arms; five-jump test); medicine ball throwing; handgrip force; back extensor force and selected anthropometric measurements. The individual’s age category affected all measurements, with U17 and U18 players showing larger body measurements and significantly better absolute results on all physical tests than U14, U15 and U16 contestants. Scores for the majority of physical performance tests were closely inter-correlated. We conclude that U17 and U18 players show significantly better absolute results than the younger players on all physical tests. Multiple linear regressions, using block-wise entry, indicate that age is the strongest predictor of jump and sprint performances. Several anthropometric characteristics, including body mass, standing height and lower limb length were closely correlated with performance test scores, but after allowing for age only body mass added to the prediction of jumping ability.","container-title":"Frontiers in Physiology","ISSN":"1664-042X","source":"Frontiers","title":"Field Tests of Performance and Their Relationship to Age and Anthropometric Parameters in Adolescent Handball Players","URL":"https://www.frontiersin.org/journals/physiology/articles/10.3389/fphys.2019.01124","volume":"10","author":[{"family":"Hammami","given":"Mehrez"},{"family":"Hermassi","given":"Souhail"},{"family":"Gaamouri","given":"Nawel"},{"family":"Aloui","given":"Gaith"},{"family":"Comfort","given":"Paul"},{"family":"Shephard","given":"Roy J."},{"family":"Chelly","given":"Mohamed Souhaiel"}],"accessed":{"date-parts":[["2024",3,1]]},"issued":{"date-parts":[["2019"]]}}},{"id":38,"uris":["http://zotero.org/users/local/PuTqOBGs/items/X6WEDAG9"],"itemData":{"id":38,"type":"article-journal","abstract":"The aims of the present study were (1) to determine the differences in body composition and the physical and physiological profile of handball youths across age categories, and (2) to analyze the mediation effect of different categories on the relationship between lean mass or fat mass and specific physical handball capacities. Fifty-four young handball players aged 13 to 18 were assigned to U14 (13- and 14-year-olds), U16 (15- and 16-year-olds), and U18 (17- and 18-year-olds). Body composition was measured using multi-frequency bioelectrical impedance (Inbody®, 230). Handball physical fitness was assessed using handgrip force, jumping tests (squat jump, countermovement jump, countermovement jump with aimed arms), a 30-m sprint, a change-of-direction test (T-half agility test and modified Illinois test), and a Yo-Yo intermittent recovery test level 1. Simple mediation analysis was performed to analyze whether the category mediated the relationship between lean mass or fat mass and physical capacities. No significant differences were observed according to category for the majority of the measured parameters, except for height, lean body mass, and arm span. Lean body mass increased significantly as player category increased (p &lt; 0.05; ∆ = 4.66–9.38; effect size (ES) = 0.96–1.92). The increase in handball category enhanced the majority of the physical capacities evaluated; however, these differences were reduced between the U16 vs. U18 categories. The indirect mediation effect suggests that handball category mediated the relationship between lean mass and upper and lower strength, velocity, agility, and cardiorespiratory fitness. In contrast, an indirect effect suggests that category mediated the relationship between fat mass only in agility and cardiorespiratory fitness. We conclude that U18s showed better body composition parameters, as well as better physical performance scores. Handball category clearly mediated the relationship between body composition through lean mass and fat mass and the physiological profile in handball youth, but lean mass proved to be more relevant when mediating physical performance.","container-title":"International Journal of Environmental Research and Public Health","DOI":"10.3390/ijerph17072350","ISSN":"1660-4601","issue":"7","language":"en","license":"http://creativecommons.org/licenses/by/3.0/","note":"number: 7\npublisher: Multidisciplinary Digital Publishing Institute","page":"2350","source":"www.mdpi.com","title":"Mediation Effect of Age Category on the Relationship between Body Composition and the Physical Fitness Profile in Youth Handball Players","volume":"17","author":[{"family":"Molina-López","given":"Jorge"},{"family":"Barea Zarzuela","given":"Iván"},{"family":"Sáez-Padilla","given":"Jesús"},{"family":"Tornero-Quiñones","given":"Inmaculada"},{"family":"Planells","given":"Elena"}],"issued":{"date-parts":[["2020",1]]}}},{"id":40,"uris":["http://zotero.org/users/local/PuTqOBGs/items/UFG9SCLF"],"itemData":{"id":40,"type":"article-journal","abstract":"Abstract\n            \n              Talent identification in team sports is complex and requires a multidisciplinary approach. The purpose of this study was to examine differences between elite and non‐elite handball players in three age groups: U14 (\n              n\n              =186), U16 (\n              n\n              =150), and U18 (\n              n\n              =92). A multidimensional test battery was assessed, taking biological maturation into account. Significant maturation effects were found for all anthropometric characteristics and most performance variables. Compared with their non‐elite peers, the elite handball players demonstrated significantly greater aerobic capacity (\n              P\n              &lt;0.01), strength and power (U14: countermovement jump,\n              P\n              =0.021; sit‐ups,\n              P\n              =0.003; handgrip,\n              P\n              =0.020; U16: countermovement jump,\n              P\n              =0.013; five‐jump test,\n              P\n              &lt;0.001), and speed and agility (\n              P\n              &lt;0.05) when maturation was controlled for. There was a significant difference in flexibility between elite and non‐elite players in the U18 group (\n              P\n              &lt;0.05). The elite and non‐elite players did not differ in task‐ and ego‐orientation. These results show that elite and non‐elite young handball players possess different physical performance characteristics and that the specific tests that discriminate elite from non‐elite handball players vary among age groups. In addition, maturity status can influence the results and should therefore be considered in talent identification and development programmes.","container-title":"European Journal of Sport Science","DOI":"10.1080/17461391.2010.523850","ISSN":"1746-1391, 1536-7290","issue":"5","journalAbbreviation":"European Journal of Sport Science","language":"en","page":"355-363","source":"DOI.org (Crossref)","title":"A multidisciplinary identification model for youth handball","volume":"11","author":[{"family":"Matthys","given":"Stijn P. J."},{"family":"Vaeyens","given":"Roel"},{"family":"Vandendriessche","given":"Joric"},{"family":"Vandorpe","given":"Barbara"},{"family":"Pion","given":"Johan"},{"family":"Coutts","given":"Aaron J."},{"family":"Lenoir","given":"Matthieu"},{"family":"Philippaerts","given":"Renaat M."}],"issued":{"date-parts":[["2011",9]]}}},{"id":41,"uris":["http://zotero.org/users/local/PuTqOBGs/items/ALB9RH2S"],"itemData":{"id":41,"type":"article-journal","container-title":"Journal of Sports Sciences","DOI":"10.1080/02640414.2013.781663","ISSN":"0264-0414, 1466-447X","issue":"12","journalAbbreviation":"Journal of Sports Sciences","language":"en","page":"1344-1352","source":"DOI.org (Crossref)","title":"Differences in biological maturation, anthropometry and physical performance between playing positions in youth team handball","volume":"31","author":[{"family":"Matthys","given":"Stijn P.J."},{"family":"Fransen","given":"Job"},{"family":"Vaeyens","given":"Roel"},{"family":"Lenoir","given":"Matthieu"},{"family":"Philippaerts","given":"Renaat"}],"issued":{"date-parts":[["2013",8]]}}},{"id":42,"uris":["http://zotero.org/users/local/PuTqOBGs/items/HBSLGME2"],"itemData":{"id":42,"type":"article-journal","abstract":"Ortega-Becerra, M, Pareja-Blanco, F, Jiménez-Reyes, P, Cuadrado-Peñafiel, V, and González-Badillo, JJ. Determinant factors of physical performance and specific throwing in handball players of different ages. J Strength Cond Res 32(6): 1778–1786, 2018—This study aimed to analyze various fitness qualities in handball players of different ages and to determine the relationships between these parameters and throwing velocity. A total of 44 handball players participated, pooled by age groups: professional (ELITE, n = 13); under-18 (U18, n = 16); under-16 (U16, n = 15). The following tests were completed: 20-m running sprints; countermovement jumps (CMJs); jump squat to determine the load that elicited </w:instrText>
+      </w:r>
+      <w:r>
+        <w:rPr>
+          <w:rFonts w:ascii="Cambria Math" w:hAnsi="Cambria Math" w:cs="Cambria Math"/>
+        </w:rPr>
+        <w:instrText>∼</w:instrText>
+      </w:r>
+      <w:r>
+        <w:instrText xml:space="preserve">20 cm jump height (JSLOAD-20 cm); a progressive loading test in full squat and bench press to determine the load that elicited </w:instrText>
+      </w:r>
+      <w:r>
+        <w:rPr>
+          <w:rFonts w:ascii="Cambria Math" w:hAnsi="Cambria Math" w:cs="Cambria Math"/>
+        </w:rPr>
+        <w:instrText>∼</w:instrText>
+      </w:r>
+      <w:r>
+        <w:instrText>1 m</w:instrText>
+      </w:r>
+      <w:r>
+        <w:rPr>
+          <w:rFonts w:ascii="Calibri" w:hAnsi="Calibri" w:cs="Calibri"/>
+        </w:rPr>
+        <w:instrText>·</w:instrText>
+      </w:r>
+      <w:r>
+        <w:instrText>s</w:instrText>
+      </w:r>
+      <w:r>
+        <w:rPr>
+          <w:rFonts w:ascii="Calibri" w:hAnsi="Calibri" w:cs="Calibri"/>
+        </w:rPr>
+        <w:instrText>−</w:instrText>
+      </w:r>
+      <w:r>
+        <w:instrText xml:space="preserve">1 (SQ-V1-LOAD and BP-V1-LOAD); and handball throwing (jump throw and 3-step throw). ELITE showed greater performance in almost all sprint distances, CMJ, JSLOAD-20 cm, and bench press strength than U18 and U16. The differences between U18 and U16 were unclear for these variables. ELITE also showed greater (p &lt; 0.001) performance for squat strength and throwing than U18 and U16, and U18 attained greater performance (p ≤ 0.05) for these variables than U16. Throwing performance correlated (p ≤ 0.05) with sprint times (r = −0.31; −0.51) and jump ability (CMJ: r = 0.39; 0.56 and JSLOAD-20 cm: r = 0.57; 0.60). Muscle strength was also associated (p &lt; 0.001) with both types of throw (SQ-V1-LOAD: r = 0.66; 0.76; and BP-V1-LOAD: r = 0.33; 0.70). These results indicate that handball throwing velocity is strongly associated with lower-limb strength, although upper-limb strength, jumping and sprint capacities also play a relevant role in throwing performance, suggesting the need for coaches to include proper strength programs to improve handball players' throwing velocity.","container-title":"The Journal of Strength &amp; Conditioning Research","DOI":"10.1519/JSC.0000000000002050","ISSN":"1064-8011","issue":"6","language":"en-US","page":"1778","source":"journals.lww.com","title":"Determinant Factors of Physical Performance and Specific Throwing in Handball Players of Different Ages","volume":"32","author":[{"family":"Ortega-Becerra","given":"Manuel"},{"family":"Pareja-Blanco","given":"Fernando"},{"family":"Jiménez-Reyes","given":"Pedro"},{"family":"Cuadrado-Peñafiel","given":"Víctor"},{"family":"González-Badillo","given":"Juan J."}],"issued":{"date-parts":[["2018",6]]}}},{"id":43,"uris":["http://zotero.org/users/local/PuTqOBGs/items/MBA57MTA"],"itemData":{"id":43,"type":"article-journal","container-title":"Journal of Sports Sciences","DOI":"10.1080/02640414.2012.733819","ISSN":"0264-0414, 1466-447X","issue":"3","journalAbbreviation":"Journal of Sports Sciences","language":"en","page":"325-334","source":"DOI.org (Crossref)","title":"A longitudinal study of multidimensional performance characteristics related to physical capacities in youth handball","volume":"31","author":[{"family":"Matthys","given":"Stijn P.J."},{"family":"Vaeyens","given":"Roel"},{"family":"Fransen","given":"Job"},{"family":"Deprez","given":"Dieter"},{"family":"Pion","given":"Johan"},{"family":"Vandendriessche","given":"Joric"},{"family":"Vandorpe","given":"Barbara"},{"family":"Lenoir","given":"Matthieu"},{"family":"Philippaerts","given":"Renaat"}],"issued":{"date-parts":[["2013",2]]}}},{"id":47,"uris":["http://zotero.org/users/local/PuTqOBGs/items/2FYU69YP"],"itemData":{"id":47,"type":"article-journal","abstract":"The aim of the study was to compare physical fitness and selected anthropometric characteristics between selected (SP) and non-selected (NSP) for the Greek preliminary national team male (n=88) and female (n=73) young handball players. Results revealed that compared to SP players, male SP players presented higher values in ball velocity (p=.001) standing long jump (p=.016), 30-m sprint (p=.034) and estimated VO 2max (p=.018), while female SP players presented higher values only in ball velocity (p=.009) and standing long jump (p=.045). Male SP players were taller (p=.042) and had larger arm span (p=.031). Taking into account the different playing positions, significant differences (in favor of SP) were found between SP and NSP male backs in stature (p=.008), hand spread (p=.042), arm span (p=.019) and ball velocity (p=.005). Female SP revealed higher values in stature (p=.041) and arm span (p=.046). For wings, significant differences were found in ball velocity (p=.007), 30-m sprint (p=.039) and estimated VO 2max (p=.002) between SP and NSP male players (in favor of SP) and in estimated VO 2max (p=.019) between SP and NSP female players. For pivots, significant differences were found only in ball velocity (p=.001) between SP and NSP females (in favor of SP). Finally, no statistically significant differences were found between SP and NSP male and female goalkeepers. Current results suggest that physical and anthropometric characteristics should be included in any testing procedure of junior handball players.","container-title":"The Open Sports Sciences Journal","DOI":"10.2174/1875399X00902010022","journalAbbreviation":"The Open Sports Sciences Journal","page":"22-28","source":"ResearchGate","title":"Physical Fitness and Anthropometric Characteristics in Different Levels of Young Team Handball Players","volume":"2","author":[{"family":"Zapartidis","given":"Ilias"},{"family":"Vareltzis","given":"Ioannis"},{"family":"Gouvali","given":"Marina"},{"family":"Kororos","given":"Panagiotis"}],"issued":{"date-parts":[["2009",3,19]]}}},{"id":50,"uris":["http://zotero.org/users/local/PuTqOBGs/items/KLVGHQFC"],"itemData":{"id":50,"type":"article-journal","abstract":"Ingebrigtsen, J, Jeffreys, I, and Rodahl, S. Physical characteristics and abilities of junior elite male and female handball players. J Strength Cond Res 27(2): 302–309, 2013—This study first aimed to examine strength, speed, and jumping abilities in 29 male and 29 female junior elite handball players and second to compare Under-18 and Under-16 players in the selected parameters. The players were chosen by the Norwegian Handball Federation, and all were tested in strength (squat and bench press), speed (10-, 30-, and 6 × 30-m repeated sprint ability), and jumping abilities (countermovement jump and squat jump [SJ]). Anthropometric qualities were also measured. Independent t-tests were applied to reveal possible mean differences between the U-18 and U-16 players within each sex. No significant differences in anthropometry were observed between the U18 and U16 players within either sex. Furthermore, we did not observe any significant between group differences among the male players in any of the tested performance parameters. On average, however, the U16 male (n = 14) players performed better in all the tests compared with in the U18 (n = 15) male players. Similarly, we did not find any significant differences in test performances between U18 female players and U16 female players. Still, a few trends (p ≤ 0.1) were observed because female U18 (n = 14) players were found to sprint faster on both 10 and 30 m and to jump higher in SJ vs. female U16 (n = 15) players. The empirical findings do not confirm the hypothesis of pubertal development and muscle growth leading to taller and heavier U18 players. Furthermore, we expected U18 players to perform better in all the tests when compared with U16 players. Again, the data did not substantiate this, although female U18 players tended to perform better in sprint and SJ compared with the U16 players.","container-title":"The Journal of Strength &amp; Conditioning Research","DOI":"10.1519/JSC.0b013e318254899f","ISSN":"1064-8011","issue":"2","language":"en-US","page":"302","source":"journals.lww.com","title":"Physical Characteristics and Abilities of Junior Elite Male and Female Handball Players","volume":"27","author":[{"family":"Ingebrigtsen","given":"Jørgen"},{"family":"Jeffreys","given":"Ian"},{"family":"Rodahl","given":"Stein"}],"issued":{"date-parts":[["2013",2]]}}},{"id":51,"uris":["http://zotero.org/users/local/PuTqOBGs/items/EAD2GA2V"],"itemData":{"id":51,"type":"article-journal","abstract":"Abstract\n            \n              Background\n              The effects of 7 weeks plyometric training on a stable surface and on sand were compared in junior male handball players.\n            \n            \n              Methods\n              \n                A team of experienced players was divided randomly between three groups, undertaking a standard in-season regimen (C,\n                n\n                 = 10), or supplementing this regimen by plyometric training on sand (PS,\n                n\n                 = 11) or a stable surface (P, n = 10) for 7 weeks. Assessments included 20 m sprint times, change of direction tests (Modified change-of-direction T-test and Modified Illinois test), a repeated sprint T-test, jumping ability (squat, countermovement and five jump tests), and static and dynamic balance.\n              \n            \n            \n              Results\n              \n                After the intervention, PS showed significant increases of sprint speed relative to P and C. Change of direction scores were also improved for PS relative to P and C. Both PS and P increased vertical jump performance (squat jump,\n                p\n                 = 0.005; ES = 0.170; counter-movement jump\n                p\n                 &lt; 0.001; ES = 0.247). Repeated sprint T-test scores improved in PS and P relative to C, with best times of PS &gt; P (\n                p\n                 &lt; 0.05). Both plyometric groups improved their dynamic balance (p &lt; 0.05), with three parameters of PS and only one of P being significantly greater than C. Static balance was also enhanced in both experimental groups (PS &gt; P).\n              \n            \n            \n              Conclusions\n              We conclude that for reasons that remain to be clarified, several performance measures in adolescent male handball players were increased more by 7 weeks of PS than by P.","container-title":"BMC Sports Science, Medicine and Rehabilitation","DOI":"10.1186/s13102-020-00176-x","ISSN":"2052-1847","issue":"1","journalAbbreviation":"BMC Sports Sci Med Rehabil","language":"en","page":"26","source":"DOI.org (Crossref)","title":"The effect of a sand surface on physical performance responses of junior male handball players to plyometric training","volume":"12","author":[{"family":"Hammami","given":"Mehrez"},{"family":"Bragazzi","given":"Nicola Luigi"},{"family":"Hermassi","given":"Souhail"},{"family":"Gaamouri","given":"Nawel"},{"family":"Aouadi","given":"Ridha"},{"family":"Shephard","given":"Roy J."},{"family":"Chelly","given":"Mohamed Souhaiel"}],"issued":{"date-parts":[["2020",12]]}}},{"id":54,"uris":["http://zotero.org/users/local/PuTqOBGs/items/YK6ERV4F"],"itemData":{"id":54,"type":"article-journal","abstract":"Aim: \nThe purpose of the study was to identify the playing level (Under 16: U16, Under 18: U18 and Under 20: U20) and the playing position (Goalkeepers, Backs, Wings, Pivots, Centers) differences of elite junior handball players expressed in the anthropometric and physical fitness characteristics.\n\nMethods:\nThe anthropometric characteristics of body height, arm span, hand length, hand width, body mass, adipose tissue percentage, somatotype components and the physical fitness characteristics of ball throwing velocity, sprinting time, standing long jump, aerobic capacity, lower back and hamstring flexibility were measured in a total of sixty (60) handball players all members of the Greek Junior National Teams.\n\nResults:\nThere were significant (P≤0.05) differences among playing levels regarding hand length, hand width, ball velocity (U18&gt;U16), body mass, ball velocity and standing long jump (U20&gt;U16). Significant differences among playing positions (P≤0.05) were found for body height (Backs&gt;Wings and Centres, Pivots&gt;Wings), arm span (Goalkeepers and Backs&gt;Wings), body mass (Pivots&gt;Wings and Centres) and 5 m sprint time (Pivots&gt;Centres).\n\nConclusion:\nThe anthropometric differences among playing positions may indicate the advantageous characteristics that the respective position demands, whereas the absence of playing position differences in physical fitness characteristics may indicate training specificity issues that must be addressed cautiously. The anthropometric and physical fitness differences between playing levels may be attributed to developmental maturation and the progressive increase of training intensity.","container-title":"The Journal of sports medicine and physical fitness","journalAbbreviation":"The Journal of sports medicine and physical fitness","page":"611-21","source":"ResearchGate","title":"Playing level and playing position differences of anthropometric and physical fitness characteristics in elite junior handball players","volume":"54","author":[{"family":"Rousanoglou","given":"Elissavet"},{"family":"Noutsos","given":"Konstantinos"},{"family":"Bayios","given":"Ioannis"}],"issued":{"date-parts":[["2014",10,1]]}}},{"id":57,"uris":["http://zotero.org/users/local/PuTqOBGs/items/2IXRI6B6"],"itemData":{"id":57,"type":"article-journal","abstract":"Abstract\n            \n              Madruga-Parera, M, Bishop, C, Beato, M, Fort-Vanmeerhaeghe, A, Gonzalo-Skok, O, and Romero-Rodríguez, D. Relationship between inter-limb asymmetries and speed and change of direction speed in youth handball players.\n              J Strength Cond Res\n              35(12): 3482–3490, 2021—The aims of the present study were to quantify interlimb asymmetry from jumping, change of direction speed (CODS), and iso-inertial tests and to establish the association between those asymmetry scores and performance during speed and CODS tests in youth handball athletes. Twenty-six youth handball players (age: 16.2 ± 0.9 years) volunteered to participate in this study and performed single-leg countermovement jumps, single-leg broad jumps, single-leg lateral jumps, CODS tests at 180° (CODS180) and 90° (CODS90), change of direction actions with iso-inertial overload (crossover step [CRO] and lateral shuffle step), and a 20-m sprint test. Excellent intraclass correlation coefficient (ICC) values were found for all tests (ICC = 0.96–1.00) with the exception of the dominant limb during the CODS90 test (ICC = 0.69). Interlimb asymmetry scores ranged from 3.66 to 12.67%. Iso-inertial asymmetry values were higher than those found during jumping tasks (9.8–12.7% vs. 3.66–8.76%). Spearman's\n              r\n              correlations showed significant relationships between CRO asymmetry and CODS90 performance on both limbs (\n              r\n              = 0.48–0.51;\n              p\n              &lt; 0.05) and CODS180 (\n              r\n              = 0.41–0.51;\n              p\n              &lt; 0.05) and a sprint test (\n              r\n              = 0.46;\n              p\n              &lt; 0.05). These results show the test-specific nature of asymmetries in youth handball players, with iso-inertial device and CODS deficit presenting the greatest magnitude of asymmetries. Furthermore, interlimb differences during iso-inertial device (CRO) were associated with reduced CODS and sprint performance. These results suggest that the use of iso-inertial devices for the detection of interlimb asymmetry may be more effective than the total time during traditional CODS tests and that larger imbalances are associated with reduced athletic performance in youth handball players.","container-title":"Journal of Strength and Conditioning Research","DOI":"10.1519/JSC.0000000000003328","ISSN":"1064-8011","issue":"12","language":"en","page":"3482-3490","source":"DOI.org (Crossref)","title":"Relationship Between Interlimb Asymmetries and Speed and Change of Direction Speed in Youth Handball Players","volume":"35","author":[{"family":"Madruga-Parera","given":"Marc"},{"family":"Bishop","given":"Chris"},{"family":"Beato","given":"Marco"},{"family":"Fort-Vanmeerhaeghe","given":"Azahara"},{"family":"Gonzalo-Skok","given":"Oliver"},{"family":"Romero-Rodríguez","given":"Daniel"}],"issued":{"date-parts":[["2021",12]]}}},{"id":58,"uris":["http://zotero.org/users/local/PuTqOBGs/items/9WALDEQI"],"itemData":{"id":58,"type":"article-journal","abstract":"This international comparative study between talented young handball players in Germany and Greece investigated specific physical and anthropometric characteristics. This investigation of both elite profiles will allow us to determine the differences in the selection system for elite young handball players between\nthe two countries. One hundred and sixty-two players participated in this study, 88 Greek young male players and 74 German young male players. For anthropometric tests the players were measured for body height, body mass and body mass index, arm span, hand length and hand spread. Physical fitness measurements were\n30 m sprint, standing long jump, sit and reach flexibility, and 20 m shuttle run test. The results of this study demonstrate that Greek players were taller and heavier (p&lt;0.01), had longer arm span and hand length (p&lt;0.01), and performed better in 30 m sprint (p&lt;0.01), standing long jump (p&lt;0.01) and aerobic capacity (p&lt;0.01). German players outperform in hand spread (p=0.03). While some of these differences can be explained by the different strategies and training methods, and also the training environment, the results do have important implications and effects in the physical condition of junior players.","container-title":"Biology of Sport","DOI":"10.5604/965488","journalAbbreviation":"Biology of Sport","page":"245-248","source":"ResearchGate","title":"A comparative study between talented young Greek and German handball players in some physical and anthropometric characteristics","volume":"28","author":[{"family":"El-Din","given":"Hamdy"},{"family":"Zapartidis","given":"Ilias"},{"family":"Hassan","given":"Ibrahim"}],"issued":{"date-parts":[["2011",7,17]]}}},{"id":61,"uris":["http://zotero.org/users/local/PuTqOBGs/items/F9YRDC7R"],"itemData":{"id":61,"type":"article-journal","abstract":"Abstract\n            The aim of the present study was to evaluate the Flemish Sports Compass (FSC), a non‐sport‐specific generic testing battery. It was hypothesised that a set of 22 tests would have sufficient discriminant power to allocate athletes to their own sport based on a unique combination of test scores. First, discriminant analyses were applied to the 22 tests of anthropometry, physical fitness and motor coordination in 141 boys under age 18 (16.1 ± 0.8 years) and post age at peak height velocity (maturity offset = 2.674 ± 0.926) from Flemish Top Sport Academies for badminton, basketball, gymnastics, handball, judo, soccer, table tennis, triathlon and volleyball. Second, nine sequential discriminant analyses were used to assess the ability of a set of relevant performance characteristics classifying participants and non‐participants for the respective sports. Discriminant analyses resulted in a 96.4% correct classification of all participants for the nine different sports. When focusing on relevant performance characteristics, 80.1% to 97.2% of the total test sample was classified correctly within their respective disciplines. The discriminating characteristics were briefly the following: flexibility in gymnastics, explosive lower‐limb strength in badminton and volleyball, speed and agility in badminton, judo, soccer and volleyball, upper‐body strength in badminton, basketball and gymnastics, cardiorespiratory endurance in triathletes, dribbling skills in handball, basketball and soccer and overhead‐throwing skills in badminton and volleyball. The generic talent characteristics of the FSC enable the distinction of adolescent boys according to their particular sport. Implications for talent programmes are discussed.","container-title":"European Journal of Sport Science","DOI":"10.1080/17461391.2014.944875","ISSN":"1746-1391, 1536-7290","issue":"5","journalAbbreviation":"European Journal of Sport Science","language":"en","page":"357-366","source":"DOI.org (Crossref)","title":"Generic anthropometric and performance characteristics among elite adolescent boys in nine different sports","volume":"15","author":[{"family":"Pion","given":"Johan"},{"family":"Segers","given":"Veerle"},{"family":"Fransen","given":"Job"},{"family":"Debuyck","given":"Gijs"},{"family":"Deprez","given":"Dieter"},{"family":"Haerens","given":"Leen"},{"family":"Vaeyens","given":"Roel"},{"family":"Philippaerts","given":"Renaat"},{"family":"Lenoir","given":"Matthieu"}],"issued":{"date-parts":[["2015",8]]}}},{"id":70,"uris":["http://zotero.org/users/local/PuTqOBGs/items/UQTJUCJZ"],"itemData":{"id":70,"type":"article-journal","abstract":"The Use of Anthropometric and Skill Data to Identify Talented Adolescent Team Handball Athletes\nAthanasios Palamas, Ilias Zapartidis, Zacharo Kotsampoui kidou, Lamprina Tsakalou, Petros Natsis, Dimitrios Kokaridas\n\nAbstract\nObjectives: The purpose of this study was to detect differences between selected and unselected young handball athletes following a talent selection program, and to identify those characteristics that could predict young athletes’ selection in such programs. Methods: The sample consisted of 129 male young players all invited to train in youth pro-selection groups. Variables included height, body mass, body mass index, 30m running speed, standing long jump, hand grip strength, ball velocity, flexibility, agility with 5-0-5 test, and a shuttle run test. Statistics included a multivariate analysis of variance to investigate the mean differences on the dependent variables and a linear discriminant analysis (Wilks' lambda) for the determination of the main variables that distinguish successful sample (SP) from less successful sample (LSP) athletes. Results: MANOVA showed a significant effect of athletes’ level, with mean values revealing the superiority of selected athletes on all variables measured. Linear discriminant analysis revealed ball throwing speed and body height as exhibiting the highest correlation that distinguish SP from LSP athletes, followed by standing jump and maximum oxygen intake variables. Conclusions: Statistically significant differences exist between SP and LSP athletes, in parameters that are considered basic and significant in team sports like handball.\n\nFull Text: PDF DOI: 10.15640/jpesm.v2n2a13\n\nThe Use of Anthropometric and Skill Data to Identify Talented Adolescent Team Handball Athletes\nAthanasios Palamas, Ilias Zapartidis, Zacharo Kotsampoui kidou, Lamprina Tsakalou, Petros Natsis, Dimitrios Kokaridas\n\nAbstract\nObjectives: The purpose of this study was to detect differences between selected and unselected young handball athletes following a talent selection program, and to identify those characteristics that could predict young athletes’ selection in such programs. Methods: The sample consisted of 129 male young players all invited to train in youth pro-selection groups. Variables included height, body mass, body mass index, 30m running speed, standing long jump, hand grip strength, ball velocity, flexibility, agility with 5-0-5 test, and a shuttle run test. Statistics included a multivariate analysis of variance to investigate the mean differences on the dependent variables and a linear discriminant analysis (Wilks' lambda) for the determination of the main variables that distinguish successful sample (SP) from less successful sample (LSP) athletes. Results: MANOVA showed a significant effect of athletes’ level, with mean values revealing the superiority of selected athletes on all variables measured. Linear discriminant analysis revealed ball throwing speed and body height as exhibiting the highest correlation that distinguish SP from LSP athletes, followed by standing jump and maximum oxygen intake variables. Conclusions: Statistically significant differences exist between SP and LSP athletes, in parameters that are considered basic and significant in team sports like handball.\n\nFull Text: PDF DOI: 10.15640/jpesm.v2n2a13","container-title":"Journal of Physical Education and Sports Management","DOI":"10.15640/jpesm.v2n2a13","journalAbbreviation":"Journal of Physical Education and Sports Management","source":"ResearchGate","title":"The Use of Anthropometric and Skill Data to Identify Talented Adolescent Team Handball Athletes","volume":"2","author":[{"family":"Palamas","given":"Athanasios"},{"family":"Zapartidis","given":"Ilias"},{"family":"kidou","given":"Zacharo"},{"family":"Tsakalou","given":"Lamprina"},{"family":"Natsis","given":"P."},{"family":"Kokaridas","given":"Dimitrios"}],"issued":{"date-parts":[["2015",1,1]]}}},{"id":65,"uris":["http://zotero.org/users/local/PuTqOBGs/items/5Y5SKDCE"],"itemData":{"id":65,"type":"article-journal","note":"publisher: Sports Academy, Belgrade","source":"Google Scholar","title":"Relationship between speed, strength and jumping abilities in elite junior handball players","URL":"https://nordopen.nord.no/nord-xmlui/handle/11250/286459","author":[{"family":"Ingebrigtsen","given":"Jørgen"},{"family":"Jeffreys","given":"Ian"}],"accessed":{"date-parts":[["2024",3,8]]},"issued":{"date-parts":[["2012"]]}}},{"id":73,"uris":["http://zotero.org/users/local/PuTqOBGs/items/3ARXLV9T"],"itemData":{"id":73,"type":"article-journal","abstract":"The aim of the present study was to determine the association of multi-directional jumping asymmetries with measures of physical performance. Forty-two youth handball athletes (age: 16.0 ± 1.3 years; body height: 174.11 ± 7.3 cm; body mass: 70.49 ± 13.3 kg) performed a mid-season fitness test battery consisting of single leg countermovement, lateral and broad jump tests, two change of direction speed (CODS) tests, an 8 x 10 m repeated sprint test, and a 20 m sprint. The Kappa coefficient showed only 'slight' levels of agreement (K range =-0.05 to 0.15), indicating that asymmetries rarely favoured the same side during each of the jump tests. The single leg countermovement jump showed significantly (p = 0.006) larger asymmetries (11.2 ± 8.4) than the broad jump (6.4 ± 4.6) and significant correlations were present between jumping asymmetries and jump (r =-0.32 to-0.52), CODS (r = 0.31 to 0.32) and repeated sprint (r = 0.35 to 0.40) performance. The findings of the present study highlight the independent nature of jumping asymmetries and associations with measures of physical performance. Practitioners are encouraged to use multiple tests to detect existing side differences and consider appropriate training interventions for the reduction of inter-limb asymmetries.","container-title":"Journal of Human Kinetics","DOI":"10.2478/hukin-2019-0095","journalAbbreviation":"Journal of Human Kinetics","source":"ResearchGate","title":"Jumping-based Asymmetries are Negatively Associated with Jump, Change of Direction, and Repeated Sprint Performance, but not Linear Speed, in Adolescent Handball Athletes","volume":"71","author":[{"family":"Madruga","given":"Marc"},{"family":"Bishop","given":"Chris"},{"family":"Read","given":"Paul"},{"family":"Lake","given":"Jason"},{"family":"Brazier","given":"Jon"},{"family":"Romero-Rodríguez","given":"Daniel"}],"issued":{"date-parts":[["2019",10,2]]}}}],"schema":"https://github.com/citation-style-language/schema/raw/master/csl-citation.json"} </w:instrText>
+      </w:r>
+      <w:r>
+        <w:fldChar w:fldCharType="separate"/>
+      </w:r>
+      <w:r>
+        <w:rPr>
+          <w:rFonts w:ascii="Calibri" w:hAnsi="Calibri" w:cs="Calibri"/>
+          <w:kern w:val="0"/>
+        </w:rPr>
+        <w:t>(Hammami et al. 2021; Zapartidis et al. 2011; Hammami et al. 2019a; Romero-García et al. 2022; Aouichaoui et al. 2024; Hammami et al. 2019b; Molina-López et al. 2020; Matthys et al. 2011; 2013a; Ortega-Becerra et al. 2018; Matthys et al. 2013b; Zapartidis et al. 2009; Ingebrigtsen et al. 2013; Hammami et al. 2020; Rousanoglou et al. 2014; Madruga-Parera et al. 2021; El-Din et al. 2011; Pion et al. 2015; Palamas et al. 2015; Ingebrigtsen a Jeffreys 2012; Madruga et al. 2019)</w:t>
+      </w:r>
+      <w:r>
+        <w:fldChar w:fldCharType="end"/>
+      </w:r>
+      <w:r>
+        <w:t>.</w:t>
+      </w:r>
+    </w:p>
+    <w:p>
+      <w:pPr>
+        <w:pStyle w:val="Nadpis3"/>
+      </w:pPr>
+      <w:bookmarkStart w:id="27" w:name="_Toc161045529"/>
+      <w:r>
+        <w:t>Testy rychlosti změny směru</w:t>
+      </w:r>
+      <w:bookmarkEnd w:id="27"/>
+    </w:p>
+    <w:p>
+      <w:r>
+        <w:t>Testy rychlosti změny směru v házené jsou klíčové pro hodnocení agilních schopností hráčů. Existuje několik hlavních testů, které jsou nejčastěji používány k posouzení těchto schopností. Mezi ně patří T-half test, Illinois modified test a cross-hopping test. Každý z těchto testů</w:t>
+      </w:r>
+      <w:r>
+        <w:t xml:space="preserve"> se</w:t>
+      </w:r>
+      <w:r>
+        <w:t xml:space="preserve"> zaměřuje na</w:t>
+      </w:r>
+      <w:r>
+        <w:t xml:space="preserve"> </w:t>
+      </w:r>
+      <w:r>
+        <w:t xml:space="preserve">specifické aspekty rychlosti změny směru </w:t>
+      </w:r>
+      <w:r>
+        <w:t>či</w:t>
+      </w:r>
+      <w:r>
+        <w:t xml:space="preserve"> reakční schopnosti hráčů</w:t>
+      </w:r>
+      <w:r>
+        <w:t>. To</w:t>
+      </w:r>
+      <w:r>
+        <w:t xml:space="preserve"> zahrnuje rychlou změnu směru pohybu v různých rovinách</w:t>
+      </w:r>
+      <w:r>
+        <w:t>, což je klíčové pro efektivní pohyb po hřišti, obranné zákroky a útoky na branku</w:t>
+      </w:r>
+      <w:r>
+        <w:t>.</w:t>
+      </w:r>
+      <w:r>
+        <w:t xml:space="preserve"> Tyto testy se vys</w:t>
+      </w:r>
+      <w:r>
+        <w:t>kyt</w:t>
+      </w:r>
+      <w:r>
+        <w:t>li</w:t>
+      </w:r>
+      <w:r>
+        <w:t xml:space="preserve"> ve studiích od </w:t>
+      </w:r>
+      <w:r>
+        <w:fldChar w:fldCharType="begin"/>
+      </w:r>
+      <w:r>
+        <w:instrText xml:space="preserve"> ADDIN ZOTERO_ITEM CSL_CITATION {"citationID":"b9Bfi5bZ","properties":{"formattedCitation":"(Hammami et al. 2021; 2019a; Romero-Garc\\uc0\\u237{}a et al. 2022; Aouichaoui et al. 2024; Hammami et al. 2019b; Molina-L\\uc0\\u243{}pez et al. 2020; Matthys et al. 2011; 2013b; Hammami et al. 2020)","plainCitation":"(Hammami et al. 2021; 2019a; Romero-García et al. 2022; Aouichaoui et al. 2024; Hammami et al. 2019b; Molina-López et al. 2020; Matthys et al. 2011; 2013b; Hammami et al. 2020)","noteIndex":0},"citationItems":[{"id":25,"uris":["http://zotero.org/users/local/PuTqOBGs/items/KJFVEHL3"],"itemData":{"id":25,"type":"article-journal","abstract":"OBJECTIVE: This study analyzed the effects of high intensity interval training (HIIT) combined with plyometric exercise on the physical fitness of junior male handball players. PATIENTS AND METHODS: Subjects (age ~17 years) were randomly divided between experimental (n=17) and control (n=15) groups. During the 8-week intervention, the experimental group replaced a part of their regular regimen by HIIT, combined with plyometric exercise. Assessments in both groups before and after the intervention included: squat jump (SJ), countermovement jump (CMJ), sprint performance (5 m, 10 m, 20 m and 30 m), change of direction tests (Illinois modified test [Illinois-MT] and T-half test), 20-m shuttle run, and repeated sprint T-test. RESULTS: The two-way analyses of variance revealed significant group-time interactions (all p&lt;0.05), favoring the intervention group in 5 m, 10 m, 20 m and 30 m sprint (d=0.33, 8.3%; d=0.52, 7.6%; d=0.57, 6.8%; and d=0.58, 8.8%, respectively), T-half (d=0.25, 5.1%), Illinois-MT (d=0.47, 4.2%), SJ and CMJ (d=0.34-0.39, 34-4-34.9%), repeated sprint T-test best time, mean time and total time (d=0.83, 6.9%; d=0.62, 7.4%; and d=0.61, 7.2%, respectively), 20 meter shuttle run test aerobic maximum speed and predicted maximal oxygen intake (d=0.36, 7.5%; d=0.19, 9.4%, respectively). CONCLUSIONS: HIIT combined with plyometrics can aid in the development of physical fitness abilities, which are extremely important to junior male handball players.","container-title":"European Review for Medical and Pharmacological Sciences","DOI":"10.26355/eurrev_202112_27434","ISSN":"1128-3602, 2284-0729","issue":"23","language":"eng","page":"7380-7389","source":"DOI.org (CSL JSON)","title":"Effects of high-intensity interval training and plyometric exercise on the physical fitness of junior male handball players","volume":"25","author":[{"family":"Hammami","given":"M."},{"family":"Gaamouri","given":"N."},{"family":"Ramirez-Campillo","given":"R."},{"family":"Shephard","given":"R.J."},{"family":"Bragazzi","given":"N.L."},{"family":"Chelly","given":"M.S."},{"family":"Knechtle","given":"B."},{"family":"Gaied","given":"S."}],"issued":{"date-parts":[["2021",12]]}}},{"id":1,"uris":["http://zotero.org/users/local/PuTqOBGs/items/BYQI6HYU"],"itemData":{"id":1,"type":"article-journal","abstract":"Abstract\n            \n              Hammami, M, Gaamouri, N, Aloui, G, Shephard, RJ, and Chelly, MS. Effects of combined plyometric and short sprint with change-of-direction training on athletic performance of male U15 handball players.\n              J Strength Cond Res\n              33(3): 662–675, 2019—This study examined the effects of combined plyometric and change-of-direction training (CPT) on selected measures of performance (repeated-sprint T-test [RSTT], sprint performance [5, 10, 20, and 30 m], change-of-direction tests [modified Illinois test and T-half test], squat jump, countermovement jump, countermovement jump with aimed arms 5-jump test, Y-balance test, Stork balance test, and 20-m shuttle run) in male U15 handball players. Players were randomly divided between experimental (\n              n\n              = 14; age: 14.5 ± 0.3 years) and control (\n              n\n              = 14; age: 14.6 ± 0.2 years) groups. All trial participants trained and played matches together, but for 8 weeks in the latter part of the season, the experimental group replaced the tactical part of their normal regimen by a biweekly course of CPT. This induced significant increases in sprint performance relative to controls (\n              p\n              = 0.006, effect size [ES] = 0.135, 8.7%;\n              p\n              =&lt;0.001, ES = 0.214, 7.4%;\n              p\n              = 0.022, ES = 0.096, 7.2%; and\n              p\n              = 0.032, ES = 0.085, 8.9% over distances of 5, 10, 20, and 30 m, respectively). The modified Illinois test and T-half test also showed significant gains for experimental subjects (\n              p\n              &lt; 0.025; ES = 0.205, 4.2% and\n              p\n              &lt; 0.001; ES = 0.093, 5.3%, respectively), as did vertical and horizontal jumps. However, there were no significant changes of RSTT, 20-m shuttle run, or balance. Nevertheless, we conclude that the current CPT is effective in enhancing sprint performance, change-of-direction tests, and vertical and horizontal jumping and thus it can be commended to male U15 handball players as a useful option for improving important components of their physical performance.","container-title":"Journal of Strength and Conditioning Research","DOI":"10.1519/JSC.0000000000002870","ISSN":"1064-8011","issue":"3","language":"en","page":"662-675","source":"DOI.org (Crossref)","title":"Effects of Combined Plyometric and Short Sprint With Change-of-Direction Training on Athletic Performance of Male U15 Handball Players","volume":"33","author":[{"family":"Hammami","given":"Mehrez"},{"family":"Gaamouri","given":"Nawel"},{"family":"Aloui","given":"Gaith"},{"family":"Shephard","given":"Roy J."},{"family":"Chelly","given":"Mohamed Souhaiel"}],"issued":{"date-parts":[["2019",3]]}}},{"id":29,"uris":["http://zotero.org/users/local/PuTqOBGs/items/UNIG35I2"],"itemData":{"id":29,"type":"article-journal","abstract":"INTRODUCTION: Handball is a team sport whose performance depends on a large number of factors. The objectives of the present study were to analyze the differences in physical performance, kinanthropometric variables, and adherence to the Mediterranean diet (MD), in handball players according to sports category, as well as the possible relationships between these variables.\nMETHODS: One hundred and thirty-three male handball players (35 infant; 46 cadets; 26 juniors and 26 seniors players) underwent a kinanthropometric analysis following the ISAK protocol, self-completed the KIDMED questionnaire, and their physical condition was evaluated with different physical tests.\nRESULTS: Significant differences (p &lt; 0.001-0.007) were found between the sports categories in most of the physical condition variables and anthropometric characteristics, but not in the degree of adherence to the MD. The predominant level of adherence to the MD was medium (47.4%), followed by good (42.1%), and correlated with the body mass, the height, the BMI, the muscle mass and the ∑3-girths sum corrected, but not with physical test results. A multiple linear regression analysis showed that the fat mass and muscle mass variables had a more specific weight in the results of the physical fitness tests.\nCONCLUSIONS: There are differences according to sports category in kinanthropometric characteristics and physical fitness tests in adolescent handball players. The predominant degrees of adherence to the MD were medium and good. A relationship was found between anthropometric characteristics and physical performance in handball players.","container-title":"PeerJ","DOI":"10.7717/peerj.14329","ISSN":"2167-8359","journalAbbreviation":"PeerJ","language":"eng","note":"PMID: 36518299\nPMCID: PMC9744156","page":"e14329","source":"PubMed","title":"Adherence to the Mediterranean diet, kinanthropometric characteristics and physical performance of young male handball players","volume":"10","author":[{"family":"Romero-García","given":"David"},{"family":"Esparza-Ros","given":"Francisco"},{"family":"Picó García","given":"María"},{"family":"Martínez-Sanz","given":"José Miguel"},{"family":"Vaquero-Cristóbal","given":"Raquel"}],"issued":{"date-parts":[["2022"]]}}},{"id":34,"uris":["http://zotero.org/users/local/PuTqOBGs/items/HDEQX33Q"],"itemData":{"id":34,"type":"article-journal","abstract":"Biological maturity status significantly influences success in handball, impacting an athlete’s performance and overall development. This study aimed to examine the anthropometric and physical performance variables concerning age and maturity status, establishing reference values for physical performance among Tunisian players. A total of 560 handball players (309 males and 251 females aged 13–19 years) were categorized based on maturity status: early (n = 98), average (n = 262), and late (n = 200), determined through Mirwald and colleagues’ equations. Anthropometric, physical fitness, and physiological data were collected for reference value creation. Our findings revealed significantly higher anthropometric parameters (p = 0.003) in late-maturing athletes compared to their early-maturing counterparts. Post-pubertal athletes showed significantly superior (p = 0.002) jumping ability, change of direction, and aerobic performance compared to their pre-pubertal peers. Additionally, male athletes outperformed females in both fitness (p = 0.001) and aerobic (p = 0.001) performance. A notable age-by-maturity interaction emerged for most performance outcomes (η2 ranging from 0.011 to 0.084), highlighting increased sex-specific differences as athletes progressed in age. Percentile values are provided for males and females, offering valuable insights for coaches and sports scientists to design personalized training programs. Understanding a player’s performance relative to these percentiles allows trainers to tailor workouts, addressing specific strengths and weaknesses for enhanced development and competitiveness.","container-title":"Clinics and Practice","DOI":"10.3390/clinpract14010024","ISSN":"2039-7283","issue":"1","language":"en","license":"http://creativecommons.org/licenses/by/3.0/","note":"number: 1\npublisher: Multidisciplinary Digital Publishing Institute","page":"305-326","source":"www.mdpi.com","title":"Reference Values of Physical Performance in Handball Players Aged 13–19 Years: Taking into Account Their Biological Maturity","title-short":"Reference Values of Physical Performance in Handball Players Aged 13–19 Years","volume":"14","author":[{"family":"Aouichaoui","given":"Chirine"},{"family":"Krichen","given":"Samir"},{"family":"Tounsi","given":"Mohamed"},{"family":"Ammar","given":"Achraf"},{"family":"Tabka","given":"Oussama"},{"family":"Chatti","given":"Salem"},{"family":"Zaouali","given":"Monia"},{"family":"Zouch","given":"Mohamed"},{"family":"Trabelsi","given":"Yassine"}],"issued":{"date-parts":[["2024",2]]}}},{"id":36,"uris":["http://zotero.org/users/local/PuTqOBGs/items/K3NH6WUT"],"itemData":{"id":36,"type":"article-journal","abstract":"Handball performance is influenced by age, anthropometric characteristics, technical skills, tactical understanding, and physical abilities. The aims of this study were (i) to determine differences in anthropometric characteristics and physical performance between adolescent handball players across age categories, and (ii) to determine which anthropometric and maturity variables have the greatest relative importance in fitness for this sport. Seventy-nine male handball players drawn from a team in the elite Tunisian Handball league [U18 (n = 10); U17 (n = 12); U16 (n = 17); U15 (n = 18); and U14 (n = 22)] volunteered for the investigation. Assessments included sprint performances; change in direction tests (T-half test and Illinois modified test); jumping tests (squat jump; counter movement jump; countermovement jump with aimed arms; five-jump test); medicine ball throwing; handgrip force; back extensor force and selected anthropometric measurements. The individual’s age category affected all measurements, with U17 and U18 players showing larger body measurements and significantly better absolute results on all physical tests than U14, U15 and U16 contestants. Scores for the majority of physical performance tests were closely inter-correlated. We conclude that U17 and U18 players show significantly better absolute results than the younger players on all physical tests. Multiple linear regressions, using block-wise entry, indicate that age is the strongest predictor of jump and sprint performances. Several anthropometric characteristics, including body mass, standing height and lower limb length were closely correlated with performance test scores, but after allowing for age only body mass added to the prediction of jumping ability.","container-title":"Frontiers in Physiology","ISSN":"1664-042X","source":"Frontiers","title":"Field Tests of Performance and Their Relationship to Age and Anthropometric Parameters in Adolescent Handball Players","URL":"https://www.frontiersin.org/journals/physiology/articles/10.3389/fphys.2019.01124","volume":"10","author":[{"family":"Hammami","given":"Mehrez"},{"family":"Hermassi","given":"Souhail"},{"family":"Gaamouri","given":"Nawel"},{"family":"Aloui","given":"Gaith"},{"family":"Comfort","given":"Paul"},{"family":"Shephard","given":"Roy J."},{"family":"Chelly","given":"Mohamed Souhaiel"}],"accessed":{"date-parts":[["2024",3,1]]},"issued":{"date-parts":[["2019"]]}}},{"id":38,"uris":["http://zotero.org/users/local/PuTqOBGs/items/X6WEDAG9"],"itemData":{"id":38,"type":"article-journal","abstract":"The aims of the present study were (1) to determine the differences in body composition and the physical and physiological profile of handball youths across age categories, and (2) to analyze the mediation effect of different categories on the relationship between lean mass or fat mass and specific physical handball capacities. Fifty-four young handball players aged 13 to 18 were assigned to U14 (13- and 14-year-olds), U16 (15- and 16-year-olds), and U18 (17- and 18-year-olds). Body composition was measured using multi-frequency bioelectrical impedance (Inbody®, 230). Handball physical fitness was assessed using handgrip force, jumping tests (squat jump, countermovement jump, countermovement jump with aimed arms), a 30-m sprint, a change-of-direction test (T-half agility test and modified Illinois test), and a Yo-Yo intermittent recovery test level 1. Simple mediation analysis was performed to analyze whether the category mediated the relationship between lean mass or fat mass and physical capacities. No significant differences were observed according to category for the majority of the measured parameters, except for height, lean body mass, and arm span. Lean body mass increased significantly as player category increased (p &lt; 0.05; ∆ = 4.66–9.38; effect size (ES) = 0.96–1.92). The increase in handball category enhanced the majority of the physical capacities evaluated; however, these differences were reduced between the U16 vs. U18 categories. The indirect mediation effect suggests that handball category mediated the relationship between lean mass and upper and lower strength, velocity, agility, and cardiorespiratory fitness. In contrast, an indirect effect suggests that category mediated the relationship between fat mass only in agility and cardiorespiratory fitness. We conclude that U18s showed better body composition parameters, as well as better physical performance scores. Handball category clearly mediated the relationship between body composition through lean mass and fat mass and the physiological profile in handball youth, but lean mass proved to be more relevant when mediating physical performance.","container-title":"International Journal of Environmental Research and Public Health","DOI":"10.3390/ijerph17072350","ISSN":"1660-4601","issue":"7","language":"en","license":"http://creativecommons.org/licenses/by/3.0/","note":"number: 7\npublisher: Multidisciplinary Digital Publishing Institute","page":"2350","source":"www.mdpi.com","title":"Mediation Effect of Age Category on the Relationship between Body Composition and the Physical Fitness Profile in Youth Handball Players","volume":"17","author":[{"family":"Molina-López","given":"Jorge"},{"family":"Barea Zarzuela","given":"Iván"},{"family":"Sáez-Padilla","given":"Jesús"},{"family":"Tornero-Quiñones","given":"Inmaculada"},{"family":"Planells","given":"Elena"}],"issued":{"date-parts":[["2020",1]]}}},{"id":40,"uris":["http://zotero.org/users/local/PuTqOBGs/items/UFG9SCLF"],"itemData":{"id":40,"type":"article-journal","abstract":"Abstract\n            \n              Talent identification in team sports is complex and requires a multidisciplinary approach. The purpose of this study was to examine differences between elite and non‐elite handball players in three age groups: U14 (\n              n\n              =186), U16 (\n              n\n              =150), and U18 (\n              n\n              =92). A multidimensional test battery was assessed, taking biological maturation into account. Significant maturation effects were found for all anthropometric characteristics and most performance variables. Compared with their non‐elite peers, the elite handball players demonstrated significantly greater aerobic capacity (\n              P\n              &lt;0.01), strength and power (U14: countermovement jump,\n              P\n              =0.021; sit‐ups,\n              P\n              =0.003; handgrip,\n              P\n              =0.020; U16: countermovement jump,\n              P\n              =0.013; five‐jump test,\n              P\n              &lt;0.001), and speed and agility (\n              P\n              &lt;0.05) when maturation was controlled for. There was a significant difference in flexibility between elite and non‐elite players in the U18 group (\n              P\n              &lt;0.05). The elite and non‐elite players did not differ in task‐ and ego‐orientation. These results show that elite and non‐elite young handball players possess different physical performance characteristics and that the specific tests that discriminate elite from non‐elite handball players vary among age groups. In addition, maturity status can influence the results and should therefore be considered in talent identification and development programmes.","container-title":"European Journal of Sport Science","DOI":"10.1080/17461391.2010.523850","ISSN":"1746-1391, 1536-7290","issue":"5","journalAbbreviation":"European Journal of Sport Science","language":"en","page":"355-363","source":"DOI.org (Crossref)","title":"A multidisciplinary identification model for youth handball","volume":"11","author":[{"family":"Matthys","given":"Stijn P. J."},{"family":"Vaeyens","given":"Roel"},{"family":"Vandendriessche","given":"Joric"},{"family":"Vandorpe","given":"Barbara"},{"family":"Pion","given":"Johan"},{"family":"Coutts","given":"Aaron J."},{"family":"Lenoir","given":"Matthieu"},{"family":"Philippaerts","given":"Renaat M."}],"issued":{"date-parts":[["2011",9]]}}},{"id":43,"uris":["http://zotero.org/users/local/PuTqOBGs/items/MBA57MTA"],"itemData":{"id":43,"type":"article-journal","container-title":"Journal of Sports Sciences","DOI":"10.1080/02640414.2012.733819","ISSN":"0264-0414, 1466-447X","issue":"3","journalAbbreviation":"Journal of Sports Sciences","language":"en","page":"325-334","source":"DOI.org (Crossref)","title":"A longitudinal study of multidimensional performance characteristics related to physical capacities in youth handball","volume":"31","author":[{"family":"Matthys","given":"Stijn P.J."},{"family":"Vaeyens","given":"Roel"},{"family":"Fransen","given":"Job"},{"family":"Deprez","given":"Dieter"},{"family":"Pion","given":"Johan"},{"family":"Vandendriessche","given":"Joric"},{"family":"Vandorpe","given":"Barbara"},{"family":"Lenoir","given":"Matthieu"},{"family":"Philippaerts","given":"Renaat"}],"issued":{"date-parts":[["2013",2]]}}},{"id":51,"uris":["http://zotero.org/users/local/PuTqOBGs/items/EAD2GA2V"],"itemData":{"id":51,"type":"article-journal","abstract":"Abstract\n            \n              Background\n              The effects of 7 weeks plyometric training on a stable surface and on sand were compared in junior male handball players.\n            \n            \n              Methods\n              \n                A team of experienced players was divided randomly between three groups, undertaking a standard in-season regimen (C,\n                n\n                 = 10), or supplementing this regimen by plyometric training on sand (PS,\n                n\n                 = 11) or a stable surface (P, n = 10) for 7 weeks. Assessments included 20 m sprint times, change of direction tests (Modified change-of-direction T-test and Modified Illinois test), a repeated sprint T-test, jumping ability (squat, countermovement and five jump tests), and static and dynamic balance.\n              \n            \n            \n              Results\n              \n                After the intervention, PS showed significant increases of sprint speed relative to P and C. Change of direction scores were also improved for PS relative to P and C. Both PS and P increased vertical jump performance (squat jump,\n                p\n                 = 0.005; ES = 0.170; counter-movement jump\n                p\n                 &lt; 0.001; ES = 0.247). Repeated sprint T-test scores improved in PS and P relative to C, with best times of PS &gt; P (\n                p\n                 &lt; 0.05). Both plyometric groups improved their dynamic balance (p &lt; 0.05), with three parameters of PS and only one of P being significantly greater than C. Static balance was also enhanced in both experimental groups (PS &gt; P).\n              \n            \n            \n              Conclusions\n              We conclude that for reasons that remain to be clarified, several performance measures in adolescent male handball players were increased more by 7 weeks of PS than by P.","container-title":"BMC Sports Science, Medicine and Rehabilitation","DOI":"10.1186/s13102-020-00176-x","ISSN":"2052-1847","issue":"1","journalAbbreviation":"BMC Sports Sci Med Rehabil","language":"en","page":"26","source":"DOI.org (Crossref)","title":"The effect of a sand surface on physical performance responses of junior male handball players to plyometric training","volume":"12","author":[{"family":"Hammami","given":"Mehrez"},{"family":"Bragazzi","given":"Nicola Luigi"},{"family":"Hermassi","given":"Souhail"},{"family":"Gaamouri","given":"Nawel"},{"family":"Aouadi","given":"Ridha"},{"family":"Shephard","given":"Roy J."},{"family":"Chelly","given":"Mohamed Souhaiel"}],"issued":{"date-parts":[["2020",12]]}}}],"schema":"https://github.com/citation-style-language/schema/raw/master/csl-citation.json"} </w:instrText>
+      </w:r>
+      <w:r>
+        <w:fldChar w:fldCharType="separate"/>
+      </w:r>
+      <w:r>
+        <w:rPr>
+          <w:rFonts w:ascii="Calibri" w:hAnsi="Calibri" w:cs="Calibri"/>
+          <w:kern w:val="0"/>
+        </w:rPr>
+        <w:t>(Hammami et al. 2021; 2019a; Romero-García et al. 2022; Aouichaoui et al. 2024; Hammami et al. 2019b; Molina-López et al. 2020; Matthys et al. 2011; 2013b; Hammami et al. 2020)</w:t>
+      </w:r>
+      <w:r>
+        <w:fldChar w:fldCharType="end"/>
+      </w:r>
+      <w:r>
+        <w:t>.</w:t>
+      </w:r>
+    </w:p>
+    <w:p>
+      <w:pPr>
+        <w:pStyle w:val="Nadpis2"/>
+      </w:pPr>
+      <w:bookmarkStart w:id="28" w:name="_Toc161045530"/>
+      <w:r>
+        <w:t>Testy silových předpokladů v</w:t>
+      </w:r>
+      <w:r>
+        <w:t> </w:t>
+      </w:r>
+      <w:r>
+        <w:t>házené</w:t>
+      </w:r>
+      <w:bookmarkEnd w:id="28"/>
+    </w:p>
+    <w:p>
+      <w:r>
+        <w:t>Testy silových předpokladů jsou klíčovým prvkem ve sledování a hodnocení výkonnosti hráčů v házené. Vzhledem k nárokům tohoto sportu na fyzickou sílu a výbušnou sílu jsou tyto testy nezbytné pro plánování tréninkových programů a maximalizaci výkonu hráčů. Mezi nejčastěji používané testy silových předpokladů v házené patří nejen vertikální výskoky, které poskytují důležité informace o výbušnosti a síle dolních končetin hráčů, ale také horizontální výskoky, které mohou poskytnout další perspektivu na sílu a dynamiku hráčů. Vedle těchto výskoků jsou často využívány laboratorní testy, jako je bench press, dřep a měření síly stisku, které umožňují přesnější kvantifikaci síly horní a dolní části těla hráčů. Tyto testy jsou důležité pro získání komplexního obrazu o síle hráčů a identifikaci potenciálních oblastí pro zlepšení. Získané informace z těchto testů pomáhají trenérům navrhovat individuálně přizpůsobené tréninkové programy, které budou cíleně posilovat specifické svalové skupiny a zlepšovat výkonnost hráčů na hřišti. Silové předpoklady hrají klíčovou roli ve výkonnosti hráčů v házené, a proto je jejich systematické sledování a trénink nezbytným prvkem v procesu přípravy.</w:t>
+      </w:r>
+    </w:p>
+    <w:p>
+      <w:pPr>
+        <w:pStyle w:val="Nadpis3"/>
+      </w:pPr>
+      <w:bookmarkStart w:id="29" w:name="_Toc161045531"/>
       <w:r>
         <w:lastRenderedPageBreak/>
-        <w:t>posouzení schopnosti hráčů rychle reagovat na změny směru pohybu, což je nezbytné pro efektivní pohyb po hřišti, obranné zákroky a útoky na branku.</w:t>
+        <w:t>Testy explozivní síly dolních končetin</w:t>
+      </w:r>
+      <w:bookmarkEnd w:id="29"/>
+    </w:p>
+    <w:p>
+      <w:pPr>
+        <w:pStyle w:val="Nadpis4"/>
+      </w:pPr>
+      <w:r>
+        <w:t>Vertikální výskok</w:t>
+      </w:r>
+    </w:p>
+    <w:p>
+      <w:r>
+        <w:t xml:space="preserve">Vertikální výskoky hrají v házené důležitou roli, neboť schopnost hráčů dosáhnout výšky je klíčová pro úspěšné provedení střelby a obranných zákroků, zejména při blokování střel soupeřů. Nejčastěji používanými testy na posouzení výkonnosti ve vertikálních výskocích jsou </w:t>
+      </w:r>
+      <w:r>
+        <w:t>s</w:t>
+      </w:r>
+      <w:r>
+        <w:t xml:space="preserve">quat </w:t>
+      </w:r>
+      <w:r>
+        <w:t>j</w:t>
+      </w:r>
+      <w:r>
+        <w:t xml:space="preserve">ump (SJ), </w:t>
+      </w:r>
+      <w:r>
+        <w:t>c</w:t>
+      </w:r>
+      <w:r>
+        <w:t xml:space="preserve">ounter </w:t>
+      </w:r>
+      <w:r>
+        <w:t>m</w:t>
+      </w:r>
+      <w:r>
+        <w:t xml:space="preserve">ovement </w:t>
+      </w:r>
+      <w:r>
+        <w:t>j</w:t>
+      </w:r>
+      <w:r>
+        <w:t xml:space="preserve">ump (CMJ) a </w:t>
+      </w:r>
+      <w:r>
+        <w:t>c</w:t>
+      </w:r>
+      <w:r>
+        <w:t xml:space="preserve">ounter </w:t>
+      </w:r>
+      <w:r>
+        <w:t>m</w:t>
+      </w:r>
+      <w:r>
+        <w:t xml:space="preserve">ovement </w:t>
+      </w:r>
+      <w:r>
+        <w:t>j</w:t>
+      </w:r>
+      <w:r>
+        <w:t>ump</w:t>
+      </w:r>
+      <w:r>
+        <w:t xml:space="preserve"> with aimed</w:t>
+      </w:r>
+      <w:r>
+        <w:t xml:space="preserve"> arm</w:t>
+      </w:r>
+      <w:r>
+        <w:t>s</w:t>
+      </w:r>
+      <w:r>
+        <w:t xml:space="preserve"> (CMJA).</w:t>
+      </w:r>
+      <w:r>
+        <w:t xml:space="preserve"> </w:t>
+      </w:r>
+      <w:r>
+        <w:t>Test SJ měří výšku skoku bez předchozího pohybu, zatímco testy CMJ a CMJA zahrnují odraz pomocí lehkého pohybu dolních končetin a v případě CMJA i horních končetin.</w:t>
+      </w:r>
+      <w:r>
+        <w:t xml:space="preserve"> </w:t>
+      </w:r>
+      <w:r>
+        <w:t xml:space="preserve">Tyto testy umožňují trenérům posoudit sílu a výbušnost hráčů, což je klíčové pro jejich schopnost provádět dynamické akce na hřišti. Test CMJ, který je nejběžnější ve studiích zaměřených na házenou, byl prováděn jak v </w:t>
+      </w:r>
+      <w:r>
+        <w:t>jedno nožních</w:t>
+      </w:r>
+      <w:r>
+        <w:t xml:space="preserve"> (unilaterálních), tak v </w:t>
+      </w:r>
+      <w:r>
+        <w:t>obou nožních</w:t>
+      </w:r>
+      <w:r>
+        <w:t xml:space="preserve"> (bilaterálních) variantách</w:t>
+      </w:r>
+      <w:r>
+        <w:t>.</w:t>
+      </w:r>
+      <w:r>
+        <w:t xml:space="preserve"> </w:t>
+      </w:r>
+      <w:r>
+        <w:t>Mezi autory studií zkoumajících tyto testy patří</w:t>
+      </w:r>
+      <w:r>
+        <w:t xml:space="preserve"> </w:t>
+      </w:r>
+      <w:r>
+        <w:fldChar w:fldCharType="begin"/>
+      </w:r>
+      <w:r>
+        <w:instrText xml:space="preserve"> ADDIN ZOTERO_ITEM CSL_CITATION {"citationID":"2kC8fRC2","properties":{"formattedCitation":"(Hammami et al. 2021; 2019a; Romero-Garc\\uc0\\u237{}a et al. 2022; Fern\\uc0\\u225{}ndez-Romero et al. 2017; Aouichaoui et al. 2024; Hammami et al. 2019b; Molina-L\\uc0\\u243{}pez et al. 2020; Matthys et al. 2011; 2013a; Ortega-Becerra et al. 2018; Matthys et al. 2013b; Camacho-Cardenosa et al. 2018; Ingebrigtsen et al. 2013; Hammami et al. 2020; Madruga-Parera et al. 2021; Pion et al. 2015; Fern\\uc0\\u225{}ndez-Romero et al. 2016; Ingebrigtsen a Jeffreys 2012; Madruga et al. 2019; Nikolaidis et al. 2014)","plainCitation":"(Hammami et al. 2021; 2019a; Romero-García et al. 2022; Fernández-Romero et al. 2017; Aouichaoui et al. 2024; Hammami et al. 2019b; Molina-López et al. 2020; Matthys et al. 2011; 2013a; Ortega-Becerra et al. 2018; Matthys et al. 2013b; Camacho-Cardenosa et al. 2018; Ingebrigtsen et al. 2013; Hammami et al. 2020; Madruga-Parera et al. 2021; Pion et al. 2015; Fernández-Romero et al. 2016; Ingebrigtsen a Jeffreys 2012; Madruga et al. 2019; Nikolaidis et al. 2014)","noteIndex":0},"citationItems":[{"id":25,"uris":["http://zotero.org/users/local/PuTqOBGs/items/KJFVEHL3"],"itemData":{"id":25,"type":"article-journal","abstract":"OBJECTIVE: This study analyzed the effects of high intensity interval training (HIIT) combined with plyometric exercise on the physical fitness of junior male handball players. PATIENTS AND METHODS: Subjects (age ~17 years) were randomly divided between experimental (n=17) and control (n=15) groups. During the 8-week intervention, the experimental group replaced a part of their regular regimen by HIIT, combined with plyometric exercise. Assessments in both groups before and after the intervention included: squat jump (SJ), countermovement jump (CMJ), sprint performance (5 m, 10 m, 20 m and 30 m), change of direction tests (Illinois modified test [Illinois-MT] and T-half test), 20-m shuttle run, and repeated sprint T-test. RESULTS: The two-way analyses of variance revealed significant group-time interactions (all p&lt;0.05), favoring the intervention group in 5 m, 10 m, 20 m and 30 m sprint (d=0.33, 8.3%; d=0.52, 7.6%; d=0.57, 6.8%; and d=0.58, 8.8%, respectively), T-half (d=0.25, 5.1%), Illinois-MT (d=0.47, 4.2%), SJ and CMJ (d=0.34-0.39, 34-4-34.9%), repeated sprint T-test best time, mean time and total time (d=0.83, 6.9%; d=0.62, 7.4%; and d=0.61, 7.2%, respectively), 20 meter shuttle run test aerobic maximum speed and predicted maximal oxygen intake (d=0.36, 7.5%; d=0.19, 9.4%, respectively). CONCLUSIONS: HIIT combined with plyometrics can aid in the development of physical fitness abilities, which are extremely important to junior male handball players.","container-title":"European Review for Medical and Pharmacological Sciences","DOI":"10.26355/eurrev_202112_27434","ISSN":"1128-3602, 2284-0729","issue":"23","language":"eng","page":"7380-7389","source":"DOI.org (CSL JSON)","title":"Effects of high-intensity interval training and plyometric exercise on the physical fitness of junior male handball players","volume":"25","author":[{"family":"Hammami","given":"M."},{"family":"Gaamouri","given":"N."},{"family":"Ramirez-Campillo","given":"R."},{"family":"Shephard","given":"R.J."},{"family":"Bragazzi","given":"N.L."},{"family":"Chelly","given":"M.S."},{"family":"Knechtle","given":"B."},{"family":"Gaied","given":"S."}],"issued":{"date-parts":[["2021",12]]}}},{"id":1,"uris":["http://zotero.org/users/local/PuTqOBGs/items/BYQI6HYU"],"itemData":{"id":1,"type":"article-journal","abstract":"Abstract\n            \n              Hammami, M, Gaamouri, N, Aloui, G, Shephard, RJ, and Chelly, MS. Effects of combined plyometric and short sprint with change-of-direction training on athletic performance of male U15 handball players.\n              J Strength Cond Res\n              33(3): 662–675, 2019—This study examined the effects of combined plyometric and change-of-direction training (CPT) on selected measures of performance (repeated-sprint T-test [RSTT], sprint performance [5, 10, 20, and 30 m], change-of-direction tests [modified Illinois test and T-half test], squat jump, countermovement jump, countermovement jump with aimed arms 5-jump test, Y-balance test, Stork balance test, and 20-m shuttle run) in male U15 handball players. Players were randomly divided between experimental (\n              n\n              = 14; age: 14.5 ± 0.3 years) and control (\n              n\n              = 14; age: 14.6 ± 0.2 years) groups. All trial participants trained and played matches together, but for 8 weeks in the latter part of the season, the experimental group replaced the tactical part of their normal regimen by a biweekly course of CPT. This induced significant increases in sprint performance relative to controls (\n              p\n              = 0.006, effect size [ES] = 0.135, 8.7%;\n              p\n              =&lt;0.001, ES = 0.214, 7.4%;\n              p\n              = 0.022, ES = 0.096, 7.2%; and\n              p\n              = 0.032, ES = 0.085, 8.9% over distances of 5, 10, 20, and 30 m, respectively). The modified Illinois test and T-half test also showed significant gains for experimental subjects (\n              p\n              &lt; 0.025; ES = 0.205, 4.2% and\n              p\n              &lt; 0.001; ES = 0.093, 5.3%, respectively), as did vertical and horizontal jumps. However, there were no significant changes of RSTT, 20-m shuttle run, or balance. Nevertheless, we conclude that the current CPT is effective in enhancing sprint performance, change-of-direction tests, and vertical and horizontal jumping and thus it can be commended to male U15 handball players as a useful option for improving important components of their physical performance.","container-title":"Journal of Strength and Conditioning Research","DOI":"10.1519/JSC.0000000000002870","ISSN":"1064-8011","issue":"3","language":"en","page":"662-675","source":"DOI.org (Crossref)","title":"Effects of Combined Plyometric and Short Sprint With Change-of-Direction Training on Athletic Performance of Male U15 Handball Players","volume":"33","author":[{"family":"Hammami","given":"Mehrez"},{"family":"Gaamouri","given":"Nawel"},{"family":"Aloui","given":"Gaith"},{"family":"Shephard","given":"Roy J."},{"family":"Chelly","given":"Mohamed Souhaiel"}],"issued":{"date-parts":[["2019",3]]}}},{"id":29,"uris":["http://zotero.org/users/local/PuTqOBGs/items/UNIG35I2"],"itemData":{"id":29,"type":"article-journal","abstract":"INTRODUCTION: Handball is a team sport whose performance depends on a large number of factors. The objectives of the present study were to analyze the differences in physical performance, kinanthropometric variables, and adherence to the Mediterranean diet (MD), in handball players according to sports category, as well as the possible relationships between these variables.\nMETHODS: One hundred and thirty-three male handball players (35 infant; 46 cadets; 26 juniors and 26 seniors players) underwent a kinanthropometric analysis following the ISAK protocol, self-completed the KIDMED questionnaire, and their physical condition was evaluated with different physical tests.\nRESULTS: Significant differences (p &lt; 0.001-0.007) were found between the sports categories in most of the physical condition variables and anthropometric characteristics, but not in the degree of adherence to the MD. The predominant level of adherence to the MD was medium (47.4%), followed by go</w:instrText>
+      </w:r>
+      <w:r>
+        <w:lastRenderedPageBreak/>
+        <w:instrText>od (42.1%), and correlated with the body mass, the height, the BMI, the muscle mass and the ∑3-girths sum corrected, but not with physical test results. A multiple linear regression analysis showed that the fat mass and muscle mass variables had a more specific weight in the results of the physical fitness tests.\nCONCLUSIONS: There are differences according to sports category in kinanthropometric characteristics and physical fitness tests in adolescent handball players. The predominant degrees of adherence to the MD were medium and good. A relationship was found between anthropometric characteristics and physical performance in handball players.","container-title":"PeerJ","DOI":"10.7717/peerj.14329","ISSN":"2167-8359","journalAbbreviation":"PeerJ","language":"eng","note":"PMID: 36518299\nPMCID: PMC9744156","page":"e14329","source":"PubMed","title":"Adherence to the Mediterranean diet, kinanthropometric characteristics and physical performance of young male handball players","volume":"10","author":[{"family":"Romero-García","given":"David"},{"family":"Esparza-Ros","given":"Francisco"},{"family":"Picó García","given":"María"},{"family":"Martínez-Sanz","given":"José Miguel"},{"family":"Vaquero-Cristóbal","given":"Raquel"}],"issued":{"date-parts":[["2022"]]}}},{"id":32,"uris":["http://zotero.org/users/local/PuTqOBGs/items/JJ493HBB"],"itemData":{"id":32,"type":"article-journal","abstract":"ABSTRACT Introduction: Anthropometric and physical performance parameters that determine competitive levels in handball need to be carefully studied to identify which of them can bring the optimal contribution when the talents for this sport are selected. Objective: To identify which anthropometric and physical performance variables evaluated in the basic categories (infantile, under-15 and cadet, under-17) have the greatest influence on professional levels attained by male and female handball players throughout their sports careers. Method: A total of 145 handball players (75 males and 70 females) participated in the study. Participants were initially evaluated during the season 1998-99 and their performance levels were supervised until March 2013. The resulting data were classified according to the performance level (regional n = 109; national n = 36), gender, and category (infantile, cadet). Results: The MANCOVA analysis indicated that the player’s maturation stage is one of the main parameters to be accounted for when selecting the variables that should configure a talent detection model for handball, which is also conditioned by sex. Anthropometric variables are highly influential in the case of male players, while physical performance variables (squat jump, counter movement jump, counter movement jump with arm, 10x5m shuttle run, 20 m shuttle run, and VO2 max) have a similar effect in males and females. Conclusion: The study of changes occurring in anthropometric and physical performance variables may yield useful information to detect talents in handball, and maturation is a key factor to choose the most appropriate variables.","container-title":"Revista Brasileira de Medicina do Esporte","DOI":"10.1590/1517-869220172305141727","ISSN":"1517-8692, 1806-9940","journalAbbreviation":"Rev Bras Med Esporte","language":"en","note":"publisher: Sociedade Brasileira de Medicina do Exercício e do Esporte","page":"361-365","source":"SciELO","title":"SELECTION OF TALENTS IN HANDBALL: ANTHROPOMETRIC AND PERFORMANCE ANALYSIS","title-short":"SELECTION OF TALENTS IN HANDBALL","volume":"23</w:instrText>
+      </w:r>
+      <w:r>
+        <w:lastRenderedPageBreak/>
+        <w:instrText xml:space="preserve">","author":[{"family":"Fernández-Romero","given":"Juan José"},{"family":"Suárez","given":"Helena Vila"},{"family":"Carral","given":"Jose María Cancela"}],"issued":{"date-parts":[["2017",10]]}}},{"id":34,"uris":["http://zotero.org/users/local/PuTqOBGs/items/HDEQX33Q"],"itemData":{"id":34,"type":"article-journal","abstract":"Biological maturity status significantly influences success in handball, impacting an athlete’s performance and overall development. This study aimed to examine the anthropometric and physical performance variables concerning age and maturity status, establishing reference values for physical performance among Tunisian players. A total of 560 handball players (309 males and 251 females aged 13–19 years) were categorized based on maturity status: early (n = 98), average (n = 262), and late (n = 200), determined through Mirwald and colleagues’ equations. Anthropometric, physical fitness, and physiological data were collected for reference value creation. Our findings revealed significantly higher anthropometric parameters (p = 0.003) in late-maturing athletes compared to their early-maturing counterparts. Post-pubertal athletes showed significantly superior (p = 0.002) jumping ability, change of direction, and aerobic performance compared to their pre-pubertal peers. Additionally, male athletes outperformed females in both fitness (p = 0.001) and aerobic (p = 0.001) performance. A notable age-by-maturity interaction emerged for most performance outcomes (η2 ranging from 0.011 to 0.084), highlighting increased sex-specific differences as athletes progressed in age. Percentile values are provided for males and females, offering valuable insights for coaches and sports scientists to design personalized training programs. Understanding a player’s performance relative to these percentiles allows trainers to tailor workouts, addressing specific strengths and weaknesses for enhanced development and competitiveness.","container-title":"Clinics and Practice","DOI":"10.3390/clinpract14010024","ISSN":"2039-7283","issue":"1","language":"en","license":"http://creativecommons.org/licenses/by/3.0/","note":"number: 1\npublisher: Multidisciplinary Digital Publishing Institute","page":"305-326","source":"www.mdpi.com","title":"Reference Values of Physical Performance in Handball Players Aged 13–19 Years: Taking into Account Their Biological Maturity","title-short":"Reference Values of Physical Performance in Handball Players Aged 13–19 Years","volume":"14","author":[{"family":"Aouichaoui","given":"Chirine"},{"family":"Krichen","given":"Samir"},{"family":"Tounsi","given":"Mohamed"},{"family":"Ammar","given":"Achraf"},{"family":"Tabka","given":"Oussama"},{"family":"Chatti","given":"Salem"},{"family":"Zaouali","given":"Monia"},{"family":"Zouch","given":"Mohamed"},{"family":"Trabelsi","given":"Yassine"}],"issued":{"date-parts":[["2024",2]]}}},{"id":36,"uris":["http://zotero.org/users/local/PuTqOBGs/items/K3NH6WUT"],"itemData":{"id":36,"type":"article-journal","abstract":"Handball performance is influenced by age, anthropometric characteristics, technical skills, tactical understanding, and physical abilities. The aims of this study were (i) to determine differences in anthropometric characteristics and physical performance between adolescent handball players across age categories, and (ii) to determine which anthropometric and maturity variables have the greatest relative importance in fitness for this sport. Seventy-nine male handball players drawn from a team in the elite Tunisian Handball league [U18 (n = 10); U17 (n = 12); U16 (n = 17); U15 (n = 18); and U14 (n = 22)] volunteered for the investigation. Assessments included sprint performances; change in direction tests (T-half test and Illinois modified test); jumping tests (squat jump; counter movement jump; countermovement jump with aimed arms; five-jump test); medicine ball throwing; handgrip force; back extensor force and selected anthropometric measurements. The individual’s age category affected all measurements, with U17 and U18 players showing larger body measurements and significantly better absolute results on all physical tests than U14, U15 and U16 contestants. Scores for the majority of physical performance tests were closely inter-correlated. We conclude that U17 and U18 players show significantly better absolute results than the younger players on all physical tests. Multiple linear regressions, using block-wise entry, indicate that age is the strongest predictor of jump and sprint performances. Several anthropometric characteristics, including body mass, standing height and lower limb length were closely correlated with performance test scores, but after allowing for age only body mass added to the prediction of jumping ability.","container-title":"Frontiers in Physiology","ISSN":"1664-042X","source":"Frontiers","title":"Field Tests of Performance and Their Relationship to Age and Anthropometric Parameters in Adolescent Handball Players","URL":"https://www.frontiersin.org/journals/physiology/articles/10.3389/fphys.2019.01124","volume":"10","author":[{"family":"Hammami","given":"Mehrez"},{"family":"Hermassi","given":"Souhail"},{"family":"Gaamouri","given":"Nawel"},{"family":"Aloui","given":"Gaith"},{"family":"Comfort","given":"Paul"},{"family":"Shephard","given":"Roy J."},{"family":"Chelly","given":"Mohamed Souhaiel"}],"accessed":{"date-parts":[["2024",3,1]]},"issued":{"date-parts":[["2019"]]}}},{"id":38,"uris":["http://zotero.org/users/local/PuTqOBGs/items/X6WEDAG9"],"itemData":{"id":38,"type":"article-journal","abstract":"The aims of the present study were (1) to determine the differences in body composition and the physical and physiological profile of handball youths across age categories, and (2) to analyze the mediation effect of different categories on the relationship between lean mass or fat mass and specific physical handball capacities. Fifty-four young handball players aged 13 to 18 were assigned to U14 (13- and 14-year-olds), U16 (15- and 16-year-olds), and U18 (17- and 18-year-olds). Body composition was measured using multi-frequency bioelectrical impedance (Inbody®, 230). Handball physical fitness was assessed using handgrip force, jumping tests (squat jump, countermovement jump, countermovement jump with aimed arms), a 30-m sprint, a change-of-direction test (T-half agility test and modified Illinois test), and a Yo-Yo intermittent recovery test level 1. Simple mediation analysis was performed to analyze whether the category mediated the relationship between lean mass or fat mass and physical capacities. No significant differences were observed according to category for the majority of the measured parameters, except for height, lean body mass, and arm span. Lean body mass increased significantly as player category increased (p &lt; 0.05; ∆ = 4.66–9.38; effect size (ES) = 0.96–1.92). The increase in handball category enhanced the majority of the physical capacities evaluated; however, these differences were reduced between the U16 vs. U18 categories. The indirect mediation effect suggests that handball category mediated the relationship between lean mass and upper and lower strength, velocity, agility, and cardiorespiratory fitness. In contrast, an indirect effect suggests that category mediated the relationship between fat mass only in agility and cardiorespiratory fitness. We conclude that U18s showed better body composition parameters, as well as better physical performance scores. Handball category clearly mediated the relationship between body composition through lean mass and fat mass and the physiological profile in handball youth, but lean mass proved to be more relevant when mediating physical performance.","container-title":"International Journal of Environmental Research and Public Health","DOI":"10.3390/ijerph17072350","ISSN":"1660-4601","issue":"7","language":"en","license":"http://creativecommons.org/licenses/by/3.0/","note":"number: 7\npublisher: Multidisciplinary Digital Publishing Institute","page":"2350","source":"www.mdpi.com","title":"Mediation Effect of Age Category on the Relationship between Body Composition and the Physical Fitness Profile in Youth Handball Players","volume":"17","author":[{"family":"Molina-López","given":"Jorge"},{"family":"Barea Zarzuela","given":"Iván"},{"family":"Sáez-Padilla","given":"Jesús"},{"family":"Tornero-Quiñones","given":"Inmaculada"},{"family":"Planells","given":"Elena"}],"issued":{"date-parts":[["2020",1]]}}},{"id":40,"uris":["http://zotero.org/users/local/PuTqOBGs/items/UFG9SCLF"],"itemData":{"id":40,"type":"article-journal","abstract":"Abstract\n            \n              Talent identification in team sports is complex and requires a multidisciplinary approach. The purpose of this study was to examine differences between elite and non‐elite handball players in three age groups: U14 (\n              n\n              =186), U16 (\n              n\n              =150), and U18 (\n              n\n              =92). A multidimensional test battery was assessed, taking biological maturation into account. Significant maturation effects were found for all anthropometric characteristics and most performance variables. Compared with their non‐elite peers, the elite handball players demonstrated significantly greater aerobic capacity (\n              P\n              &lt;0.01), strength and power (U14: countermovement jump,\n              P\n              =0.021; sit‐ups,\n              P\n              =0.003; handgrip,\n              P\n              =0.020; U16: countermovement jump,\n              P\n              =0.013; five‐jump test,\n              P\n              &lt;0.001), and speed and agility (\n              P\n              &lt;0.05) when maturation was controlled for. There was a significant difference in flexibility between elite and non‐elite players in the U18 group (\n              P\n              &lt;0.05). The elite and non‐elite players did not differ in task‐ and ego‐orientation. These results show that elite and non‐elite young handball players possess different physical performance characteristics and that the specific tests that discriminate elite from non‐elite handball players vary among age groups. In addition, maturity status can influence the results and should therefore be considered in talent identification and development programmes.","container-title":"European Journal of Sport Science","DOI":"10.1080/17461391.2010.523850","ISSN":"1746-1391, 1536-7290","issue":"5","journalAbbreviation":"European Journal of Sport Science","language":"en","page":"355-363","source":"DOI.org (Crossref)","title":"A multidisciplinary identification model for youth handball","volume":"11","author":[{"family":"Matthys","given":"Stijn P. J."},{"family":"Vaeyens","given":"Roel"},{"family":"Vandendriessche","given":"Joric"},{"family":"Vandorpe","given":"Barbara"},{"family":"Pion","given":"Johan"},{"family":"Coutts","given":"Aaron J."},{"family":"Lenoir","given":"Matthieu"},{"family":"Philippaerts","given":"Renaat M."}],"issued":{"date-parts":[["2011",9]]}}},{"id":41,"uris":["http://zotero.org/users/local/PuTqOBGs/items/ALB9RH2S"],"itemData":{"id":41,"type":"article-journal","container-title":"Journal of Sports Sciences","DOI":"10.1080/02640414.2013.781663","ISSN":"0264-0414, 1466-447X","issue":"12","journalAbbreviation":"Journal of Sports Sciences","language":"en","page":"1344-1352","source":"DOI.org (Crossref)","title":"Differences in biological maturation, anthropometry and physical performance between playing positions in youth team handball","volume":"31","author":[{"family":"Matthys","given":"Stijn P.J."},{"family":"Fransen","given":"Job"},{"family":"Vaeyens","given":"Roel"},{"family":"Lenoir","given":"Matthieu"},{"family":"Philippaerts","given":"Renaat"}],"issued":{"date-parts":[["2013",8]]}}},{"id":42,"uris":["http://zotero.org/users/local/PuTqOBGs/items/HBSLGME2"],"itemData":{"id":42,"type":"article-journal","abstract":"Ortega-Becerra, M, Pareja-Blanco, F, Jiménez-Reyes, P, Cuadrado-Peñafiel, V, and González-Badillo, JJ. Determinant factors of physical performance and specific throwing in handball players of different ages. J Strength Cond Res 32(6): 1778–1786, 2018—This study aimed to analyze various fitness qualities in handball players of different ages and to determine the relationships between these parameters and throwing velocity. A total of 44 handball players participated, pooled by age groups: professional (ELITE, n = 13); under-18 (U18, n = 16); under-16 (U16, n = 15). The following tests were completed: 20-m running sprints; countermovement jumps (CMJs); jump squat to determine the load that elicited </w:instrText>
+      </w:r>
+      <w:r>
+        <w:rPr>
+          <w:rFonts w:ascii="Cambria Math" w:hAnsi="Cambria Math" w:cs="Cambria Math"/>
+        </w:rPr>
+        <w:instrText>∼</w:instrText>
+      </w:r>
+      <w:r>
+        <w:instrText xml:space="preserve">20 cm jump height (JSLOAD-20 cm); a progressive loading test in full squat and bench press to determine the load that elicited </w:instrText>
+      </w:r>
+      <w:r>
+        <w:rPr>
+          <w:rFonts w:ascii="Cambria Math" w:hAnsi="Cambria Math" w:cs="Cambria Math"/>
+        </w:rPr>
+        <w:instrText>∼</w:instrText>
+      </w:r>
+      <w:r>
+        <w:instrText>1 m</w:instrText>
+      </w:r>
+      <w:r>
+        <w:rPr>
+          <w:rFonts w:ascii="Calibri" w:hAnsi="Calibri" w:cs="Calibri"/>
+        </w:rPr>
+        <w:instrText>·</w:instrText>
+      </w:r>
+      <w:r>
+        <w:instrText>s</w:instrText>
+      </w:r>
+      <w:r>
+        <w:rPr>
+          <w:rFonts w:ascii="Calibri" w:hAnsi="Calibri" w:cs="Calibri"/>
+        </w:rPr>
+        <w:instrText>−</w:instrText>
+      </w:r>
+      <w:r>
+        <w:instrText xml:space="preserve">1 (SQ-V1-LOAD and BP-V1-LOAD); and handball throwing (jump throw and 3-step throw). ELITE showed greater performance in almost all sprint distances, CMJ, JSLOAD-20 cm, and bench press strength than U18 and U16. The differences between U18 and U16 were unclear for these variables. ELITE also showed greater (p &lt; 0.001) performance for squat strength and throwing than U18 and U16, and U18 attained greater performance (p ≤ 0.05) for these variables than U16. Throwing performance correlated (p ≤ 0.05) with sprint times (r = −0.31; −0.51) and jump ability (CMJ: r = 0.39; 0.56 and JSLOAD-20 cm: r = 0.57; 0.60). Muscle strength was also associated (p &lt; 0.001) with both types of throw (SQ-V1-LOAD: r = 0.66; 0.76; and BP-V1-LOAD: r = 0.33; 0.70). These results indicate that handball throwing velocity is strongly associated with lower-limb strength, although upper-limb strength, jumping and sprint capacities also play a relevant role in throwing performance, suggesting the need for coaches to include proper strength programs to improve handball players' throwing velocity.","container-title":"The Journal of Strength &amp; Conditioning Research","DOI":"10.1519/JSC.0000000000002050","ISSN":"1064-8011","issue":"6","language":"en-US","page":"1778","source":"journals.lww.com","title":"Determinant Factors of Physical Performance and Specific Throwing in Handball Players of Different Ages","volume":"32","author":[{"family":"Ortega-Becerra","given":"Manuel"},{"family":"Pareja-Blanco","given":"Fernando"},{"family":"Jiménez-Reyes","given":"Pedro"},{"family":"Cuadrado-Peñafiel","given":"Víctor"},{"family":"González-Badillo","given":"Juan J."}],"issued":{"date-parts":[["2018",6]]}}},{"id":43,"uris":["http://zotero.org/users/local/PuTqOBGs/items/MBA57MTA"],"itemData":{"id":43,"type":"article-journal","container-title":"Journal of Sports Sciences","DOI":"10.1080/02640414.2012.733819","ISSN":"0264-0414, 1466-447X","issue":"3","journalAbbreviation":"Journal of Sports Sciences","language":"en","page":"325-334","source":"DOI.org (Crossref)","title":"A longitudinal study of multidimensional performance characteristics related to physical capacities in youth handball","volume":"31","author":[{"family":"Matthys","given":"Stijn P.J."},{"family":"Vaeyens","given":"Roel"},{"family":"Fransen","given":"Job"},{"family":"Deprez","given":"Dieter"},{"family":"Pion","given":"Johan"},{"family":"Vandendriessche","given":"Joric"},{"family":"Vandorpe","given":"Barbara"},{"family":"Lenoir","given":"Matthieu"},{"family":"Philippaerts","given":"Renaat"}],"issued":{"date-parts":[["2013",2]]}}},{"id":45,"uris":["http://zotero.org/users/local/PuTqOBGs/items/CTWSCR24"],"itemData":{"id":45,"type":"article-journal","abstract":"Background: The relative age effect is essential throughout all of the talent selection processes in sports, especially during adolescence, which leaves fewer athletes within each cohort that are born late in the selected year. The aim of the present study was to examine the role of relative age in anthropometric and physical performance characteristics of youth handball players by gender. Methods: The sample that was selected included 47 participants (male n = 23, female n = 24). The data collection included anthropometric, body compositions parameters, and physical performance levels. Results: There was a significantly higher representation of players in the first semester in comparison with the second semester, for all of the gender groups, except for the selected male players. In males, statistically significant differences were found in height, sitting height, weight, wingspan, arm and leg circumferences, and in throws speed (in support and in suspension) between those players that were born in the first and second semester. Conclusion: The results confirmed an effect of relative age in the players born in 2002 that were selected to participate in the Spanish Championship, which was different for males and females. In spite of this effect, which only appeared in females, significant differences in the anthropometric and physical conditions appeared in the male players.","container-title":"Sports","DOI":"10.3390/sports6020047","ISSN":"2075-4663","issue":"2","language":"en","license":"http://creativecommons.org/licenses/by/3.0/","note":"number: 2\npublisher: Multidisciplinary Digital Publishing Institute","page":"47","source":"www.mdpi.com","title":"Anthropometric and Physical Performance of Youth Handball Players: The Role of the Relative Age","title-short":"Anthropometric and Physical Performance of Youth Handball Players","volume":"6","author":[{"family":"Camacho-Cardenosa","given":"Alba"},{"family":"Camacho-Cardenosa","given":"Marta"},{"family":"González-Custodio","given":"Adrián"},{"family":"Martínez-Guardado","given":"Ismael"},{"family":"Timón","given":"Rafael"},{"family":"Olcina","given":"Guillermo"},{"family":"Brazo-Sayavera","given":"Javier"}],"issued":{"date-parts":[["2018",6]]}}},{"id":50,"uris":["http://zotero.org/users/local/PuTqOBGs/items/KLVGHQFC"],"itemData":{"id":50,"type":"article-journal","abstract":"Ingebrigtsen, J, Jeffreys, I, and Rodahl, S. Physical characteristics and abilities of junior elite male and female handball players. J Strength Cond Res 27(2): 302–309, 2013—This study first aimed to examine strength, speed, and jumping abilities in 29 male and 29 female junior elite handball players and second to compare Under-18 and Under-16 players in the selected parameters. The players were chosen by the Norwegian Handball Federation, and all were tested in strength (squat and bench press), speed (10-, 30-, and 6 × 30-m repeated sprint ability), and jumping abilities (countermovement jump and squat jump [SJ]). Anthropometric qualities were also measured. Independent t-tests were applied to reveal possible mean differences between the U-18 and U-16 players within each sex. No significant differences in anthropometry were observed between the U18 and U16 players within either sex. Furthermore, we did not observe any significant between group differences among the male players in any of the tested performance parameters. On average, however, the U16 male (n = 14) players performed better in all the tests compared with in the U18 (n = 15) male players. Similarly, we did not find any significant differences in test performances between U18 female players and U16 female players. Still, a few trends (p ≤ 0.1) were observed because female U18 (n = 14) players were found to sprint faster on both 10 and 30 m and to jump higher in SJ vs. female U16 (n = 15) players. The empirical findings do not confirm the hypothesis of pubertal development and muscle growth leading to taller and heavier U18 players. Furthermore, we expected U18 players to perform better in all the tests when compared with U16 players. Again, the data did not substantiate this, although female U18 players tended to perform better in sprint and SJ compared with the U16 players.","container-title":"The Journal of Strength &amp; Conditioning Research","DOI":"10.1519/JSC.0b013e318254899f","ISSN":"1064-8011","issue":"2","language":"en-US","page":"302","source":"journals.lww.com","title":"Physical Characteristics and Abilities of Junior Elite Male and Female Handball Players","volume":"27","author":[{"family":"Ingebrigtsen","given":"Jørgen"},{"family":"Jeffreys","given":"Ian"},{"family":"Rodahl","given":"Stein"}],"issued":{"date-parts":[["2013",2]]}}},{"id":51,"uris":["http://zotero.org/users/local/PuTqOBGs/items/EAD2GA2V"],"itemData":{"id":51,"type":"article-journal","abstract":"Abstract\n            \n              Background\n              The effects of 7 weeks plyometric training on a stable surface and on sand were compared in junior male handball players.\n            \n            \n              Methods\n              \n                A team of experienced players was divided randomly between three groups, undertaking a standard in-season regimen (C,\n                n\n                 = 10), or supplementing this regimen by plyometric training on sand (PS,\n                n\n                 = 11) or a stable surface (P, n = 10) for 7 weeks. Assessments included 20 m sprint times, change of direction tests (Modified change-of-direction T-test and Modified Illinois test), a repeated sprint T-test, jumping ability (squat, countermovement and five jump tests), and static and dynamic balance.\n              \n            \n            \n              Results\n              \n                After the intervention, PS showed significant increases of sprint speed relative to P and C. Change of direction scores were also improved for PS relative to P and C. Both PS and P increased vertical jump performance (squat jump,\n                p\n                 = 0.005; ES = 0.170; counter-movement jump\n                p\n                 &lt; 0.001; ES = 0.247). Repeated sprint T-test scores improved in PS and P relative to C, with best times of PS &gt; P (\n                p\n                 &lt; 0.05). Both plyometric groups improved their dynamic balance (p &lt; 0.05), with three parameters of PS and only one of P being significantly greater than C. Static balance was also enhanced in both experimental groups (PS &gt; P).\n              \n            \n            \n              Conclusions\n              We conclude that for reasons that remain to be clarified, several performance measures in adolescent male handball players were increased more by 7 weeks of PS than by P.","container-title":"BMC Sports Science, Medicine and Rehabilitation","DOI":"10.1186/s13102-020-00176-x","ISSN":"2052-1847","issue":"1","journalAbbreviation":"BMC Sports Sci Med Rehabil","language":"en","page":"26","source":"DOI.org (Crossref)","title":"The effect of a sand surface on physical performance responses of junior male handball players to plyometric training","volume":"12","author":[{"family":"Hammami","given":"Mehrez"},{"family":"Bragazzi","given":"Nicola Luigi"},{"family":"Hermassi","given":"Souhail"},{"family":"Gaamouri","given":"Nawel"},{"family":"Aouadi","given":"Ridha"},{"family":"Shephard","given":"Roy J."},{"family":"Chelly","given":"Mohamed Souhaiel"}],"issued":{"date-parts":[["2020",12]]}}},{"id":57,"uris":["http://zotero.org/users/local/PuTqOBGs/items/2IXRI6B6"],"itemData":{"id":57,"type":"article-journal","abstract":"Abstract\n            \n              Madruga-Parera, M, Bishop, C, Beato, M, Fort-Vanmeerhaeghe, A, Gonzalo-Skok, O, and Romero-Rodríguez, D. Relationship between inter-limb asymmetries and speed and change of direction speed in youth handball players.\n              J Strength Cond Res\n              35(12): 3482–3490, 2021—The aims of the present study were to quantify interlimb asymmetry from jumping, change of direction speed (CODS), and iso-inertial tests and to establish the association between those asymmetry scores and performance during speed and CODS tests in youth handball athletes. Twenty-six youth handball players (age: 16.2 ± 0.9 years) volunteered to participate in this study and performed single-leg countermovement jumps, single-leg broad jumps, single-leg lateral jumps, CODS tests at 180° (CODS180) and 90° (CODS90), change of direction actions with iso-inertial overload (crossover step [CRO] and lateral shuffle step), and a 20-m sprint test. Excellent intraclass correlation coefficient (ICC) values were found for all tests (ICC = 0.96–1.00) with the exception of the dominant limb during the CODS90 test (ICC = 0.69). Interlimb asymmetry scores ranged from 3.66 to 12.67%. Iso-inertial asymmetry values were higher than those found during jumping tasks (9.8–12.7% vs. 3.66–8.76%). Spearman's\n              r\n              correlations showed significant relationships between CRO asymmetry and CODS90 performance on both limbs (\n              r\n              = 0.48–0.51;\n              p\n              &lt; 0.05) and CODS180 (\n              r\n              = 0.41–0.51;\n              p\n              &lt; 0.05) and a sprint test (\n              r\n              = 0.46;\n              p\n              &lt; 0.05). These results show the test-specific nature of asymmetries in youth handball players, with iso-inertial device and CODS deficit presenting the greatest magnitude of asymmetries. Furthermore, interlimb differences during iso-inertial device (CRO) were associated with reduced CODS and sprint performance. These results suggest that the use of iso-inertial devices for the detection of interlimb asymmetry may be more effective than the total time during traditional CODS tests and that larger imbalances are associated with reduced athletic performance in youth handball players.","container-title":"Journal of Strength and Conditioning Research","DOI":"10.1519/JSC.0000000000003328","ISSN":"1064-8011","issue":"12","language":"en","page":"3482-3490","source":"DOI.org (Crossref)","title":"Relationship Between Interlimb Asymmetries and Speed and Change of Direction Speed in Youth Handball Players","volume":"35","author":[{"family":"Madruga-Parera","given":"Marc"},{"family":"Bishop","given":"Chris"},{"family":"Beato","given":"Marco"},{"family":"Fort-Vanmeerhaeghe","given":"Azahara"},{"family":"Gonzalo-Skok","given":"Oliver"},{"family":"Romero-Rodríguez","given":"Daniel"}],"issued":{"date-parts":[["2021",12]]}}},{"id":61,"uris":["http://zotero.org/users/local/PuTqOBGs/items/F9YRDC7R"],"itemData":{"id":61,"type":"article-journal","abstract":"Abstract\n            The aim of the present study was to evaluate the Flemish Sports Compass (FSC), a non‐sport‐specific generic testing battery. It was hypothesised that a set of 22 tests would have sufficient discriminant power to allocate athletes to their own sport based on a unique combination of test scores. First, discriminant analyses were applied to the 22 tests of anthropometry, physical fitness and motor coordination in 141 boys under age 18 (16.1 ± 0.8 years) and post age at peak height velocity (maturity offset = 2.674 ± 0.926) from Flemish Top Sport Academies for badminton, basketball, gymnastics, handball, judo, soccer, table tennis, triathlon and volleyball. Second, nine sequential discriminant analyses were used to assess the ability of a set of relevant performance characteristics classifying participants and non‐participants for the respective sports. Discriminant analyses resulted in a 96.4% correct classification of all participants for the nine different sports. When focusing on relevant performance characteristics, 80.1% to 97.2% of the total test sample was classified correctly within their respective disciplines. The discriminating characteristics were briefly the following: flexibility in gymnastics, explosive lower‐limb strength in badminton and volleyball, speed and agility in badminton, judo, soccer and volleyball, upper‐body strength in badminton, basketball and gymnastics, cardiorespiratory endurance in triathletes, dribbling skills in handball, basketball and soccer and overhead‐throwing skills in badminton and volleyball. The generic talent characteristics of the FSC enable the distinction of adolescent boys according to their particular sport. Implications for talent programmes are discussed.","container-title":"European Journal of Sport Science","DOI":"10.1080/17461391.2014.944875","ISSN":"1746-1391, 1536-7290","issue":"5","journalAbbreviation":"European Journal of Sport Science","language":"en","page":"357-366","source":"DOI.org (Crossref)","title":"Generic anthropometric and performance characteristics among elite adolescent boys in nine different sports","volume":"15","author":[{"family":"Pion","given":"Johan"},{"family":"Segers","given":"Veerle"},{"family":"Fransen","given":"Job"},{"family":"Debuyck","given":"Gijs"},{"family":"Deprez","given":"Dieter"},{"family":"Haerens","given":"Leen"},{"family":"Vaeyens","given":"Roel"},{"family":"Philippaerts","given":"Renaat"},{"family":"Lenoir","given":"Matthieu"}],"issued":{"date-parts":[["2015",8]]}}},{"id":62,"uris":["http://zotero.org/users/local/PuTqOBGs/items/4ZSW7L32"],"itemData":{"id":62,"type":"article-journal","abstract":"Abstract The aim of this study was two-fold. The first aim was to determine if there were any anthropometric and physical performance differences (controlling for maturation) between male and female handball players selected in training categories as well asthe relation of these differences with the performance level achieved. The second aim was to identify the discriminatory variables between the performance levels achieved. A total of 216 young handball players (125 men and 91 women) participated in the study. The data were classified by selection level (regional n=154; national n=62), gender (men; women) and age category (under-15; under-17). The use of MANCOVA analyses, controllingfor maturation, identified how gender could determine variables related to handball players' future competitive levels. The results revealed that anthropometric variables such as height, arm span, trochanter height, thigh girth, and leg girth were more influential in men than in women. In addition, the physical performance tests of vertical jump (squat jump and counter movement jump with/without arm) and 10x5m shuttle run were determinants in both sexes. Discriminatory analysis predicted that a combination of five variables (counter movement jump with arm, body mass, 10x5m shuttle run, dominant hand length and trochanter height) would successfully distinguish between regional and national players, with a predictive accuracy of 81.9% for all players.","container-title":"Motriz: Revista de Educação Física","DOI":"10.1590/S1980-6574201600040011","ISSN":"1980-6574","journalAbbreviation":"Motriz: rev. educ. fis.","language":"en","note":"publisher: Universidade Estadual Paulista","page":"0283-0289","source":"SciELO","title":"Anthropometric analysis and performance characteristics to predict selection in young male and female handball players","volume":"22","author":[{"family":"Fernández-Romero","given":"Juan J."},{"family":"Suárez","given":"Helena Vila"},{"family":"Cancela","given":"Jose Mª"}],"issued":{"date-parts":[["2016",12]]}}},{"id":65,"uris":["http://zotero.org/users/local/PuTqOBGs/items/5Y5SKDCE"],"itemData":{"id":65,"type":"article-journal","note":"publisher: Sports Academy, Belgrade","source":"Google Scholar","title":"Relationship between speed, strength and jumping abilities in elite junior handball players","URL":"https://nordopen.nord.no/nord-xmlui/handle/11250/286459","author":[{"family":"Ingebrigtsen","given":"Jørgen"},{"family":"Jeffreys","given":"Ian"}],"accessed":{"date-parts":[["2024",3,8]]},"issued":{"date-parts":[["2012"]]}}},{"id":73,"uris":["http://zotero.org/users/local/PuTqOBGs/items/3ARXLV9T"],"itemData":{"id":73,"type":"article-journal","abstract":"The aim of the present study was to determine the association of multi-directional jumping asymmetries with measures of physical performance. Forty-two youth handball athletes (age: 16.0 ± 1.3 years; body height: 174.11 ± 7.3 cm; body mass: 70.49 ± 13.3 kg) performed a mid-season fitness test battery consisting of single leg countermovement, lateral and broad jump tests, two change of direction speed (CODS) tests, an 8 x 10 m repeated sprint test, and a 20 m sprint. The Kappa coefficient showed only 'slight' levels of agreement (K range =-0.05 to 0.15), indicating that asymmetries rarely favoured the same side during each of the jump tests. The single leg countermovement jump showed significantly (p = 0.006) larger asymmetries (11.2 ± 8.4) than the broad jump (6.4 ± 4.6) and significant correlations were present between jumping asymmetries and jump (r =-0.32 to-0.52), CODS (r = 0.31 to 0.32) and repeated sprint (r = 0.35 to 0.40) performance. The findings of the present study highlight the independent nature of jumping asymmetries and associations with measures of physical performance. Practitioners are encouraged to use multiple tests to detect existing side differences and consider appropriate training interventions for the reduction of inter-limb asymmetries.","container-title":"Journal of Human Kinetics","DOI":"10.2478/hukin-2019-0095","journalAbbreviation":"Journal of Human Kinetics","source":"ResearchGate","title":"Jumping-based Asymmetries are Negatively Associated with Jump, Change of Direction, and Repeated Sprint Performance, but not Linear Speed, in Adolescent Handball Athletes","volume":"71","author":[{"family":"Madruga","given":"Marc"},{"family":"Bishop","given":"Chris"},{"family":"Read","given":"Paul"},{"family":"Lake","given":"Jason"},{"family":"Brazier","given":"Jon"},{"family":"Romero-Rodríguez","given":"Daniel"}],"issued":{"date-parts":[["2019",10,2]]}}},{"id":67,"uris":["http://zotero.org/users/local/PuTqOBGs/items/D8U8XZBQ"],"itemData":{"id":67,"type":"article-journal","abstract":"AIM: The purpose of this study was to examine the variation in physical and physiological characteristics according to playing position in adolescent and adult male team handball (TH) players. \nMETHODS: Adolescent (n=57, aged 14.9±1.4 yr) and adult (n=39, 26.6±5.7 yr) players were examined for anthropometric characteristics, somatotype and body composition, and performed the physical working capacity test, a force-velocity test, the Wingate anaerobic test (WAnT), sit-and-reach test, handgrip strength test, squat jump (SJ), countermovement vertical jump without (CMJ) and with arm-swing, and a 30-s Bosco test. Eccentric utilization ratio (EUR) was calculated as the ratio CMJ to SJ.\nRESULTS: In adult players, there were significant differences between wings and the other positions with regard to anthropometric and body composition parameters (body mass, -17.9 to -13.2%; height, -5.3 to -4.3%; and fat-free mass, -13.7 to -9.9%) and anaerobic power assessed by WAnT (peak power, -20.5 to -15.2%; and mean power, -20.0 to -14.8%), however these characteristics did not differ significantly in adolescents, in which the only statistically significant difference was found between goalkeepers and the other positions in EUR (+8.1%).\nCONCLUSIONS: Therefore, the differences in physical and physiological characteristics between playing positions are age-dependent. As adult players in this study were taken from players competing in the top Greek league, findings could serve as a base for talent identification and development for future studies. Moreover, knowledge about positional differences might enhance the ability to make tailored position-specific training programs among adult and adolescent players in the future.","container-title":"The Journal of sports medicine and physical fitness","journalAbbreviation":"The Journal of sports medicine and physical fitness","source":"ResearchGate","title":"Physical and physiological characteristics in male team handball players by playing position - Does age matter?","author":[{"family":"Nikolaidis","given":"Pantelis"},{"family":"Ingebrigtsen","given":"Jørgen"},{"family":"Póvoas","given":"Susana"},{"family":"Moss","given":"Samantha"},{"family":"Torres-Luque","given":"Gema"}],"issued":{"date-parts":[["2014",1,1]]}}}],"schema":"https://github.com/citation-style-language/schema/raw/master/csl-citation.json"} </w:instrText>
+      </w:r>
+      <w:r>
+        <w:fldChar w:fldCharType="separate"/>
+      </w:r>
+      <w:r>
+        <w:rPr>
+          <w:rFonts w:ascii="Calibri" w:hAnsi="Calibri" w:cs="Calibri"/>
+          <w:kern w:val="0"/>
+        </w:rPr>
+        <w:t>(Hammami et al. 2021; 2019a; Romero-García et al. 2022; Fernández-Romero et al. 2017; Aouichaoui et al. 2024; Hammami et al. 2019b; Molina-López et al. 2020; Matthys et al. 2011; 2013a; Ortega-Becerra et al. 2018; Matthys et al. 2013b; Camacho-Cardenosa et al. 2018; Ingebrigtsen et al. 2013; Hammami et al. 2020; Madruga-Parera et al. 2021; Pion et al. 2015; Fernández-Romero et al. 2016; Ingebrigtsen a Jeffreys 2012; Madruga et al. 2019; Nikolaidis et al. 2014)</w:t>
+      </w:r>
+      <w:r>
+        <w:fldChar w:fldCharType="end"/>
+      </w:r>
+    </w:p>
+    <w:p>
+      <w:pPr>
+        <w:pStyle w:val="Nadpis4"/>
+      </w:pPr>
+      <w:r>
+        <w:t>Horizontální skok</w:t>
+      </w:r>
+    </w:p>
+    <w:p/>
+    <w:p>
+      <w:r>
+        <w:t xml:space="preserve">Tyto testy byly například součástí studií publikovaných </w:t>
+      </w:r>
+      <w:r>
+        <w:t>od</w:t>
+      </w:r>
+    </w:p>
+    <w:p>
+      <w:pPr>
+        <w:pStyle w:val="Nadpis4"/>
+      </w:pPr>
+      <w:r>
+        <w:t>Laterální skok</w:t>
       </w:r>
     </w:p>
     <w:p>
       <w:pPr>
         <w:pStyle w:val="Nadpis3"/>
       </w:pPr>
-      <w:r>
-        <w:t>30 metrů sprint</w:t>
-      </w:r>
-    </w:p>
-    <w:p>
-      <w:r>
-        <w:t>Přímý sprint</w:t>
-      </w:r>
-      <w:r>
-        <w:t xml:space="preserve"> do </w:t>
-      </w:r>
-      <w:r>
-        <w:t>30 metrů je nejčastěji vyskytujícím se testem ve studiích zaměřených na rychlostní předpoklady v házené. Tento test je vykonáván z důvodu specifik hřiště pro házenou, které je často omezené na kratší vzdálenosti. Krátká délka hřiště ve spojení s rychlými herními situacemi vyžaduje, aby hráči měli schopnost dosáhnout maximální rychlosti na relativně krátké vzdálenosti.</w:t>
-      </w:r>
-      <w:r>
-        <w:t xml:space="preserve"> </w:t>
-      </w:r>
-      <w:r>
-        <w:t xml:space="preserve">Tento test </w:t>
-      </w:r>
-      <w:r>
-        <w:t xml:space="preserve">byl použit </w:t>
-      </w:r>
-      <w:r>
-        <w:t xml:space="preserve">v různých modifikací například ve studiích od </w:t>
-      </w:r>
-      <w:r>
-        <w:fldChar w:fldCharType="begin"/>
-      </w:r>
-      <w:r>
-        <w:instrText xml:space="preserve"> ADDIN ZOTERO_ITEM CSL_CITATION {"citationID":"EAKDSkAp","properties":{"formattedCitation":"(Hammami et al. 2021; Zapartidis et al. 2011; Hammami et al. 2019a; Romero-Garc\\uc0\\u237{}a et al. 2022; Aouichaoui et al. 2024; Hammami et al. 2019b; Molina-L\\uc0\\u243{}pez et al. 2020; Matthys et al. 2011; 2013a; Ortega-Becerra et al. 2018; Matthys et al. 2013b; Zapartidis et al. 2009; Ingebrigtsen et al. 2013; Hammami et al. 2020; Rousanoglou et al. 2014; Madruga-Parera et al. 2021; El-Din et al. 2011; Pion et al. 2015; Palamas et al. 2015; Ingebrigtsen a Jeffreys 2012; Madruga et al. 2019)","plainCitation":"(Hammami et al. 2021; Zapartidis et al. 2011; Hammami et al. 2019a; Romero-García et al. 2022; Aouichaoui et al. 2024; Hammami et al. 2019b; Molina-López et al. 2020; Matthys et al. 2011; 2013a; Ortega-Becerra et al. 2018; Matthys et al. 2013b; Zapartidis et al. 2009; Ingebrigtsen et al. 2013; Hammami et al. 2020; Rousanoglou et al. 2014; Madruga-Parera et al. 2021; El-Din et al. 2011; Pion et al. 2015; Palamas et al. 2015; Ingebrigtsen a Jeffreys 2012; Madruga et al. 2019)","noteIndex":0},"citationItems":[{"id":25,"uris":["http://zotero.org/users/local/PuTqOBGs/items/KJFVEHL3"],"itemData":{"id":25,"type":"article-journal","abstract":"OBJECTIVE: This study analyzed the effects of high intensity interval training (HIIT) combined with plyometric exercise on the physical fitness of junior male handball players. PATIENTS AND METHODS: Subjects (age ~17 years) were randomly divided between experimental (n=17) and control (n=15) groups. During the 8-week intervention, the experimental group replaced a part of their regular regimen by HIIT, combined with plyometric exercise. Assessments in both groups before and after the intervention included: squat jump (SJ), countermovement jump (CMJ), sprint performance (5 m, 10 m, 20 m and 30 m), change of direction tests (Illinois modified test [Illinois-MT] and T-half test), 20-m shuttle run, and repeated sprint T-test. RESULTS: The two-way analyses of variance revealed significant group-time interactions (all p&lt;0.05), favoring the intervention group in 5 m, 10 m, 20 m and 30 m sprint (d=0.33, 8.3%; d=0.52, 7.6%; d=0.57, 6.8%; and d=0.58, 8.8%, respectively), T-half (d=0.25, 5.1%), Illinois-MT (d=0.47, 4.2%), SJ and CMJ (d=0.34-0.39, 34-4-34.9%), repeated sprint T-test best time, mean time and total time (d=0.83, 6.9%; d=0.62, 7.4%; and d=0.61, 7.2%, respectively), 20 meter shuttle run test aerobic maximum speed and predicted maximal oxygen intake (d=0.36, 7.5%; d=0.19, 9.4%, respectively). CONCLUSIONS: HIIT combined with plyometrics can aid in the development of physical fitness abilities, which are extremely important to junior male handball players.","container-title":"European Review for Medical and Pharmacological Sciences","DOI":"10.26355/eurrev_202112_27434","ISSN":"1128-3602, 2284-0729","issue":"23","language":"eng","page":"7380-7389","source":"DOI.org (CSL JSON)","title":"Effects of high-intensity interval training and plyometric exercise on the physical fitness of junior male handball players","volume":"25","author":[{"family":"Hammami","given":"M."},{"family":"Gaamouri","given":"N."},{"family":"Ramirez-Campillo","given":"R."},{"family":"Shephard","given":"R.J."},{"family":"Bragazzi","given":"N.L."},{"family":"Chelly","given":"M.S."},{"family":"Knechtle","given":"B."},{"family":"Gaied","given":"S."}],"issued":{"date-parts":[["2021",12]]}}},{"id":26,"uris":["http://zotero.org/users/local/PuTqOBGs/items/Z2UGF22E"],"itemData":{"id":26,"type":"article-journal","container-title":"Biology of Sport","DOI":"10.5604/959283","ISSN":"0860-021X, 2083-1862","issue":"3","journalAbbreviation":"Biol Sport","page":"171-176","source":"DOI.org (Crossref)","title":"SEX DIFFERENCES IN THE MOTOR ABILITIES OF YOUNG MALE AND FEMALE HANDBALL PLAYERS","volume":"28","author":[{"family":"Zapartidis","given":"I."},{"family":"Nikolaidou","given":"M.E."},{"family":"Vareltzis","given":"I."},{"family":"Kororos","given":"P."}],"issued":{"date-parts":[["2011",9,14]]}}},{"id":1,"uris":["http://zotero.org/users/local/PuTqOBGs/items/BYQI6HYU"],"itemData":{"id":1,"type":"article-journal","abstract":"Abstract\n            \n              Hammami, M, Gaamouri, N, Aloui, G, Shephard, RJ, and Chelly, MS. Effects of combined plyometric and short sprint with change-of-direction training on athletic performance of male U15 handball players.\n              J Strength Cond Res\n              33(3): 662–675, 2019—This study examined the effects of combined plyometric and change-of-direction training (CPT) on selected measures of performance (repeated-sprint T-test [RSTT], sprint performance [5, 10, 20, and 30 m], change-of-direction tests [modified Illinois test and T-half test], squat jump, countermovement jump, countermovement jump with aimed arms 5-jump test, Y-balance test, Stork balance test, and 20-m shuttle run) in male U15 handball players. Players were randomly divided between experimental (\n              n\n              = 14; age: 14.5 ± 0.3 years) and control (\n              n\n              = 14; age: 14.6 ± 0.2 years) groups. All trial participants trained and played matches together, but for 8 weeks in the latter part of the season, the experimental group replaced the tactical part of their normal regimen by a biweekly course of CPT. This induced significant increases in sprint performance relative to controls (\n              p\n              = 0.006, effect size [ES] = 0.135, 8.7%;\n              p\n              =&lt;0.001, ES = 0.214, 7.4%;\n              p\n              = 0.022, ES = 0.096, 7.2%; and\n              p\n              = 0.032, ES = 0.085, 8.9% over distances of 5, 10, 20, and 30 m, respectively). The modified Illinois test and T-half test also showed significant gains for experimental subjects (\n              p\n              &lt; 0.025; ES = 0.205, 4.2% and\n              p\n              &lt; 0.001; ES = 0.093, 5.3%, respectively), as did vertical and horizontal jumps. However, there were no significant changes of RSTT, 20-m shuttle run, or balance. Nevertheless, we conclude that the current CPT is effective in enhancing sprint performance, change-of-direction tests, and vertical and horizontal jumping and thus it can be commended to male U15 handball players as a useful option for improving important components of their physical performance.","container-title":"Journal of Strength and Conditioning Research","DOI":"10.1519/JSC.0000000000002870","ISSN":"1064-8011","issue":"3","language":"en","page":"662-675","source":"DOI.org (Crossref)","title":"Effects of Combined Plyometric and Short Sprint With Change-of-Direction Training on Athletic Performance of Male U15 Handball Players","volume":"33","author":[{"family":"Hammami","given":"Mehrez"},{"family":"Gaamouri","given":"Nawel"},{"family":"Aloui","given":"Gaith"},{"family":"Shephard","given":"Roy J."},{"family":"Chelly","given":"Mohamed Souhaiel"}],"issued":{"date-parts":[["2019",3]]}}},{"id":29,"uris":["http://zotero.org/users/local/PuTqOBGs/items/UNIG35I2"],"itemData":{"id":29,"type":"article-journal","abstract":"INTRODUCTION: Handball is a team sport whose performance depends on a large number of factors. The objectives of the present study were to analyze the differences in physical performance, kinanthropometric variables, and adherence to the Mediterranean diet (MD), in handball players according to sports category, as well as the possible relationships between these variables.\nMETHODS: One hundred and thirty-three male handball players (35 infant; 46 cadets; 26 juniors and 26 seniors players) underwent a kinanthropometric analysis following the ISAK protocol, self-completed the KIDMED questionnaire, and their physical condition was evaluated with different physical tests.\nRESULTS: Significant differences (p &lt; 0.001-0.007) were found between the sports categories in most of the physical condition variables and anthropometric characteristics, but not in the degree of adherence to the MD. The predominant level of adherence to the MD was medium (47.4%), followed by good (42.1%), and correlated with the body mass, the height, the BMI, the muscle mass and the ∑3-girths sum corrected, but not with physical test results. A multiple linear regression analysis showed that the fat mass and muscle mass variables had a more specific weight in the results of the physical fitness tests.\nCONCLUSIONS: There are differences according to sports category in kinanthropometric characteristics and physical fitness tests in adolescent handball players. The predominant degrees of adherence to the MD were medium and good. A relationship was found between anthropometric characteristics and physical performance in handball players.","container-title":"PeerJ","DOI":"10.7717/peerj.14329","ISSN":"2167-8359","journalAbbreviation":"PeerJ","language":"eng","note":"PMID: 36518299\nPMCID: PMC9744156","page":"e14329","source":"PubMed","title":"Adherence to the Mediterranean diet, kinanthropometric characteristics and physical performance of young male handball players","volume":"10","author":[{"family":"Romero-García","given":"David"},{"family":"Esparza-Ros","given":"Francisco"},{"family":"Picó García","given":"María"},{"family":"Martínez-Sanz","given":"José Miguel"},{"family":"Vaquero-Cristóbal","given":"Raquel"}],"issued":{"date-parts":[["2022"]]}}},{"id":34,"uris":["http://zotero.org/users/local/PuTqOBGs/items/HDEQX33Q"],"itemData":{"id":34,"type":"article-journal","abstract":"Biological maturity status significantly influences success in handball, impacting an athlete’s performance and overall development. This study aimed to examine the anthropometric and physical performance variables concerning age and maturity status, establishing reference values for physical performance among Tunisian players. A total of 560 handball players (309 males and 251 females aged 13–19 years) were categorized based on maturity status: early (n = 98), average (n = 262), and late (n = 200), determined through Mirwald and colleagues’ equations. Anthropometric, physical fitness, and physiological data were collected for reference value creation. Our findings revealed significantly higher anthropometric parameters (p = 0.003) in late-maturing athletes compared to their early-maturing counterparts. Post-pubertal athletes showed significantly superior (p = 0.002) jumping ability, change of direction, and aerobic performance compared to their pre-pubertal peers. Additionally, male athletes outperformed females in both fitness (p = 0.001) and aerobic (p = 0.001) performance. A notable age-by-maturity interaction emerged for most performance outcomes (η2 ranging from 0.011 to 0.084), highlighting increased sex-specific differences as athletes progressed in age. Percentile values are provided for males and females, offering valuable insights for coaches and sports scientists to design personalized training programs. Understanding a player’s performance relative to these percentiles allows trainers to tailor workouts, addressing specific strengths and weaknesses for enhanced development and competitiveness.","container-title":"Clinics and Practice","DOI":"10.3390/clinpract14010024","ISSN":"2039-7283","issue":"1","language":"en","license":"http://creativecommons.org/licenses/by/3.0/","note":"number: 1\npublisher: Multidisciplinary Digital Publishing Institute","page":"305-326","source":"www.mdpi.com","title":"Reference Values of Physical Performance in Handball Players Aged 13–19 Years: Taking into Account Their Biological Maturity","title-short":"Reference Values of Physical Performance in Handball Players Aged 13–19 Years","volume":"14","author":[{"family":"Aouichaoui","given":"Chirine"},{"family":"Krichen","given":"Samir"},{"family":"Tounsi","given":"Mohamed"},{"family":"Ammar","given":"Achraf"},{"family":"Tabka","given":"Oussama"},{"family":"Chatti","given":"Salem"},{"family":"Zaouali","given":"Monia"},{"family":"Zouch","given":"Mohamed"},{"family":"Trabelsi","given":"Yassine"}],"issued":{"date-parts":[["2024",2]]}}},{"id":36,"uris":["http://zotero.org/users/local/PuTqOBGs/items/K3NH6WUT"],"itemData":{"id":36,"type":"article-journal","abstract":"Handball performance is influenced by age, anthropometric characteristics, technical skills, tactical understanding, and physical abilities. The aims of this study were (i) to determine differences in anthropometric characteristics and physical performance between adolescent handball players across age categories, and (ii) to determine which anthropometric and maturity variables have the greatest relative importance in fitness for this sport. Seventy-nine male handball players drawn from a team in the elite Tunisian Handball league [U18 (n = 10); U17 (n = 12); U16 (n = 17); U15 (n = 18); and U14 (n = 22)] volunteered for the investigation. Assessments included sprint performances; change in direction tests (T-half test and Illinois modified test); jumping tests (squat jump; counter movement jump; countermovement jump with aimed arms; five-jump test); medicine ball throwing; handgrip force; back extensor force and selected anthropometric measurements. The individual’s age category affected all measurements, with U17 and U18 players showing larger body measurements and significantly better absolute results on all physical tests than U14, U15 and U16 contestants. Scores for the majority of physical performance tests were closely inter-correlated. We conclude that U17 and U18 players show significantly better absolute results than the younger players on all physical tests. Multiple linear regressions, using block-wise entry, indicate that age is the strongest predictor of jump and sprint performances. Several anthropometric characteristics, including body mass, standing height and lower limb length were closely correlated with performance test scores, but after allowing for age only body mass added to the prediction of jumping ability.","container-title":"Frontiers in Physiology","ISSN":"1664-042X","source":"Frontiers","title":"Field Tests of Performance and Their Relationship to Age and Anthropometric Parameters in Adolescent Handball Players","URL":"https://www.frontiersin.org/journals/physiology/articles/10.3389/fphys.2019.01124","volume":"10","author":[{"family":"Hammami","given":"Mehrez"},{"family":"Hermassi","given":"Souhail"},{"family":"Gaamouri","given":"Nawel"},{"family":"Aloui","given":"Gaith"},{"family":"Comfort","given":"Paul"},{"family":"Shephard","given":"Roy J."},{"family":"Chelly","given":"Mohamed Souhaiel"}],"accessed":{"date-parts":[["2024",3,1]]},"issued":{"date-parts":[["2019"]]}}},{"id":38,"uris":["http://zotero.org/users/local/PuTqOBGs/items/X6WEDAG9"],"itemData":{"id":38,"type":"article-journal","abstract":"The aims of the present study were (1) to determine the differences in body composition and the physical and physiological profile of handball youths across age categories, and (2) to analyze the mediation effect of different categories on the relationship between lean mass or fat mass and specific physical handball capacities. Fifty-four young handball players aged 13 to 18 were assigned to U14 (13- and 14-year-olds), U16 (15- and 16-year-olds), and U18 (17- and 18-year-olds). Body composition was measured using multi-frequency bioelectrical impedance (Inbody®, 230). Handball physical fitness was assessed using handgrip force, jumping tests (squat jump, countermovement jump, countermovement jump with aimed arms), a 30-m sprint, a change-of-direction test (T-half agility test and modified Illinois test), and a Yo-Yo intermittent recovery test level 1. Simple mediation analysis was performed to analyze whether the category mediated the relationship between lean mass or fat mass and physical capacities. No significant differences were observed according to category for the majority of the measured parameters, except for height, lean body mass, and arm span. Lean body mass increased significantly as player category increased (p &lt; 0.05; ∆ = 4.66–9.38; effect size (ES) = 0.96–1.92). The increase in handball category enhanced the majority of the physical capacities evaluated; however, these differences were reduced between the U16 vs. U18 categories. The indirect mediation effect suggests that handball category mediated the relationship between lean mass and upper and lower strength, velocity, agility, and cardiorespiratory fitness. In contrast, an indirect effect suggests that category mediated the relationship between fat mass only in agility and cardiorespiratory fitness. We conclude that U18s showed better body composition parameters, as well as better physical performance scores. Handball category clearly mediated the relationship between body composition through lean mass and fat mass and the physiological profile in handball youth, but lean mass proved to be more relevant when mediating physical performance.","container-title":"International Journal of Environmental Research and Public Health","DOI":"10.3390/ijerph17072350","ISSN":"1660-4601","issue":"7","language":"en","license":"http://creativecommons.org/licenses/by/3.0/","note":"number: 7\npublisher: Multidisciplinary Digital Publishing Institute","page":"2350","source":"www.mdpi.com","title":"Mediation Effect of Age Category on the Relationship between Body Composition and the Physical Fitness Profile in Youth Handball Players","volume":"17","author":[{"family":"Molina-López","given":"Jorge"},{"family":"Barea Zarzuela","given":"Iván"},{"family":"Sáez-Padilla","given":"Jesús"},{"family":"Tornero-Quiñones","given":"Inmaculada"},{"family":"Planells","given":"Elena"}],"issued":{"date-parts":[["2020",1]]}}},{"id":40,"uris":["http://zotero.org/users/local/PuTqOBGs/items/UFG9SCLF"],"itemData":{"id":40,"type":"article-journal","abstract":"Abstract\n            \n              Talent identification in team sports is complex and requires a multidisciplinary approach. The purpose of this study was to examine differences between elite and non‐elite handball players in three age groups: U14 (\n              n\n              =186), U16 (\n              n\n              =150), and U18 (\n              n\n              =92). A multidimensional test battery was assessed, taking biological maturation into account. Significant maturation effects were found for all anthropometric characteristics and most performance variables. Compared with their non‐elite peers, the elite handball players demonstrated significantly greater aerobic capacity (\n              P\n              &lt;0.01), strength and power (U14: countermovement jump,\n              P\n              =0.021; sit‐ups,\n              P\n              =0.003; handgrip,\n              P\n              =0.020; U16: countermovement jump,\n              P\n              =0.013; five‐jump test,\n              P\n              &lt;0.001), and speed and agility (\n              P\n              &lt;0.05) when maturation was controlled for. There was a significant difference in flexibility between elite and non‐elite players in the U18 group (\n              P\n              &lt;0.05). The elite and non‐elite players did not differ in task‐ and ego‐orientation. These results show that elite and non‐elite young handball players possess different physical performance characteristics and that the specific tests that discriminate elite from non‐elite handball players vary among age groups. In addition, maturity status can influence the results and should therefore be considered in talent identification and development programmes.","container-title":"European Journal of Sport Science","DOI":"10.1080/17461391.2010.523850","ISSN":"1746-1391, 1536-7290","issue":"5","journalAbbreviation":"European Journal of Sport Science","language":"en","page":"355-363","source":"DOI.org (Crossref)","title":"A multidisciplinary identification model for youth handball","volume":"11","author":[{"family":"Matthys","given":"Stijn P. J."},{"family":"Vaeyens","given":"Roel"},{"family":"Vandendriessche","given":"Joric"},{"family":"Vandorpe","given":"Barbara"},{"family":"Pion","given":"Johan"},{"family":"Coutts","given":"Aaron J."},{"family":"Lenoir","given":"Matthieu"},{"family":"Philippaerts","given":"Renaat M."}],"issued":{"date-parts":[["2011",9]]}}},{"id":41,"uris":["http://zotero.org/users/local/PuTqOBGs/items/ALB9RH2S"],"itemData":{"id":41,"type":"article-journal","container-title":"Journal of Sports Sciences","DOI":"10.1080/02640414.2013.781663","ISSN":"0264-0414, 1466-447X","issue":"12","journalAbbreviation":"Journal of Sports Sciences","language":"en","page":"1344-1352","source":"DOI.org (Crossref)","title":"Differences in biological maturation, anthropometry and physical performance between playing positions in youth team handball","volume":"31","author":[{"family":"Matthys","given":"Stijn P.J."},{"family":"Fransen","given":"Job"},{"family":"Vaeyens","given":"Roel"},{"family":"Lenoir","given":"Matthieu"},{"family":"Philippaerts","given":"Renaat"}],"issued":{"date-parts":[["2013",8]]}}},{"id":42,"uris":["http://zotero.org/users/local/PuTqOBGs/items/HBSLGME2"],"itemData":{"id":42,"type":"article-journal","abstract":"Ortega-Becerra, M, Pareja-Blanco, F, Jiménez-Reyes, P, Cuadrado-Peñafiel, V, and González-Badillo, JJ. Determinant factors of physical performance and specific throwing in handball players of different ages. J Strength Cond Res 32(6): 1778–1786, 2018—This study aimed to analyze various fitness qualities in handball players of different ages and to determine the relationships between these parameters and throwing velocity. A total of 44 handball players participated, pooled by age groups: professional (ELITE, n = 13); under-18 (U18, n = 16); under-16 (U16, n = 15). The following tests were completed: 20-m running sprints; countermovement jumps (CMJs); jump squat to determine the load that elicited </w:instrText>
-      </w:r>
-      <w:r>
-        <w:rPr>
-          <w:rFonts w:ascii="Cambria Math" w:hAnsi="Cambria Math" w:cs="Cambria Math"/>
-        </w:rPr>
-        <w:instrText>∼</w:instrText>
-      </w:r>
-      <w:r>
-        <w:instrText xml:space="preserve">20 cm jump height (JSLOAD-20 cm); a progressive loading test in full squat and bench press to determine the load that elicited </w:instrText>
-      </w:r>
-      <w:r>
-        <w:rPr>
-          <w:rFonts w:ascii="Cambria Math" w:hAnsi="Cambria Math" w:cs="Cambria Math"/>
-        </w:rPr>
-        <w:instrText>∼</w:instrText>
-      </w:r>
-      <w:r>
-        <w:instrText>1 m</w:instrText>
-      </w:r>
-      <w:r>
-        <w:rPr>
-          <w:rFonts w:ascii="Calibri" w:hAnsi="Calibri" w:cs="Calibri"/>
-        </w:rPr>
-        <w:instrText>·</w:instrText>
-      </w:r>
-      <w:r>
-        <w:instrText>s</w:instrText>
-      </w:r>
-      <w:r>
-        <w:rPr>
-          <w:rFonts w:ascii="Calibri" w:hAnsi="Calibri" w:cs="Calibri"/>
-        </w:rPr>
-        <w:instrText>−</w:instrText>
-      </w:r>
-      <w:r>
-        <w:instrText xml:space="preserve">1 (SQ-V1-LOAD and BP-V1-LOAD); and handball throwing (jump throw and 3-step throw). ELITE showed greater performance in almost all sprint distances, CMJ, JSLOAD-20 cm, and bench press strength than U18 and U16. The differences between U18 and U16 were unclear for these variables. ELITE also showed greater (p &lt; 0.001) performance for squat strength and throwing than U18 and U16, and U18 attained greater performance (p ≤ 0.05) for these variables than U16. Throwing performance correlated (p ≤ 0.05) with sprint times (r = −0.31; −0.51) and jump ability (CMJ: r = 0.39; 0.56 and JSLOAD-20 cm: r = 0.57; 0.60). Muscle strength was also associated (p &lt; 0.001) with both types of throw (SQ-V1-LOAD: r = 0.66; 0.76; and BP-V1-LOAD: r = 0.33; 0.70). These results indicate that handball throwing velocity is strongly associated with lower-limb strength, although upper-limb strength, jumping and sprint capacities also play a relevant role in throwing performance, suggesting the need for coaches to include proper strength programs to improve handball players' throwing velocity.","container-title":"The Journal of Strength &amp; Conditioning Research","DOI":"10.1519/JSC.0000000000002050","ISSN":"1064-8011","issue":"6","language":"en-US","page":"1778","source":"journals.lww.com","title":"Determinant Factors of Physical Performance and Specific Throwing in Handball Players of Different Ages","volume":"32","author":[{"family":"Ortega-Becerra","given":"Manuel"},{"family":"Pareja-Blanco","given":"Fernando"},{"family":"Jiménez-Reyes","given":"Pedro"},{"family":"Cuadrado-Peñafiel","given":"Víctor"},{"family":"González-Badillo","given":"Juan J."}],"issued":{"date-parts":[["2018",6]]}}},{"id":43,"uris":["http://zotero.org/users/local/PuTqOBGs/items/MBA57MTA"],"itemData":{"id":43,"type":"article-journal","container-title":"Journal of Sports Sciences","DOI":"10.1080/02640414.2012.733819","ISSN":"0264-0414, 1466-447X","issue":"3","journalAbbreviation":"Journal of Sports Sciences","language":"en","page":"325-334","source":"DOI.org (Crossref)","title":"A longitudinal study of multidimensional performance characteristics related to physical capacities in youth handball","volume":"31","author":[{"family":"Matthys","given":"Stijn P.J."},{"family":"Vaeyens","given":"Roel"},{"family":"Fransen","given":"Job"},{"family":"Deprez","given":"Dieter"},{"family":"Pion","given":"Johan"},{"family":"Vandendriessche","given":"Joric"},{"family":"Vandorpe","given":"Barbara"},{"family":"Lenoir","given":"Matthieu"},{"family":"Philippaerts","given":"Renaat"}],"issued":{"date-parts":[["2013",2]]}}},{"id":47,"uris":["http://zotero.org/users/local/PuTqOBGs/items/2FYU69YP"],"itemData":{"id":47,"type":"article-journal","abstract":"The aim of the study was to compare physical fitness and selected anthropometric characteristics between selected (SP) and non-selected (NSP) for the Greek preliminary national team male (n=88) and female (n=73) young handball players. Results revealed that compared to SP players, male SP players presented higher values in ball velocity (p=.001) standing long jump (p=.016), 30-m sprint (p=.034) and estimated VO 2max (p=.018), while female SP players presented higher values only in ball velocity (p=.009) and standing long jump (p=.045). Male SP players were taller (p=.042) and had larger arm span (p=.031). Taking into account the different playing positions, significant differences (in favor of SP) were found between SP and NSP male backs in stature (p=.008), hand spread (p=.042), arm span (p=.019) and ball velocity (p=.005). Female SP revealed higher values in stature (p=.041) and arm span (p=.046). For wings, significant differences were found in ball velocity (p=.007), 30-m sprint (p=.039) and estimated VO 2max (p=.002) between SP and NSP male players (in favor of SP) and in estimated VO 2max (p=.019) between SP and NSP female players. For pivots, significant differences were found only in ball velocity (p=.001) between SP and NSP females (in favor of SP). Finally, no statistically significant differences were found between SP and NSP male and female goalkeepers. Current results suggest that physical and anthropometric characteristics should be included in any testing procedure of junior handball players.","container-title":"The Open Sports Sciences Journal","DOI":"10.2174/1875399X00902010022","journalAbbreviation":"The Open Sports Sciences Journal","page":"22-28","source":"ResearchGate","title":"Physical Fitness and Anthropometric Characteristics in Different Levels of Young Team Handball Players","volume":"2","author":[{"family":"Zapartidis","given":"Ilias"},{"family":"Vareltzis","given":"Ioannis"},{"family":"Gouvali","given":"Marina"},{"family":"Kororos","given":"Panagiotis"}],"issued":{"date-parts":[["2009",3,19]]}}},{"id":50,"uris":["http://zotero.org/users/local/PuTqOBGs/items/KLVGHQFC"],"itemData":{"id":50,"type":"article-journal","abstract":"Ingebrigtsen, J, Jeffreys, I, and Rodahl, S. Physical characteristics and abilities of junior elite male and female handball players. J Strength Cond Res 27(2): 302–309, 2013—This study first aimed to examine strength, speed, and jumping abilities in 29 male and 29 female junior elite handball players and second to compare Under-18 and Under-16 players in the selected parameters. The players were chosen by the Norwegian Handball Federation, and all were tested in strength (squat and bench press), speed (10-, 30-, and 6 × 30-m repeated sprint ability), and jumping abilities (countermovement jump and squat jump [SJ]). Anthropometric qualities were also measured. Independent t-tests were applied to reveal possible mean differences between the U-18 and U-16 players within each sex. No significant differences in anthropometry were observed between the U18 and U16 players within either sex. Furthermore, we did not observe any significant between group differences among the male players in any of the tested performance parameters. On average, however, the U16 male (n = 14) players performed better in all the tests compared with in the U18 (n = 15) male players. Similarly, we did not find any significant differences in test performances between U18 female players and U16 female players. Still, a few trends (p ≤ 0.1) were observed because female U18 (n = 14) players were found to sprint faster on both 10 and 30 m and to jump higher in SJ vs. female U16 (n = 15) players. The empirical findings do not confirm the hypothesis of pubertal development and muscle growth leading to taller and heavier U18 players. Furthermore, we expected U18 players to perform better in all the tests when compared with U16 players. Again, the data did not substantiate this, although female U18 players tended to perform better in sprint and SJ compared with the U16 players.","container-title":"The Journal of Strength &amp; Conditioning Research","DOI":"10.1519/JSC.0b013e318254899f","ISSN":"1064-8011","issue":"2","language":"en-US","page":"302","source":"journals.lww.com","title":"Physical Characteristics and Abilities of Junior Elite Male and Female Handball Players","volume":"27","author":[{"family":"Ingebrigtsen","given":"Jørgen"},{"family":"Jeffreys","given":"Ian"},{"family":"Rodahl","given":"Stein"}],"issued":{"date-parts":[["2013",2]]}}},{"id":51,"uris":["http://zotero.org/users/local/PuTqOBGs/items/EAD2GA2V"],"itemData":{"id":51,"type":"article-journal","abstract":"Abstract\n            \n              Background\n              The effects of 7 weeks plyometric training on a stable surface and on sand were compared in junior male handball players.\n            \n            \n              Methods\n              \n                A team of experienced players was divided randomly between three groups, undertaking a standard in-season regimen (C,\n                n\n                 = 10), or supplementing this regimen by plyometric training on sand (PS,\n                n\n                 = 11) or a stable surface (P, n = 10) for 7 weeks. Assessments included 20 m sprint times, change of direction tests (Modified change-of-direction T-test and Modified Illinois test), a repeated sprint T-test, jumping ability (squat, countermovement and five jump tests), and static and dynamic balance.\n              \n            \n            \n              Results\n              \n                After the intervention, PS showed significant increases of sprint speed relative to P and C. Change of direction scores were also improved for PS relative to P and C. Both PS and P increased vertical jump performance (squat jump,\n                p\n                 = 0.005; ES = 0.170; counter-movement jump\n                p\n                 &lt; 0.001; ES = 0.247). Repeated sprint T-test scores improved in PS and P relative to C, with best times of PS &gt; P (\n                p\n                 &lt; 0.05). Both plyometric groups improved their dynamic balance (p &lt; 0.05), with three parameters of PS and only one of P being significantly greater than C. Static balance was also enhanced in both experimental groups (PS &gt; P).\n              \n            \n            \n              Conclusions\n              We conclude that for reasons that remain to be clarified, several performance measures in adolescent male handball players were increased more by 7 weeks of PS than by P.","container-title":"BMC Sports Science, Medicine and Rehabilitation","DOI":"10.1186/s13102-020-00176-x","ISSN":"2052-1847","issue":"1","journalAbbreviation":"BMC Sports Sci Med Rehabil","language":"en","page":"26","source":"DOI.org (Crossref)","title":"The effect of a sand surface on physical performance responses of junior male handball players to plyometric training","volume":"12","author":[{"family":"Hammami","given":"Mehrez"},{"family":"Bragazzi","given":"Nicola Luigi"},{"family":"Hermassi","given":"Souhail"},{"family":"Gaamouri","given":"Nawel"},{"family":"Aouadi","given":"Ridha"},{"family":"Shephard","given":"Roy J."},{"family":"Chelly","given":"Mohamed Souhaiel"}],"issued":{"date-parts":[["2020",12]]}}},{"id":54,"uris":["http://zotero.org/users/local/PuTqOBGs/items/YK6ERV4F"],"itemData":{"id":54,"type":"article-journal","abstract":"Aim: \nThe purpose of the study was to identify the playing level (Under 16: U16, Under 18: U18 and Under 20: U20) and the playing position (Goalkeepers, Backs, Wings, Pivots, Centers) differences of elite junior handball players expressed in the anthropometric and physical fitness characteristics.\n\nMethods:\nThe anthropometric characteristics of body height, arm span, hand length, hand width, body mass, adipose tissue percentage, somatotype components and the physical fitness characteristics of ball throwing velocity, sprinting time, standing long jump, aerobic capacity, lower back and hamstring flexibility were measured in a total of sixty (60) handball players all members of the Greek Junior National Teams.\n\nResults:\nThere were significant (P≤0.05) differences among playing levels regarding hand length, hand width, ball velocity (U18&gt;U16), body mass, ball velocity and standing long jump (U20&gt;U16). Significant differences among playing positions (P≤0.05) were found for body height (Backs&gt;Wings and Centres, Pivots&gt;Wings), arm span (Goalkeepers and Backs&gt;Wings), body mass (Pivots&gt;Wings and Centres) and 5 m sprint time (Pivots&gt;Centres).\n\nConclusion:\nThe anthropometric differences among playing positions may indicate the advantageous characteristics that the respective position demands, whereas the absence of playing position differences in physical fitness characteristics may indicate training specificity issues that must be addressed cautiously. The anthropometric and physical fitness differences between playing levels may be attributed to developmental maturation and the progressive increase of training intensity.","container-title":"The Journal of sports medicine and physical fitness","journalAbbreviation":"The Journal of sports medicine and physical fitness","page":"611-21","source":"ResearchGate","title":"Playing level and playing position differences of anthropometric and physical fitness characteristics in elite junior handball players","volume":"54","author":[{"family":"Rousanoglou","given":"Elissavet"},{"family":"Noutsos","given":"Konstantinos"},{"family":"Bayios","given":"Ioannis"}],"issued":{"date-parts":[["2014",10,1]]}}},{"id":57,"uris":["http://zotero.org/users/local/PuTqOBGs/items/2IXRI6B6"],"itemData":{"id":57,"type":"article-journal","abstract":"Abstract\n            \n              Madruga-Parera, M, Bishop, C, Beato, M, Fort-Vanmeerhaeghe, A, Gonzalo-Skok, O, and Romero-Rodríguez, D. Relationship between inter-limb asymmetries and speed and change of direction speed in youth handball players.\n              J Strength Cond Res\n              35(12): 3482–3490, 2021—The aims of the present study were to quantify interlimb asymmetry from jumping, change of direction speed (CODS), and iso-inertial tests and to establish the association between those asymmetry scores and performance during speed and CODS tests in youth handball athletes. Twenty-six youth handball players (age: 16.2 ± 0.9 years) volunteered to participate in this study and performed single-leg countermovement jumps, single-leg broad jumps, single-leg lateral jumps, CODS tests at 180° (CODS180) and 90° (CODS90), change of direction actions with iso-inertial overload (crossover step [CRO] and lateral shuffle step), and a 20-m sprint test. Excellent intraclass correlation coefficient (ICC) values were found for all tests (ICC = 0.96–1.00) with the exception of the dominant limb during the CODS90 test (ICC = 0.69). Interlimb asymmetry scores ranged from 3.66 to 12.67%. Iso-inertial asymmetry values were higher than those found during jumping tasks (9.8–12.7% vs. 3.66–8.76%). Spearman's\n              r\n              correlations showed significant relationships between CRO asymmetry and CODS90 performance on both limbs (\n              r\n              = 0.48–0.51;\n              p\n              &lt; 0.05) and CODS180 (\n              r\n              = 0.41–0.51;\n              p\n              &lt; 0.05) and a sprint test (\n              r\n              = 0.46;\n              p\n              &lt; 0.05). These results show the test-specific nature of asymmetries in youth handball players, with iso-inertial device and CODS deficit presenting the greatest magnitude of asymmetries. Furthermore, interlimb differences during iso-inertial device (CRO) were associated with reduced CODS and sprint performance. These results suggest that the use of iso-inertial devices for the detection of interlimb asymmetry may be more effective than the total time during traditional CODS tests and that larger imbalances are associated with reduced athletic performance in youth handball players.","container-title":"Journal of Strength and Conditioning Research","DOI":"10.1519/JSC.0000000000003328","ISSN":"1064-8011","issue":"12","language":"en","page":"3482-3490","source":"DOI.org (Crossref)","title":"Relationship Between Interlimb Asymmetries and Speed and Change of Direction Speed in Youth Handball Players","volume":"35","author":[{"family":"Madruga-Parera","given":"Marc"},{"family":"Bishop","given":"Chris"},{"family":"Beato","given":"Marco"},{"family":"Fort-Vanmeerhaeghe","given":"Azahara"},{"family":"Gonzalo-Skok","given":"Oliver"},{"family":"Romero-Rodríguez","given":"Daniel"}],"issued":{"date-parts":[["2021",12]]}}},{"id":58,"uris":["http://zotero.org/users/local/PuTqOBGs/items/9WALDEQI"],"itemData":{"id":58,"type":"article-journal","abstract":"This international comparative study between talented young handball players in Germany and Greece investigated specific physical and anthropometric characteristics. This investigation of both elite profiles will allow us to determine the differences in the selection system for elite young handball players between\nthe two countries. One hundred and sixty-two players participated in this study, 88 Greek young male players and 74 German young male players. For anthropometric tests the players were measured for body height, body mass and body mass index, arm span, hand length and hand spread. Physical fitness measurements were\n30 m sprint, standing long jump, sit and reach flexibility, and 20 m shuttle run test. The results of this study demonstrate that Greek players were taller and heavier (p&lt;0.01), had longer arm span and hand length (p&lt;0.01), and performed better in 30 m sprint (p&lt;0.01), standing long jump (p&lt;0.01) and aerobic capacity (p&lt;0.01). German players outperform in hand spread (p=0.03). While some of these differences can be explained by the different strategies and training methods, and also the training environment, the results do have important implications and effects in the physical condition of junior players.","container-title":"Biology of Sport","DOI":"10.5604/965488","journalAbbreviation":"Biology of Sport","page":"245-248","source":"ResearchGate","title":"A comparative study between talented young Greek and German handball players in some physical and anthropometric characteristics","volume":"28","author":[{"family":"El-Din","given":"Hamdy"},{"family":"Zapartidis","given":"Ilias"},{"family":"Hassan","given":"Ibrahim"}],"issued":{"date-parts":[["2011",7,17]]}}},{"id":61,"uris":["http://zotero.org/users/local/PuTqOBGs/items/F9YRDC7R"],"itemData":{"id":61,"type":"article-journal","abstract":"Abstract\n            The aim of the present study was to evaluate the Flemish Sports Compass (FSC), a non‐sport‐specific generic testing battery. It was hypothesised that a set of 22 tests would have sufficient discriminant power to allocate athletes to their own sport based on a unique combination of test scores. First, discriminant analyses were applied to the 22 tests of anthropometry, physical fitness and motor coordination in 141 boys under age 18 (16.1 ± 0.8 years) and post age at peak height velocity (maturity offset = 2.674 ± 0.926) from Flemish Top Sport Academies for badminton, basketball, gymnastics, handball, judo, soccer, table tennis, triathlon and volleyball. Second, nine sequential discriminant analyses were used to assess the ability of a set of relevant performance characteristics classifying participants and non‐participants for the respective sports. Discriminant analyses resulted in a 96.4% correct classification of all participants for the nine different sports. When focusing on relevant performance characteristics, 80.1% to 97.2% of the total test sample was classified correctly within their respective disciplines. The discriminating characteristics were briefly the following: flexibility in gymnastics, explosive lower‐limb strength in badminton and volleyball, speed and agility in badminton, judo, soccer and volleyball, upper‐body strength in badminton, basketball and gymnastics, cardiorespiratory endurance in triathletes, dribbling skills in handball, basketball and soccer and overhead‐throwing skills in badminton and volleyball. The generic talent characteristics of the FSC enable the distinction of adolescent boys according to their particular sport. Implications for talent programmes are discussed.","container-title":"European Journal of Sport Science","DOI":"10.1080/17461391.2014.944875","ISSN":"1746-1391, 1536-7290","issue":"5","journalAbbreviation":"European Journal of Sport Science","language":"en","page":"357-366","source":"DOI.org (Crossref)","title":"Generic anthropometric and performance characteristics among elite adolescent boys in nine different sports","volume":"15","author":[{"family":"Pion","given":"Johan"},{"family":"Segers","given":"Veerle"},{"family":"Fransen","given":"Job"},{"family":"Debuyck","given":"Gijs"},{"family":"Deprez","given":"Dieter"},{"family":"Haerens","given":"Leen"},{"family":"Vaeyens","given":"Roel"},{"family":"Philippaerts","given":"Renaat"},{"family":"Lenoir","given":"Matthieu"}],"issued":{"date-parts":[["2015",8]]}}},{"id":70,"uris":["http://zotero.org/users/local/PuTqOBGs/items/UQTJUCJZ"],"itemData":{"id":70,"type":"article-journal","abstract":"The Use of Anthropometric and Skill Data to Identify Talented Adolescent Team Handball Athletes\nAthanasios Palamas, Ilias Zapartidis, Zacharo Kotsampoui kidou, Lamprina Tsakalou, Petros Natsis, Dimitrios Kokaridas\n\nAbstract\nObjectives: The purpose of this study was to detect differences between selected and unselected young handball athletes following a talent selection program, and to identify those characteristics that could predict young athletes’ selection in such programs. Methods: The sample consisted of 129 male young players all invited to train in youth pro-selection groups. Variables included height, body mass, body mass index, 30m running speed, standing long jump, hand grip strength, ball velocity, flexibility, agility with 5-0-5 test, and a shuttle run test. Statistics included a multivariate analysis of variance to investigate the mean differences on the dependent variables and a linear discriminant analysis (Wilks' lambda) for the determination of the main variables that distinguish successful sample (SP) from less successful sample (LSP) athletes. Results: MANOVA showed a significant effect of athletes’ level, with mean values revealing the superiority of selected athletes on all variables measured. Linear discriminant analysis revealed ball throwing speed and body height as exhibiting the highest correlation that distinguish SP from LSP athletes, followed by standing jump and maximum oxygen intake variables. Conclusions: Statistically significant differences exist between SP and LSP athletes, in parameters that are considered basic and significant in team sports like handball.\n\nFull Text: PDF DOI: 10.15640/jpesm.v2n2a13\n\nThe Use of Anthropometric and Skill Data to Identify Talented Adolescent Team Handball Athletes\nAthanasios Palamas, Ilias Zapartidis, Zacharo Kotsampoui kidou, Lamprina Tsakalou, Petros Natsis, Dimitrios Kokaridas\n\nAbstract\nObjectives: The purpose of this study was to detect differences between selected and unselected young handball athletes following a talent selection program, and to identify those characteristics that could predict young athletes’ selection in such programs. Methods: The sample consisted of 129 male young players all invited to train in youth pro-selection groups. Variables included height, body mass, body mass index, 30m running speed, standing long jump, hand grip strength, ball velocity, flexibility, agility with 5-0-5 test, and a shuttle run test. Statistics included a multivariate analysis of variance to investigate the mean differences on the dependent variables and a linear discriminant analysis (Wilks' lambda) for the determination of the main variables that distinguish successful sample (SP) from less successful sample (LSP) athletes. Results: MANOVA showed a significant effect of athletes’ level, with mean values revealing the superiority of selected athletes on all variables measured. Linear discriminant analysis revealed ball throwing speed and body height as exhibiting the highest correlation that distinguish SP from LSP athletes, followed by standing jump and maximum oxygen intake variables. Conclusions: Statistically significant differences exist between SP and LSP athletes, in parameters that are considered basic and significant in team sports like handball.\n\nFull Text: PDF DOI: 10.15640/jpesm.v2n2a13","container-title":"Journal of Physical Education and Sports Management","DOI":"10.15640/jpesm.v2n2a13","journalAbbreviation":"Journal of Physical Education and Sports Management","source":"ResearchGate","title":"The Use of Anthropometric and Skill Data to Identify Talented Adolescent Team Handball Athletes","volume":"2","author":[{"family":"Palamas","given":"Athanasios"},{"family":"Zapartidis","given":"Ilias"},{"family":"kidou","given":"Zacharo"},{"family":"Tsakalou","given":"Lamprina"},{"family":"Natsis","given":"P."},{"family":"Kokaridas","given":"Dimitrios"}],"issued":{"date-parts":[["2015",1,1]]}}},{"id":65,"uris":["http://zotero.org/users/local/PuTqOBGs/items/5Y5SKDCE"],"itemData":{"id":65,"type":"article-journal","note":"publisher: Sports Academy, Belgrade","source":"Google Scholar","title":"Relationship between speed, strength and jumping abilities in elite junior handball players","URL":"https://nordopen.nord.no/nord-xmlui/handle/11250/286459","author":[{"family":"Ingebrigtsen","given":"Jørgen"},{"family":"Jeffreys","given":"Ian"}],"accessed":{"date-parts":[["2024",3,8]]},"issued":{"date-parts":[["2012"]]}}},{"id":73,"uris":["http://zotero.org/users/local/PuTqOBGs/items/3ARXLV9T"],"itemData":{"id":73,"type":"article-journal","abstract":"The aim of the present study was to determine the association of multi-directional jumping asymmetries with measures of physical performance. Forty-two youth handball athletes (age: 16.0 ± 1.3 years; body height: 174.11 ± 7.3 cm; body mass: 70.49 ± 13.3 kg) performed a mid-season fitness test battery consisting of single leg countermovement, lateral and broad jump tests, two change of direction speed (CODS) tests, an 8 x 10 m repeated sprint test, and a 20 m sprint. The Kappa coefficient showed only 'slight' levels of agreement (K range =-0.05 to 0.15), indicating that asymmetries rarely favoured the same side during each of the jump tests. The single leg countermovement jump showed significantly (p = 0.006) larger asymmetries (11.2 ± 8.4) than the broad jump (6.4 ± 4.6) and significant correlations were present between jumping asymmetries and jump (r =-0.32 to-0.52), CODS (r = 0.31 to 0.32) and repeated sprint (r = 0.35 to 0.40) performance. The findings of the present study highlight the independent nature of jumping asymmetries and associations with measures of physical performance. Practitioners are encouraged to use multiple tests to detect existing side differences and consider appropriate training interventions for the reduction of inter-limb asymmetries.","container-title":"Journal of Human Kinetics","DOI":"10.2478/hukin-2019-0095","journalAbbreviation":"Journal of Human Kinetics","source":"ResearchGate","title":"Jumping-based Asymmetries are Negatively Associated with Jump, Change of Direction, and Repeated Sprint Performance, but not Linear Speed, in Adolescent Handball Athletes","volume":"71","author":[{"family":"Madruga","given":"Marc"},{"family":"Bishop","given":"Chris"},{"family":"Read","given":"Paul"},{"family":"Lake","given":"Jason"},{"family":"Brazier","given":"Jon"},{"family":"Romero-Rodríguez","given":"Daniel"}],"issued":{"date-parts":[["2019",10,2]]}}}],"schema":"https://github.com/citation-style-language/schema/raw/master/csl-citation.json"} </w:instrText>
-      </w:r>
-      <w:r>
-        <w:fldChar w:fldCharType="separate"/>
-      </w:r>
-      <w:r>
-        <w:rPr>
-          <w:rFonts w:ascii="Calibri" w:hAnsi="Calibri" w:cs="Calibri"/>
-          <w:kern w:val="0"/>
-        </w:rPr>
-        <w:t>(Hammami et al. 2021; Zapartidis et al. 2011; Hammami et al. 2019a; Romero-García et al. 2022; Aouichaoui et al. 2024; Hammami et al. 2019b; Molina-López et al. 2020; Matthys et al. 2011; 2013a; Ortega-Becerra et al. 2018; Matthys et al. 2013b; Zapartidis et al. 2009; Ingebrigtsen et al. 2013; Hammami et al. 2020; Rousanoglou et al. 2014; Madruga-Parera et al. 2021; El-Din et al. 2011; Pion et al. 2015; Palamas et al. 2015; Ingebrigtsen a Jeffreys 2012; Madruga et al. 2019)</w:t>
-      </w:r>
-      <w:r>
-        <w:fldChar w:fldCharType="end"/>
-      </w:r>
-      <w:r>
-        <w:t>.</w:t>
+      <w:bookmarkStart w:id="30" w:name="_Toc161045532"/>
+      <w:r>
+        <w:t>Testy explozivní síly horních končetin</w:t>
+      </w:r>
+      <w:bookmarkEnd w:id="30"/>
+    </w:p>
+    <w:p>
+      <w:pPr>
+        <w:pStyle w:val="Nadpis4"/>
+      </w:pPr>
+      <w:r>
+        <w:t>Rychlost odhodu míčem</w:t>
+      </w:r>
+    </w:p>
+    <w:p>
+      <w:pPr>
+        <w:pStyle w:val="Nadpis4"/>
+      </w:pPr>
+      <w:r>
+        <w:t>Ho</w:t>
+      </w:r>
+      <w:r>
+        <w:t xml:space="preserve">d </w:t>
+      </w:r>
+      <w:r>
+        <w:t xml:space="preserve">3 kg </w:t>
+      </w:r>
+      <w:r>
+        <w:t>medicinbalem</w:t>
       </w:r>
     </w:p>
     <w:p>
       <w:pPr>
         <w:pStyle w:val="Nadpis3"/>
       </w:pPr>
-      <w:bookmarkStart w:id="27" w:name="_Toc161045529"/>
-      <w:r>
-        <w:t>Testy rychlosti změny směru</w:t>
-      </w:r>
-      <w:bookmarkEnd w:id="27"/>
+      <w:r>
+        <w:t>Laboratorní testy</w:t>
+      </w:r>
     </w:p>
     <w:p>
       <w:pPr>
         <w:pStyle w:val="Nadpis4"/>
       </w:pPr>
       <w:r>
-        <w:t>T – half test</w:t>
+        <w:t>Bench-press</w:t>
       </w:r>
     </w:p>
     <w:p>
@@ -7808,7 +8282,7 @@
         <w:pStyle w:val="Nadpis4"/>
       </w:pPr>
       <w:r>
-        <w:t>Illinois modified test</w:t>
+        <w:t>Síla stisku</w:t>
       </w:r>
     </w:p>
     <w:p>
@@ -7816,298 +8290,147 @@
         <w:pStyle w:val="Nadpis4"/>
       </w:pPr>
       <w:r>
-        <w:t>Cross-hopping</w:t>
+        <w:t>Síla zádových extenzorů</w:t>
+      </w:r>
+    </w:p>
+    <w:p>
+      <w:pPr>
+        <w:pStyle w:val="Nadpis4"/>
+      </w:pPr>
+      <w:bookmarkStart w:id="31" w:name="_Toc161045533"/>
+      <w:r>
+        <w:t>Dřep</w:t>
       </w:r>
     </w:p>
     <w:p>
       <w:pPr>
         <w:pStyle w:val="Nadpis2"/>
       </w:pPr>
-      <w:bookmarkStart w:id="28" w:name="_Toc161045530"/>
+      <w:r>
+        <w:t>Testy vytrvalostních předpokladů v</w:t>
+      </w:r>
+      <w:r>
+        <w:t> </w:t>
+      </w:r>
+      <w:r>
+        <w:t>házené</w:t>
+      </w:r>
+      <w:bookmarkEnd w:id="31"/>
+    </w:p>
+    <w:p>
+      <w:pPr>
+        <w:pStyle w:val="Nadpis3"/>
+      </w:pPr>
+      <w:r>
+        <w:t>20 – meter shuttle run test</w:t>
+      </w:r>
+    </w:p>
+    <w:p>
+      <w:pPr>
+        <w:pStyle w:val="Nadpis3"/>
+      </w:pPr>
+      <w:r>
+        <w:t>Repeated sprint T – test</w:t>
+      </w:r>
+    </w:p>
+    <w:p>
+      <w:pPr>
+        <w:pStyle w:val="Nadpis3"/>
+      </w:pPr>
+      <w:r>
+        <w:t>Shuttle run test (10 x 5 m)</w:t>
+      </w:r>
+    </w:p>
+    <w:p>
+      <w:pPr>
+        <w:pStyle w:val="Nadpis3"/>
+      </w:pPr>
+      <w:r>
+        <w:t>Sit-ups test</w:t>
+      </w:r>
+    </w:p>
+    <w:p/>
+    <w:p>
+      <w:pPr>
+        <w:pStyle w:val="Nadpis2"/>
+      </w:pPr>
+      <w:bookmarkStart w:id="32" w:name="_Toc161045534"/>
+      <w:r>
+        <w:lastRenderedPageBreak/>
+        <w:t>Testy koordinačních předpokladů v</w:t>
+      </w:r>
+      <w:r>
+        <w:t> </w:t>
+      </w:r>
+      <w:r>
+        <w:t>házené</w:t>
+      </w:r>
+      <w:bookmarkEnd w:id="32"/>
+    </w:p>
+    <w:p>
+      <w:pPr>
+        <w:pStyle w:val="Nadpis3"/>
+      </w:pPr>
+      <w:r>
+        <w:t>B</w:t>
+      </w:r>
+      <w:r>
+        <w:t>a</w:t>
+      </w:r>
+      <w:r>
+        <w:t>lanční testy</w:t>
+      </w:r>
+    </w:p>
+    <w:p>
+      <w:pPr>
+        <w:pStyle w:val="Nadpis4"/>
+      </w:pPr>
+      <w:r>
+        <w:t>Stork Balance test</w:t>
+      </w:r>
+    </w:p>
+    <w:p>
+      <w:pPr>
+        <w:pStyle w:val="Nadpis4"/>
+      </w:pPr>
+      <w:r>
+        <w:t>Y – Balance test</w:t>
+      </w:r>
+    </w:p>
+    <w:p>
+      <w:pPr>
+        <w:pStyle w:val="Nadpis3"/>
+      </w:pPr>
+      <w:r>
+        <w:t>Specifické testy házené</w:t>
+      </w:r>
+    </w:p>
+    <w:p>
+      <w:pPr>
+        <w:pStyle w:val="Nadpis4"/>
+      </w:pPr>
+      <w:r>
+        <w:t>Slalom dribble test</w:t>
+      </w:r>
+    </w:p>
+    <w:p>
+      <w:pPr>
+        <w:pStyle w:val="Nadpis4"/>
+      </w:pPr>
+      <w:r>
+        <w:t>Handball-specific shuttle run</w:t>
+      </w:r>
+    </w:p>
+    <w:p>
+      <w:pPr>
+        <w:pStyle w:val="Nadpis2"/>
+      </w:pPr>
+      <w:bookmarkStart w:id="33" w:name="_Toc161045535"/>
       <w:r>
         <w:t xml:space="preserve">Testy </w:t>
       </w:r>
       <w:r>
-        <w:t xml:space="preserve">silových </w:t>
-      </w:r>
-      <w:r>
-        <w:t>předpokladů v</w:t>
-      </w:r>
-      <w:r>
-        <w:t> </w:t>
-      </w:r>
-      <w:r>
-        <w:t>házené</w:t>
-      </w:r>
-      <w:bookmarkEnd w:id="28"/>
-    </w:p>
-    <w:p>
-      <w:pPr>
-        <w:pStyle w:val="Nadpis3"/>
-      </w:pPr>
-      <w:bookmarkStart w:id="29" w:name="_Toc161045531"/>
-      <w:r>
-        <w:t>Testy explozivní síly dolních končetin</w:t>
-      </w:r>
-      <w:bookmarkEnd w:id="29"/>
-    </w:p>
-    <w:p>
-      <w:pPr>
-        <w:pStyle w:val="Nadpis4"/>
-      </w:pPr>
-      <w:r>
-        <w:t>Horizontální skok</w:t>
-      </w:r>
-    </w:p>
-    <w:p>
-      <w:pPr>
-        <w:pStyle w:val="Nadpis4"/>
-      </w:pPr>
-      <w:r>
-        <w:t xml:space="preserve">Vertikální </w:t>
-      </w:r>
-      <w:r>
-        <w:t>výs</w:t>
-      </w:r>
-      <w:r>
-        <w:t>kok</w:t>
-      </w:r>
-    </w:p>
-    <w:p>
-      <w:pPr>
-        <w:pStyle w:val="Nadpis4"/>
-      </w:pPr>
-      <w:r>
-        <w:t>Laterální skok</w:t>
-      </w:r>
-    </w:p>
-    <w:p/>
-    <w:p>
-      <w:pPr>
-        <w:pStyle w:val="Nadpis3"/>
-      </w:pPr>
-      <w:bookmarkStart w:id="30" w:name="_Toc161045532"/>
-      <w:r>
-        <w:t xml:space="preserve">Testy explozivní síly </w:t>
-      </w:r>
-      <w:r>
-        <w:t>horních</w:t>
-      </w:r>
-      <w:r>
-        <w:t xml:space="preserve"> končetin</w:t>
-      </w:r>
-      <w:bookmarkEnd w:id="30"/>
-    </w:p>
-    <w:p>
-      <w:pPr>
-        <w:pStyle w:val="Nadpis4"/>
-      </w:pPr>
-      <w:r>
-        <w:t>Rychlost odhodu míčem</w:t>
-      </w:r>
-    </w:p>
-    <w:p>
-      <w:pPr>
-        <w:pStyle w:val="Nadpis4"/>
-      </w:pPr>
-      <w:r>
-        <w:t>Ho</w:t>
-      </w:r>
-      <w:r>
-        <w:t xml:space="preserve">d </w:t>
-      </w:r>
-      <w:r>
-        <w:t xml:space="preserve">3 kg </w:t>
-      </w:r>
-      <w:r>
-        <w:t>medicinbalem</w:t>
-      </w:r>
-    </w:p>
-    <w:p>
-      <w:pPr>
-        <w:pStyle w:val="Nadpis3"/>
-      </w:pPr>
-      <w:r>
-        <w:t>Laboratorní testy</w:t>
-      </w:r>
-    </w:p>
-    <w:p>
-      <w:pPr>
-        <w:pStyle w:val="Nadpis4"/>
-      </w:pPr>
-      <w:r>
-        <w:t>Bench-press</w:t>
-      </w:r>
-    </w:p>
-    <w:p>
-      <w:pPr>
-        <w:pStyle w:val="Nadpis4"/>
-      </w:pPr>
-      <w:r>
-        <w:t>Síla stisku</w:t>
-      </w:r>
-    </w:p>
-    <w:p>
-      <w:pPr>
-        <w:pStyle w:val="Nadpis4"/>
-      </w:pPr>
-      <w:r>
-        <w:t>Síla zádových extenzorů</w:t>
-      </w:r>
-    </w:p>
-    <w:p>
-      <w:pPr>
-        <w:pStyle w:val="Nadpis4"/>
-      </w:pPr>
-      <w:bookmarkStart w:id="31" w:name="_Toc161045533"/>
-      <w:r>
-        <w:t>Dřep</w:t>
-      </w:r>
-    </w:p>
-    <w:p>
-      <w:pPr>
-        <w:pStyle w:val="Nadpis2"/>
-      </w:pPr>
-      <w:r>
-        <w:t xml:space="preserve">Testy </w:t>
-      </w:r>
-      <w:r>
-        <w:t>vytrvalostních</w:t>
-      </w:r>
-      <w:r>
-        <w:t xml:space="preserve"> předpokladů v</w:t>
-      </w:r>
-      <w:r>
-        <w:t> </w:t>
-      </w:r>
-      <w:r>
-        <w:t>házené</w:t>
-      </w:r>
-      <w:bookmarkEnd w:id="31"/>
-    </w:p>
-    <w:p>
-      <w:pPr>
-        <w:pStyle w:val="Nadpis3"/>
-      </w:pPr>
-      <w:r>
-        <w:t>20 – meter shuttle run test</w:t>
-      </w:r>
-    </w:p>
-    <w:p>
-      <w:pPr>
-        <w:pStyle w:val="Nadpis3"/>
-      </w:pPr>
-      <w:r>
-        <w:t>Repeated sprint T – test</w:t>
-      </w:r>
-    </w:p>
-    <w:p>
-      <w:pPr>
-        <w:pStyle w:val="Nadpis3"/>
-      </w:pPr>
-      <w:r>
-        <w:t>Shuttle run test (10 x 5 m)</w:t>
-      </w:r>
-    </w:p>
-    <w:p>
-      <w:pPr>
-        <w:pStyle w:val="Nadpis3"/>
-      </w:pPr>
-      <w:r>
-        <w:t>Sit-ups test</w:t>
-      </w:r>
-    </w:p>
-    <w:p/>
-    <w:p>
-      <w:pPr>
-        <w:pStyle w:val="Nadpis2"/>
-      </w:pPr>
-      <w:bookmarkStart w:id="32" w:name="_Toc161045534"/>
-      <w:r>
-        <w:lastRenderedPageBreak/>
-        <w:t xml:space="preserve">Testy </w:t>
-      </w:r>
-      <w:r>
-        <w:t>koordinačních</w:t>
-      </w:r>
-      <w:r>
-        <w:t xml:space="preserve"> předpokladů v</w:t>
-      </w:r>
-      <w:r>
-        <w:t> </w:t>
-      </w:r>
-      <w:r>
-        <w:t>házené</w:t>
-      </w:r>
-      <w:bookmarkEnd w:id="32"/>
-    </w:p>
-    <w:p>
-      <w:pPr>
-        <w:pStyle w:val="Nadpis3"/>
-      </w:pPr>
-      <w:r>
-        <w:t>B</w:t>
-      </w:r>
-      <w:r>
-        <w:t>a</w:t>
-      </w:r>
-      <w:r>
-        <w:t>lanční testy</w:t>
-      </w:r>
-    </w:p>
-    <w:p>
-      <w:pPr>
-        <w:pStyle w:val="Nadpis4"/>
-      </w:pPr>
-      <w:r>
-        <w:t>Stork Balance test</w:t>
-      </w:r>
-    </w:p>
-    <w:p>
-      <w:pPr>
-        <w:pStyle w:val="Nadpis4"/>
-      </w:pPr>
-      <w:r>
-        <w:t>Y – Balance test</w:t>
-      </w:r>
-    </w:p>
-    <w:p>
-      <w:pPr>
-        <w:pStyle w:val="Nadpis3"/>
-      </w:pPr>
-      <w:r>
-        <w:t>Specifické testy házené</w:t>
-      </w:r>
-    </w:p>
-    <w:p>
-      <w:pPr>
-        <w:pStyle w:val="Nadpis4"/>
-      </w:pPr>
-      <w:r>
-        <w:t>Slalom dribble test</w:t>
-      </w:r>
-    </w:p>
-    <w:p>
-      <w:pPr>
-        <w:pStyle w:val="Nadpis4"/>
-      </w:pPr>
-      <w:r>
-        <w:t>Handball-specific shuttle run</w:t>
-      </w:r>
-    </w:p>
-    <w:p>
-      <w:pPr>
-        <w:pStyle w:val="Nadpis2"/>
-      </w:pPr>
-      <w:bookmarkStart w:id="33" w:name="_Toc161045535"/>
-      <w:r>
-        <w:t xml:space="preserve">Testy </w:t>
-      </w:r>
-      <w:r>
-        <w:t>předpokladů</w:t>
-      </w:r>
-      <w:r>
-        <w:t xml:space="preserve"> </w:t>
+        <w:t xml:space="preserve">předpokladů </w:t>
       </w:r>
       <w:r>
         <w:t>flexibility</w:t>
@@ -8781,7 +9104,7 @@
         <w:rPr>
           <w:rFonts w:ascii="Calibri" w:hAnsi="Calibri" w:cs="Calibri"/>
         </w:rPr>
-        <w:t xml:space="preserve">EL-DIN, Hamdy, Ilias ZAPARTIDIS a Ibrahim HASSAN, 2011. A comparative study between talented young Greek and German handball players in some physical and anthropometric characteristics. </w:t>
+        <w:t xml:space="preserve">CAMACHO-CARDENOSA, Alba, Marta CAMACHO-CARDENOSA, Adrián GONZÁLEZ-CUSTODIO, Ismael MARTÍNEZ-GUARDADO, Rafael TIMÓN, Guillermo OLCINA a Javier BRAZO-SAYAVERA, 2018. Anthropometric and Physical Performance of Youth Handball Players: The Role of the Relative Age. </w:t>
       </w:r>
       <w:r>
         <w:rPr>
@@ -8789,7 +9112,7 @@
           <w:i/>
           <w:iCs/>
         </w:rPr>
-        <w:t>Biology of Sport</w:t>
+        <w:t>Sports</w:t>
       </w:r>
       <w:r>
         <w:rPr>
@@ -8803,13 +9126,13 @@
           <w:b/>
           <w:bCs/>
         </w:rPr>
-        <w:t>28</w:t>
-      </w:r>
-      <w:r>
-        <w:rPr>
-          <w:rFonts w:ascii="Calibri" w:hAnsi="Calibri" w:cs="Calibri"/>
-        </w:rPr>
-        <w:t>, 245–248. Dostupné z: doi:10.5604/965488</w:t>
+        <w:t>6</w:t>
+      </w:r>
+      <w:r>
+        <w:rPr>
+          <w:rFonts w:ascii="Calibri" w:hAnsi="Calibri" w:cs="Calibri"/>
+        </w:rPr>
+        <w:t>(2), 47. ISSN 2075-4663. Dostupné z: doi:10.3390/sports6020047</w:t>
       </w:r>
     </w:p>
     <w:p>
@@ -8823,7 +9146,7 @@
         <w:rPr>
           <w:rFonts w:ascii="Calibri" w:hAnsi="Calibri" w:cs="Calibri"/>
         </w:rPr>
-        <w:t xml:space="preserve">HAMMAMI, M., N. GAAMOURI, R. RAMIREZ-CAMPILLO, R.J. SHEPHARD, N.L. BRAGAZZI, M.S. CHELLY, B. KNECHTLE a S. GAIED, 2021. Effects of high-intensity interval training and plyometric exercise on the physical fitness of junior male handball players. </w:t>
+        <w:t xml:space="preserve">EL-DIN, Hamdy, Ilias ZAPARTIDIS a Ibrahim HASSAN, 2011. A comparative study between talented young Greek and German handball players in some physical and anthropometric characteristics. </w:t>
       </w:r>
       <w:r>
         <w:rPr>
@@ -8831,7 +9154,7 @@
           <w:i/>
           <w:iCs/>
         </w:rPr>
-        <w:t>European Review for Medical and Pharmacological Sciences</w:t>
+        <w:t>Biology of Sport</w:t>
       </w:r>
       <w:r>
         <w:rPr>
@@ -8845,13 +9168,13 @@
           <w:b/>
           <w:bCs/>
         </w:rPr>
-        <w:t>25</w:t>
-      </w:r>
-      <w:r>
-        <w:rPr>
-          <w:rFonts w:ascii="Calibri" w:hAnsi="Calibri" w:cs="Calibri"/>
-        </w:rPr>
-        <w:t>(23), 7380–7389. ISSN 1128-3602, 2284-0729. Dostupné z: doi:10.26355/eurrev_202112_27434</w:t>
+        <w:t>28</w:t>
+      </w:r>
+      <w:r>
+        <w:rPr>
+          <w:rFonts w:ascii="Calibri" w:hAnsi="Calibri" w:cs="Calibri"/>
+        </w:rPr>
+        <w:t>, 245–248. Dostupné z: doi:10.5604/965488</w:t>
       </w:r>
     </w:p>
     <w:p>
@@ -8865,7 +9188,20 @@
         <w:rPr>
           <w:rFonts w:ascii="Calibri" w:hAnsi="Calibri" w:cs="Calibri"/>
         </w:rPr>
-        <w:t xml:space="preserve">HAMMAMI, Mehrez, Nicola Luigi BRAGAZZI, Souhail HERMASSI, Nawel GAAMOURI, Ridha AOUADI, Roy J. SHEPHARD a Mohamed Souhaiel CHELLY, 2020. The effect of a sand surface on physical performance responses of junior male handball players to plyometric training. </w:t>
+        <w:t>FERNÁNDEZ-ROMERO, Juan J., Helena Vila SUÁREZ a Jose M</w:t>
+      </w:r>
+      <w:r>
+        <w:rPr>
+          <w:rFonts w:ascii="Calibri" w:hAnsi="Calibri" w:cs="Calibri"/>
+          <w:vertAlign w:val="superscript"/>
+        </w:rPr>
+        <w:t>a</w:t>
+      </w:r>
+      <w:r>
+        <w:rPr>
+          <w:rFonts w:ascii="Calibri" w:hAnsi="Calibri" w:cs="Calibri"/>
+        </w:rPr>
+        <w:t xml:space="preserve"> CANCELA, 2016. Anthropometric analysis and performance characteristics to predict selection in young male and female handball players. </w:t>
       </w:r>
       <w:r>
         <w:rPr>
@@ -8873,7 +9209,7 @@
           <w:i/>
           <w:iCs/>
         </w:rPr>
-        <w:t>BMC Sports Science, Medicine and Rehabilitation</w:t>
+        <w:t>Motriz: Revista de Educação Física</w:t>
       </w:r>
       <w:r>
         <w:rPr>
@@ -8887,13 +9223,13 @@
           <w:b/>
           <w:bCs/>
         </w:rPr>
-        <w:t>12</w:t>
-      </w:r>
-      <w:r>
-        <w:rPr>
-          <w:rFonts w:ascii="Calibri" w:hAnsi="Calibri" w:cs="Calibri"/>
-        </w:rPr>
-        <w:t>(1), 26. ISSN 2052-1847. Dostupné z: doi:10.1186/s13102-020-00176-x</w:t>
+        <w:t>22</w:t>
+      </w:r>
+      <w:r>
+        <w:rPr>
+          <w:rFonts w:ascii="Calibri" w:hAnsi="Calibri" w:cs="Calibri"/>
+        </w:rPr>
+        <w:t>, 0283–0289. ISSN 1980-6574. Dostupné z: doi:10.1590/S1980-6574201600040011</w:t>
       </w:r>
     </w:p>
     <w:p>
@@ -8907,7 +9243,7 @@
         <w:rPr>
           <w:rFonts w:ascii="Calibri" w:hAnsi="Calibri" w:cs="Calibri"/>
         </w:rPr>
-        <w:t xml:space="preserve">HAMMAMI, Mehrez, Nawel GAAMOURI, Gaith ALOUI, Roy J. SHEPHARD a Mohamed Souhaiel CHELLY, 2019a. Effects of Combined Plyometric and Short Sprint With Change-of-Direction Training on Athletic Performance of Male U15 Handball Players. </w:t>
+        <w:t xml:space="preserve">FERNÁNDEZ-ROMERO, Juan José, Helena Vila SUÁREZ a Jose María Cancela CARRAL, 2017. SELECTION OF TALENTS IN HANDBALL: ANTHROPOMETRIC AND PERFORMANCE ANALYSIS. </w:t>
       </w:r>
       <w:r>
         <w:rPr>
@@ -8915,7 +9251,7 @@
           <w:i/>
           <w:iCs/>
         </w:rPr>
-        <w:t>Journal of Strength and Conditioning Research</w:t>
+        <w:t>Revista Brasileira de Medicina do Esporte</w:t>
       </w:r>
       <w:r>
         <w:rPr>
@@ -8929,13 +9265,13 @@
           <w:b/>
           <w:bCs/>
         </w:rPr>
-        <w:t>33</w:t>
-      </w:r>
-      <w:r>
-        <w:rPr>
-          <w:rFonts w:ascii="Calibri" w:hAnsi="Calibri" w:cs="Calibri"/>
-        </w:rPr>
-        <w:t>(3), 662–675. ISSN 1064-8011. Dostupné z: doi:10.1519/JSC.0000000000002870</w:t>
+        <w:t>23</w:t>
+      </w:r>
+      <w:r>
+        <w:rPr>
+          <w:rFonts w:ascii="Calibri" w:hAnsi="Calibri" w:cs="Calibri"/>
+        </w:rPr>
+        <w:t>, 361–365. ISSN 1517-8692, 1806-9940. Dostupné z: doi:10.1590/1517-869220172305141727</w:t>
       </w:r>
     </w:p>
     <w:p>
@@ -8949,7 +9285,7 @@
         <w:rPr>
           <w:rFonts w:ascii="Calibri" w:hAnsi="Calibri" w:cs="Calibri"/>
         </w:rPr>
-        <w:t xml:space="preserve">HAMMAMI, Mehrez, Souhail HERMASSI, Nawel GAAMOURI, Gaith ALOUI, Paul COMFORT, Roy J. SHEPHARD a Mohamed Souhaiel CHELLY, 2019b. Field Tests of Performance and Their Relationship to Age and Anthropometric Parameters in Adolescent Handball Players. </w:t>
+        <w:t xml:space="preserve">HAMMAMI, M., N. GAAMOURI, R. RAMIREZ-CAMPILLO, R.J. SHEPHARD, N.L. BRAGAZZI, M.S. CHELLY, B. KNECHTLE a S. GAIED, 2021. Effects of high-intensity interval training and plyometric exercise on the physical fitness of junior male handball players. </w:t>
       </w:r>
       <w:r>
         <w:rPr>
@@ -8957,7 +9293,7 @@
           <w:i/>
           <w:iCs/>
         </w:rPr>
-        <w:t>Frontiers in Physiology</w:t>
+        <w:t>European Review for Medical and Pharmacological Sciences</w:t>
       </w:r>
       <w:r>
         <w:rPr>
@@ -8971,13 +9307,13 @@
           <w:b/>
           <w:bCs/>
         </w:rPr>
-        <w:t>10</w:t>
-      </w:r>
-      <w:r>
-        <w:rPr>
-          <w:rFonts w:ascii="Calibri" w:hAnsi="Calibri" w:cs="Calibri"/>
-        </w:rPr>
-        <w:t xml:space="preserve"> [vid. 2024-03-01]. ISSN 1664-042X. Dostupné z: https://www.frontiersin.org/journals/physiology/articles/10.3389/fphys.2019.01124</w:t>
+        <w:t>25</w:t>
+      </w:r>
+      <w:r>
+        <w:rPr>
+          <w:rFonts w:ascii="Calibri" w:hAnsi="Calibri" w:cs="Calibri"/>
+        </w:rPr>
+        <w:t>(23), 7380–7389. ISSN 1128-3602, 2284-0729. Dostupné z: doi:10.26355/eurrev_202112_27434</w:t>
       </w:r>
     </w:p>
     <w:p>
@@ -8991,21 +9327,7 @@
         <w:rPr>
           <w:rFonts w:ascii="Calibri" w:hAnsi="Calibri" w:cs="Calibri"/>
         </w:rPr>
-        <w:t>INGEBRIGTSEN, Jørgen a Ian JEFFREYS, 2012. Relationship between speed, strength and jumping abilities in elite junior handball players [online]. [vid. 2024-03-08]. Dostupné z: https://nordopen.nord.no/nord-xmlui/handle/11250/286459</w:t>
-      </w:r>
-    </w:p>
-    <w:p>
-      <w:pPr>
-        <w:pStyle w:val="Bibliografie"/>
-        <w:rPr>
-          <w:rFonts w:ascii="Calibri" w:hAnsi="Calibri" w:cs="Calibri"/>
-        </w:rPr>
-      </w:pPr>
-      <w:r>
-        <w:rPr>
-          <w:rFonts w:ascii="Calibri" w:hAnsi="Calibri" w:cs="Calibri"/>
-        </w:rPr>
-        <w:t xml:space="preserve">INGEBRIGTSEN, Jørgen, Ian JEFFREYS a Stein RODAHL, 2013. Physical Characteristics and Abilities of Junior Elite Male and Female Handball Players. </w:t>
+        <w:t xml:space="preserve">HAMMAMI, Mehrez, Nicola Luigi BRAGAZZI, Souhail HERMASSI, Nawel GAAMOURI, Ridha AOUADI, Roy J. SHEPHARD a Mohamed Souhaiel CHELLY, 2020. The effect of a sand surface on physical performance responses of junior male handball players to plyometric training. </w:t>
       </w:r>
       <w:r>
         <w:rPr>
@@ -9013,7 +9335,7 @@
           <w:i/>
           <w:iCs/>
         </w:rPr>
-        <w:t>The Journal of Strength &amp; Conditioning Research</w:t>
+        <w:t>BMC Sports Science, Medicine and Rehabilitation</w:t>
       </w:r>
       <w:r>
         <w:rPr>
@@ -9027,13 +9349,13 @@
           <w:b/>
           <w:bCs/>
         </w:rPr>
-        <w:t>27</w:t>
-      </w:r>
-      <w:r>
-        <w:rPr>
-          <w:rFonts w:ascii="Calibri" w:hAnsi="Calibri" w:cs="Calibri"/>
-        </w:rPr>
-        <w:t>(2), 302. ISSN 1064-8011. Dostupné z: doi:10.1519/JSC.0b013e318254899f</w:t>
+        <w:t>12</w:t>
+      </w:r>
+      <w:r>
+        <w:rPr>
+          <w:rFonts w:ascii="Calibri" w:hAnsi="Calibri" w:cs="Calibri"/>
+        </w:rPr>
+        <w:t>(1), 26. ISSN 2052-1847. Dostupné z: doi:10.1186/s13102-020-00176-x</w:t>
       </w:r>
     </w:p>
     <w:p>
@@ -9047,21 +9369,7 @@
         <w:rPr>
           <w:rFonts w:ascii="Calibri" w:hAnsi="Calibri" w:cs="Calibri"/>
         </w:rPr>
-        <w:t xml:space="preserve">IOANNIS BAYIOS a Konstantinos BOUDOLOS, 1998. Accuracy and throwing velocity in handball. In: . </w:t>
-      </w:r>
-    </w:p>
-    <w:p>
-      <w:pPr>
-        <w:pStyle w:val="Bibliografie"/>
-        <w:rPr>
-          <w:rFonts w:ascii="Calibri" w:hAnsi="Calibri" w:cs="Calibri"/>
-        </w:rPr>
-      </w:pPr>
-      <w:r>
-        <w:rPr>
-          <w:rFonts w:ascii="Calibri" w:hAnsi="Calibri" w:cs="Calibri"/>
-        </w:rPr>
-        <w:t xml:space="preserve">MADRUGA, Marc, Chris BISHOP, Paul READ, Jason LAKE, Jon BRAZIER a Daniel ROMERO-RODRÍGUEZ, 2019. Jumping-based Asymmetries are Negatively Associated with Jump, Change of Direction, and Repeated Sprint Performance, but not Linear Speed, in Adolescent Handball Athletes. </w:t>
+        <w:t xml:space="preserve">HAMMAMI, Mehrez, Nawel GAAMOURI, Gaith ALOUI, Roy J. SHEPHARD a Mohamed Souhaiel CHELLY, 2019a. Effects of Combined Plyometric and Short Sprint With Change-of-Direction Training on Athletic Performance of Male U15 Handball Players. </w:t>
       </w:r>
       <w:r>
         <w:rPr>
@@ -9069,7 +9377,7 @@
           <w:i/>
           <w:iCs/>
         </w:rPr>
-        <w:t>Journal of Human Kinetics</w:t>
+        <w:t>Journal of Strength and Conditioning Research</w:t>
       </w:r>
       <w:r>
         <w:rPr>
@@ -9083,13 +9391,13 @@
           <w:b/>
           <w:bCs/>
         </w:rPr>
-        <w:t>71</w:t>
-      </w:r>
-      <w:r>
-        <w:rPr>
-          <w:rFonts w:ascii="Calibri" w:hAnsi="Calibri" w:cs="Calibri"/>
-        </w:rPr>
-        <w:t>. Dostupné z: doi:10.2478/hukin-2019-0095</w:t>
+        <w:t>33</w:t>
+      </w:r>
+      <w:r>
+        <w:rPr>
+          <w:rFonts w:ascii="Calibri" w:hAnsi="Calibri" w:cs="Calibri"/>
+        </w:rPr>
+        <w:t>(3), 662–675. ISSN 1064-8011. Dostupné z: doi:10.1519/JSC.0000000000002870</w:t>
       </w:r>
     </w:p>
     <w:p>
@@ -9103,7 +9411,7 @@
         <w:rPr>
           <w:rFonts w:ascii="Calibri" w:hAnsi="Calibri" w:cs="Calibri"/>
         </w:rPr>
-        <w:t xml:space="preserve">MADRUGA-PARERA, Marc, Chris BISHOP, Marco BEATO, Azahara FORT-VANMEERHAEGHE, Oliver GONZALO-SKOK a Daniel ROMERO-RODRÍGUEZ, 2021. Relationship Between Interlimb Asymmetries and Speed and Change of Direction Speed in Youth Handball Players. </w:t>
+        <w:t xml:space="preserve">HAMMAMI, Mehrez, Souhail HERMASSI, Nawel GAAMOURI, Gaith ALOUI, Paul COMFORT, Roy J. SHEPHARD a Mohamed Souhaiel CHELLY, 2019b. Field Tests of Performance and Their Relationship to Age and Anthropometric Parameters in Adolescent Handball Players. </w:t>
       </w:r>
       <w:r>
         <w:rPr>
@@ -9111,7 +9419,55 @@
           <w:i/>
           <w:iCs/>
         </w:rPr>
-        <w:t xml:space="preserve">Journal of Strength and </w:t>
+        <w:t>Frontiers in Physiology</w:t>
+      </w:r>
+      <w:r>
+        <w:rPr>
+          <w:rFonts w:ascii="Calibri" w:hAnsi="Calibri" w:cs="Calibri"/>
+        </w:rPr>
+        <w:t xml:space="preserve"> [online]. </w:t>
+      </w:r>
+      <w:r>
+        <w:rPr>
+          <w:rFonts w:ascii="Calibri" w:hAnsi="Calibri" w:cs="Calibri"/>
+          <w:b/>
+          <w:bCs/>
+        </w:rPr>
+        <w:t>10</w:t>
+      </w:r>
+      <w:r>
+        <w:rPr>
+          <w:rFonts w:ascii="Calibri" w:hAnsi="Calibri" w:cs="Calibri"/>
+        </w:rPr>
+        <w:t xml:space="preserve"> [vid. 2024-03-01]. ISSN 1664-042X. Dostupné z: https://www.frontiersin.org/journals/physiology/articles/10.3389/fphys.2019.01124</w:t>
+      </w:r>
+    </w:p>
+    <w:p>
+      <w:pPr>
+        <w:pStyle w:val="Bibliografie"/>
+        <w:rPr>
+          <w:rFonts w:ascii="Calibri" w:hAnsi="Calibri" w:cs="Calibri"/>
+        </w:rPr>
+      </w:pPr>
+      <w:r>
+        <w:rPr>
+          <w:rFonts w:ascii="Calibri" w:hAnsi="Calibri" w:cs="Calibri"/>
+        </w:rPr>
+        <w:t>INGEBRIGTSEN, Jørgen a Ian JEFFREYS, 2012. Relationship between speed, strength and jumping abilities in elite junior handball players [online]. [vid. 2024-03-08]. Dostupné z: https://nordopen.nord.no/nord-xmlui/handle/11250/286459</w:t>
+      </w:r>
+    </w:p>
+    <w:p>
+      <w:pPr>
+        <w:pStyle w:val="Bibliografie"/>
+        <w:rPr>
+          <w:rFonts w:ascii="Calibri" w:hAnsi="Calibri" w:cs="Calibri"/>
+        </w:rPr>
+      </w:pPr>
+      <w:r>
+        <w:rPr>
+          <w:rFonts w:ascii="Calibri" w:hAnsi="Calibri" w:cs="Calibri"/>
+        </w:rPr>
+        <w:t xml:space="preserve">INGEBRIGTSEN, Jørgen, Ian JEFFREYS a Stein RODAHL, 2013. Physical Characteristics and Abilities of Junior Elite Male and Female Handball Players. </w:t>
       </w:r>
       <w:r>
         <w:rPr>
@@ -9119,8 +9475,7 @@
           <w:i/>
           <w:iCs/>
         </w:rPr>
-        <w:lastRenderedPageBreak/>
-        <w:t>Conditioning Research</w:t>
+        <w:t>The Journal of Strength &amp; Conditioning Research</w:t>
       </w:r>
       <w:r>
         <w:rPr>
@@ -9134,13 +9489,13 @@
           <w:b/>
           <w:bCs/>
         </w:rPr>
-        <w:t>35</w:t>
-      </w:r>
-      <w:r>
-        <w:rPr>
-          <w:rFonts w:ascii="Calibri" w:hAnsi="Calibri" w:cs="Calibri"/>
-        </w:rPr>
-        <w:t>(12), 3482–3490. ISSN 1064-8011. Dostupné z: doi:10.1519/JSC.0000000000003328</w:t>
+        <w:t>27</w:t>
+      </w:r>
+      <w:r>
+        <w:rPr>
+          <w:rFonts w:ascii="Calibri" w:hAnsi="Calibri" w:cs="Calibri"/>
+        </w:rPr>
+        <w:t>(2), 302. ISSN 1064-8011. Dostupné z: doi:10.1519/JSC.0b013e318254899f</w:t>
       </w:r>
     </w:p>
     <w:p>
@@ -9154,7 +9509,21 @@
         <w:rPr>
           <w:rFonts w:ascii="Calibri" w:hAnsi="Calibri" w:cs="Calibri"/>
         </w:rPr>
-        <w:t xml:space="preserve">MATTHYS, Stijn P. J., Roel VAEYENS, Joric VANDENDRIESSCHE, Barbara VANDORPE, Johan PION, Aaron J. COUTTS, Matthieu LENOIR a Renaat M. PHILIPPAERTS, 2011. A multidisciplinary identification model for youth handball. </w:t>
+        <w:t xml:space="preserve">IOANNIS BAYIOS a Konstantinos BOUDOLOS, 1998. Accuracy and throwing velocity in handball. In: . </w:t>
+      </w:r>
+    </w:p>
+    <w:p>
+      <w:pPr>
+        <w:pStyle w:val="Bibliografie"/>
+        <w:rPr>
+          <w:rFonts w:ascii="Calibri" w:hAnsi="Calibri" w:cs="Calibri"/>
+        </w:rPr>
+      </w:pPr>
+      <w:r>
+        <w:rPr>
+          <w:rFonts w:ascii="Calibri" w:hAnsi="Calibri" w:cs="Calibri"/>
+        </w:rPr>
+        <w:t xml:space="preserve">MADRUGA, Marc, Chris BISHOP, Paul READ, Jason LAKE, Jon BRAZIER a Daniel ROMERO-RODRÍGUEZ, 2019. Jumping-based Asymmetries are Negatively Associated with Jump, Change of Direction, and Repeated Sprint Performance, but not Linear Speed, in Adolescent Handball Athletes. </w:t>
       </w:r>
       <w:r>
         <w:rPr>
@@ -9162,7 +9531,7 @@
           <w:i/>
           <w:iCs/>
         </w:rPr>
-        <w:t>European Journal of Sport Science</w:t>
+        <w:t>Journal of Human Kinetics</w:t>
       </w:r>
       <w:r>
         <w:rPr>
@@ -9176,13 +9545,13 @@
           <w:b/>
           <w:bCs/>
         </w:rPr>
-        <w:t>11</w:t>
-      </w:r>
-      <w:r>
-        <w:rPr>
-          <w:rFonts w:ascii="Calibri" w:hAnsi="Calibri" w:cs="Calibri"/>
-        </w:rPr>
-        <w:t>(5), 355–363. ISSN 1746-1391, 1536-7290. Dostupné z: doi:10.1080/17461391.2010.523850</w:t>
+        <w:t>71</w:t>
+      </w:r>
+      <w:r>
+        <w:rPr>
+          <w:rFonts w:ascii="Calibri" w:hAnsi="Calibri" w:cs="Calibri"/>
+        </w:rPr>
+        <w:t>. Dostupné z: doi:10.2478/hukin-2019-0095</w:t>
       </w:r>
     </w:p>
     <w:p>
@@ -9196,7 +9565,7 @@
         <w:rPr>
           <w:rFonts w:ascii="Calibri" w:hAnsi="Calibri" w:cs="Calibri"/>
         </w:rPr>
-        <w:t xml:space="preserve">MATTHYS, Stijn P.J., Job FRANSEN, Roel VAEYENS, Matthieu LENOIR a Renaat PHILIPPAERTS, 2013a. Differences in biological maturation, anthropometry and physical performance between playing positions in youth team handball. </w:t>
+        <w:t xml:space="preserve">MADRUGA-PARERA, Marc, Chris BISHOP, Marco BEATO, Azahara FORT-VANMEERHAEGHE, Oliver GONZALO-SKOK a Daniel ROMERO-RODRÍGUEZ, 2021. Relationship Between Interlimb Asymmetries and Speed and Change of Direction Speed in Youth Handball Players. </w:t>
       </w:r>
       <w:r>
         <w:rPr>
@@ -9204,7 +9573,7 @@
           <w:i/>
           <w:iCs/>
         </w:rPr>
-        <w:t>Journal of Sports Sciences</w:t>
+        <w:t>Journal of Strength and Conditioning Research</w:t>
       </w:r>
       <w:r>
         <w:rPr>
@@ -9218,13 +9587,13 @@
           <w:b/>
           <w:bCs/>
         </w:rPr>
-        <w:t>31</w:t>
-      </w:r>
-      <w:r>
-        <w:rPr>
-          <w:rFonts w:ascii="Calibri" w:hAnsi="Calibri" w:cs="Calibri"/>
-        </w:rPr>
-        <w:t>(12), 1344–1352. ISSN 0264-0414, 1466-447X. Dostupné z: doi:10.1080/02640414.2013.781663</w:t>
+        <w:t>35</w:t>
+      </w:r>
+      <w:r>
+        <w:rPr>
+          <w:rFonts w:ascii="Calibri" w:hAnsi="Calibri" w:cs="Calibri"/>
+        </w:rPr>
+        <w:t>(12), 3482–3490. ISSN 1064-8011. Dostupné z: doi:10.1519/JSC.0000000000003328</w:t>
       </w:r>
     </w:p>
     <w:p>
@@ -9238,7 +9607,7 @@
         <w:rPr>
           <w:rFonts w:ascii="Calibri" w:hAnsi="Calibri" w:cs="Calibri"/>
         </w:rPr>
-        <w:t xml:space="preserve">MATTHYS, Stijn P.J., Roel VAEYENS, Job FRANSEN, Dieter DEPREZ, Johan PION, Joric VANDENDRIESSCHE, Barbara VANDORPE, Matthieu LENOIR a Renaat PHILIPPAERTS, 2013b. A longitudinal study of multidimensional performance characteristics related to physical capacities in youth handball. </w:t>
+        <w:t xml:space="preserve">MATTHYS, Stijn P. J., Roel VAEYENS, Joric VANDENDRIESSCHE, Barbara VANDORPE, Johan PION, Aaron J. COUTTS, Matthieu LENOIR a Renaat M. PHILIPPAERTS, 2011. A multidisciplinary identification model for youth handball. </w:t>
       </w:r>
       <w:r>
         <w:rPr>
@@ -9246,7 +9615,7 @@
           <w:i/>
           <w:iCs/>
         </w:rPr>
-        <w:t>Journal of Sports Sciences</w:t>
+        <w:t>European Journal of Sport Science</w:t>
       </w:r>
       <w:r>
         <w:rPr>
@@ -9260,13 +9629,13 @@
           <w:b/>
           <w:bCs/>
         </w:rPr>
-        <w:t>31</w:t>
-      </w:r>
-      <w:r>
-        <w:rPr>
-          <w:rFonts w:ascii="Calibri" w:hAnsi="Calibri" w:cs="Calibri"/>
-        </w:rPr>
-        <w:t>(3), 325–334. ISSN 0264-0414, 1466-447X. Dostupné z: doi:10.1080/02640414.2012.733819</w:t>
+        <w:t>11</w:t>
+      </w:r>
+      <w:r>
+        <w:rPr>
+          <w:rFonts w:ascii="Calibri" w:hAnsi="Calibri" w:cs="Calibri"/>
+        </w:rPr>
+        <w:t>(5), 355–363. ISSN 1746-1391, 1536-7290. Dostupné z: doi:10.1080/17461391.2010.523850</w:t>
       </w:r>
     </w:p>
     <w:p>
@@ -9280,7 +9649,7 @@
         <w:rPr>
           <w:rFonts w:ascii="Calibri" w:hAnsi="Calibri" w:cs="Calibri"/>
         </w:rPr>
-        <w:t xml:space="preserve">MOLINA-LÓPEZ, Jorge, Iván BAREA ZARZUELA, Jesús SÁEZ-PADILLA, Inmaculada TORNERO-QUIÑONES a Elena PLANELLS, 2020. Mediation Effect of Age Category on the Relationship between Body Composition and the Physical Fitness Profile in Youth Handball Players. </w:t>
+        <w:t xml:space="preserve">MATTHYS, Stijn P.J., Job FRANSEN, Roel VAEYENS, Matthieu LENOIR a Renaat PHILIPPAERTS, 2013a. Differences in biological maturation, anthropometry and physical performance between playing positions in youth team handball. </w:t>
       </w:r>
       <w:r>
         <w:rPr>
@@ -9288,7 +9657,7 @@
           <w:i/>
           <w:iCs/>
         </w:rPr>
-        <w:t>International Journal of Environmental Research and Public Health</w:t>
+        <w:t>Journal of Sports Sciences</w:t>
       </w:r>
       <w:r>
         <w:rPr>
@@ -9302,13 +9671,13 @@
           <w:b/>
           <w:bCs/>
         </w:rPr>
-        <w:t>17</w:t>
-      </w:r>
-      <w:r>
-        <w:rPr>
-          <w:rFonts w:ascii="Calibri" w:hAnsi="Calibri" w:cs="Calibri"/>
-        </w:rPr>
-        <w:t>(7), 2350. ISSN 1660-4601. Dostupné z: doi:10.3390/ijerph17072350</w:t>
+        <w:t>31</w:t>
+      </w:r>
+      <w:r>
+        <w:rPr>
+          <w:rFonts w:ascii="Calibri" w:hAnsi="Calibri" w:cs="Calibri"/>
+        </w:rPr>
+        <w:t>(12), 1344–1352. ISSN 0264-0414, 1466-447X. Dostupné z: doi:10.1080/02640414.2013.781663</w:t>
       </w:r>
     </w:p>
     <w:p>
@@ -9322,7 +9691,7 @@
         <w:rPr>
           <w:rFonts w:ascii="Calibri" w:hAnsi="Calibri" w:cs="Calibri"/>
         </w:rPr>
-        <w:t xml:space="preserve">ORTEGA-BECERRA, Manuel, Fernando PAREJA-BLANCO, Pedro JIMÉNEZ-REYES, Víctor CUADRADO-PEÑAFIEL a Juan J. GONZÁLEZ-BADILLO, 2018. Determinant Factors of Physical Performance and Specific Throwing in Handball Players of Different Ages. </w:t>
+        <w:t xml:space="preserve">MATTHYS, Stijn P.J., Roel VAEYENS, Job FRANSEN, Dieter DEPREZ, Johan PION, Joric VANDENDRIESSCHE, Barbara VANDORPE, Matthieu LENOIR a Renaat PHILIPPAERTS, 2013b. A longitudinal study of multidimensional performance characteristics related to physical capacities in youth handball. </w:t>
       </w:r>
       <w:r>
         <w:rPr>
@@ -9330,7 +9699,7 @@
           <w:i/>
           <w:iCs/>
         </w:rPr>
-        <w:t>The Journal of Strength &amp; Conditioning Research</w:t>
+        <w:t>Journal of Sports Sciences</w:t>
       </w:r>
       <w:r>
         <w:rPr>
@@ -9344,13 +9713,13 @@
           <w:b/>
           <w:bCs/>
         </w:rPr>
-        <w:t>32</w:t>
-      </w:r>
-      <w:r>
-        <w:rPr>
-          <w:rFonts w:ascii="Calibri" w:hAnsi="Calibri" w:cs="Calibri"/>
-        </w:rPr>
-        <w:t>(6), 1778. ISSN 1064-8011. Dostupné z: doi:10.1519/JSC.0000000000002050</w:t>
+        <w:t>31</w:t>
+      </w:r>
+      <w:r>
+        <w:rPr>
+          <w:rFonts w:ascii="Calibri" w:hAnsi="Calibri" w:cs="Calibri"/>
+        </w:rPr>
+        <w:t>(3), 325–334. ISSN 0264-0414, 1466-447X. Dostupné z: doi:10.1080/02640414.2012.733819</w:t>
       </w:r>
     </w:p>
     <w:p>
@@ -9364,7 +9733,7 @@
         <w:rPr>
           <w:rFonts w:ascii="Calibri" w:hAnsi="Calibri" w:cs="Calibri"/>
         </w:rPr>
-        <w:t xml:space="preserve">PALAMAS, Athanasios, Ilias ZAPARTIDIS, Zacharo KIDOU, Lamprina TSAKALOU, P. NATSIS a Dimitrios KOKARIDAS, 2015. The Use of Anthropometric and Skill Data to Identify Talented Adolescent Team Handball Athletes. </w:t>
+        <w:t xml:space="preserve">MOLINA-LÓPEZ, Jorge, Iván BAREA ZARZUELA, Jesús SÁEZ-PADILLA, Inmaculada TORNERO-QUIÑONES a Elena PLANELLS, 2020. Mediation Effect of Age Category on the Relationship between Body Composition and the Physical Fitness Profile in Youth Handball Players. </w:t>
       </w:r>
       <w:r>
         <w:rPr>
@@ -9372,7 +9741,7 @@
           <w:i/>
           <w:iCs/>
         </w:rPr>
-        <w:t>Journal of Physical Education and Sports Management</w:t>
+        <w:t>International Journal of Environmental Research and Public Health</w:t>
       </w:r>
       <w:r>
         <w:rPr>
@@ -9386,13 +9755,13 @@
           <w:b/>
           <w:bCs/>
         </w:rPr>
-        <w:t>2</w:t>
-      </w:r>
-      <w:r>
-        <w:rPr>
-          <w:rFonts w:ascii="Calibri" w:hAnsi="Calibri" w:cs="Calibri"/>
-        </w:rPr>
-        <w:t>. Dostupné z: doi:10.15640/jpesm.v2n2a13</w:t>
+        <w:t>17</w:t>
+      </w:r>
+      <w:r>
+        <w:rPr>
+          <w:rFonts w:ascii="Calibri" w:hAnsi="Calibri" w:cs="Calibri"/>
+        </w:rPr>
+        <w:t>(7), 2350. ISSN 1660-4601. Dostupné z: doi:10.3390/ijerph17072350</w:t>
       </w:r>
     </w:p>
     <w:p>
@@ -9406,7 +9775,7 @@
         <w:rPr>
           <w:rFonts w:ascii="Calibri" w:hAnsi="Calibri" w:cs="Calibri"/>
         </w:rPr>
-        <w:t xml:space="preserve">PION, Johan, Veerle SEGERS, Job FRANSEN, Gijs DEBUYCK, Dieter DEPREZ, Leen HAERENS, Roel VAEYENS, Renaat PHILIPPAERTS a Matthieu LENOIR, 2015. Generic anthropometric and performance characteristics among elite adolescent boys in nine different sports. </w:t>
+        <w:t xml:space="preserve">NIKOLAIDIS, Pantelis, Jørgen INGEBRIGTSEN, Susana PÓVOAS, Samantha MOSS a Gema TORRES-LUQUE, 2014. Physical and physiological characteristics in male team handball players by playing position - Does age matter? </w:t>
       </w:r>
       <w:r>
         <w:rPr>
@@ -9414,7 +9783,35 @@
           <w:i/>
           <w:iCs/>
         </w:rPr>
-        <w:t>European Journal of Sport Science</w:t>
+        <w:t>The Journal of sports medicine and physical fitness</w:t>
+      </w:r>
+      <w:r>
+        <w:rPr>
+          <w:rFonts w:ascii="Calibri" w:hAnsi="Calibri" w:cs="Calibri"/>
+        </w:rPr>
+        <w:t xml:space="preserve">. </w:t>
+      </w:r>
+    </w:p>
+    <w:p>
+      <w:pPr>
+        <w:pStyle w:val="Bibliografie"/>
+        <w:rPr>
+          <w:rFonts w:ascii="Calibri" w:hAnsi="Calibri" w:cs="Calibri"/>
+        </w:rPr>
+      </w:pPr>
+      <w:r>
+        <w:rPr>
+          <w:rFonts w:ascii="Calibri" w:hAnsi="Calibri" w:cs="Calibri"/>
+        </w:rPr>
+        <w:t xml:space="preserve">ORTEGA-BECERRA, Manuel, Fernando PAREJA-BLANCO, Pedro JIMÉNEZ-REYES, Víctor CUADRADO-PEÑAFIEL a Juan J. GONZÁLEZ-BADILLO, 2018. Determinant Factors of Physical Performance and Specific Throwing in Handball Players of Different Ages. </w:t>
+      </w:r>
+      <w:r>
+        <w:rPr>
+          <w:rFonts w:ascii="Calibri" w:hAnsi="Calibri" w:cs="Calibri"/>
+          <w:i/>
+          <w:iCs/>
+        </w:rPr>
+        <w:t>The Journal of Strength &amp; Conditioning Research</w:t>
       </w:r>
       <w:r>
         <w:rPr>
@@ -9428,13 +9825,13 @@
           <w:b/>
           <w:bCs/>
         </w:rPr>
-        <w:t>15</w:t>
-      </w:r>
-      <w:r>
-        <w:rPr>
-          <w:rFonts w:ascii="Calibri" w:hAnsi="Calibri" w:cs="Calibri"/>
-        </w:rPr>
-        <w:t>(5), 357–366. ISSN 1746-1391, 1536-7290. Dostupné z: doi:10.1080/17461391.2014.944875</w:t>
+        <w:t>32</w:t>
+      </w:r>
+      <w:r>
+        <w:rPr>
+          <w:rFonts w:ascii="Calibri" w:hAnsi="Calibri" w:cs="Calibri"/>
+        </w:rPr>
+        <w:t>(6), 1778. ISSN 1064-8011. Dostupné z: doi:10.1519/JSC.0000000000002050</w:t>
       </w:r>
     </w:p>
     <w:p>
@@ -9448,7 +9845,7 @@
         <w:rPr>
           <w:rFonts w:ascii="Calibri" w:hAnsi="Calibri" w:cs="Calibri"/>
         </w:rPr>
-        <w:t xml:space="preserve">ROMERO-GARCÍA, David, Francisco ESPARZA-ROS, María PICÓ GARCÍA, José Miguel MARTÍNEZ-SANZ a Raquel VAQUERO-CRISTÓBAL, 2022. Adherence to the Mediterranean diet, kinanthropometric characteristics and physical performance of young male handball players. </w:t>
+        <w:t xml:space="preserve">PALAMAS, Athanasios, Ilias ZAPARTIDIS, Zacharo KIDOU, Lamprina TSAKALOU, P. NATSIS a Dimitrios KOKARIDAS, 2015. The Use of Anthropometric and Skill Data to Identify Talented Adolescent Team Handball Athletes. </w:t>
       </w:r>
       <w:r>
         <w:rPr>
@@ -9456,7 +9853,7 @@
           <w:i/>
           <w:iCs/>
         </w:rPr>
-        <w:t>PeerJ</w:t>
+        <w:t>Journal of Physical Education and Sports Management</w:t>
       </w:r>
       <w:r>
         <w:rPr>
@@ -9470,13 +9867,13 @@
           <w:b/>
           <w:bCs/>
         </w:rPr>
-        <w:t>10</w:t>
-      </w:r>
-      <w:r>
-        <w:rPr>
-          <w:rFonts w:ascii="Calibri" w:hAnsi="Calibri" w:cs="Calibri"/>
-        </w:rPr>
-        <w:t>, e14329. ISSN 2167-8359. Dostupné z: doi:10.7717/peerj.14329</w:t>
+        <w:t>2</w:t>
+      </w:r>
+      <w:r>
+        <w:rPr>
+          <w:rFonts w:ascii="Calibri" w:hAnsi="Calibri" w:cs="Calibri"/>
+        </w:rPr>
+        <w:t>. Dostupné z: doi:10.15640/jpesm.v2n2a13</w:t>
       </w:r>
     </w:p>
     <w:p>
@@ -9490,7 +9887,7 @@
         <w:rPr>
           <w:rFonts w:ascii="Calibri" w:hAnsi="Calibri" w:cs="Calibri"/>
         </w:rPr>
-        <w:t xml:space="preserve">ROUSANOGLOU, Elissavet, Konstantinos NOUTSOS a Ioannis BAYIOS, 2014. Playing level and playing position differences of anthropometric and physical fitness characteristics in elite junior handball players. </w:t>
+        <w:t xml:space="preserve">PION, Johan, Veerle SEGERS, Job FRANSEN, Gijs DEBUYCK, Dieter DEPREZ, Leen HAERENS, Roel VAEYENS, Renaat PHILIPPAERTS a Matthieu LENOIR, 2015. Generic anthropometric and performance characteristics among elite adolescent boys in nine different sports. </w:t>
       </w:r>
       <w:r>
         <w:rPr>
@@ -9498,13 +9895,13 @@
           <w:i/>
           <w:iCs/>
         </w:rPr>
-        <w:t>The Journal of sports medicine and physical fitness</w:t>
-      </w:r>
-      <w:r>
-        <w:rPr>
-          <w:rFonts w:ascii="Calibri" w:hAnsi="Calibri" w:cs="Calibri"/>
-        </w:rPr>
-        <w:t xml:space="preserve">. </w:t>
+        <w:t>European Journal of Sport Science</w:t>
+      </w:r>
+      <w:r>
+        <w:rPr>
+          <w:rFonts w:ascii="Calibri" w:hAnsi="Calibri" w:cs="Calibri"/>
+        </w:rPr>
+        <w:t xml:space="preserve"> [online]. </w:t>
       </w:r>
       <w:r>
         <w:rPr>
@@ -9512,13 +9909,13 @@
           <w:b/>
           <w:bCs/>
         </w:rPr>
-        <w:t>54</w:t>
-      </w:r>
-      <w:r>
-        <w:rPr>
-          <w:rFonts w:ascii="Calibri" w:hAnsi="Calibri" w:cs="Calibri"/>
-        </w:rPr>
-        <w:t xml:space="preserve">, 611–21. </w:t>
+        <w:t>15</w:t>
+      </w:r>
+      <w:r>
+        <w:rPr>
+          <w:rFonts w:ascii="Calibri" w:hAnsi="Calibri" w:cs="Calibri"/>
+        </w:rPr>
+        <w:t>(5), 357–366. ISSN 1746-1391, 1536-7290. Dostupné z: doi:10.1080/17461391.2014.944875</w:t>
       </w:r>
     </w:p>
     <w:p>
@@ -9532,7 +9929,7 @@
         <w:rPr>
           <w:rFonts w:ascii="Calibri" w:hAnsi="Calibri" w:cs="Calibri"/>
         </w:rPr>
-        <w:t xml:space="preserve">ZAPARTIDIS, I., M.E. NIKOLAIDOU, I. VARELTZIS a P. KOROROS, 2011. SEX DIFFERENCES IN THE MOTOR ABILITIES OF YOUNG MALE AND FEMALE HANDBALL PLAYERS. </w:t>
+        <w:t xml:space="preserve">ROMERO-GARCÍA, David, Francisco ESPARZA-ROS, María PICÓ GARCÍA, José Miguel MARTÍNEZ-SANZ a Raquel VAQUERO-CRISTÓBAL, 2022. Adherence to the Mediterranean diet, kinanthropometric characteristics and physical performance of young male handball players. </w:t>
       </w:r>
       <w:r>
         <w:rPr>
@@ -9540,7 +9937,7 @@
           <w:i/>
           <w:iCs/>
         </w:rPr>
-        <w:t>Biology of Sport</w:t>
+        <w:t>PeerJ</w:t>
       </w:r>
       <w:r>
         <w:rPr>
@@ -9554,6 +9951,90 @@
           <w:b/>
           <w:bCs/>
         </w:rPr>
+        <w:t>10</w:t>
+      </w:r>
+      <w:r>
+        <w:rPr>
+          <w:rFonts w:ascii="Calibri" w:hAnsi="Calibri" w:cs="Calibri"/>
+        </w:rPr>
+        <w:t>, e14329. ISSN 2167-8359. Dostupné z: doi:10.7717/peerj.14329</w:t>
+      </w:r>
+    </w:p>
+    <w:p>
+      <w:pPr>
+        <w:pStyle w:val="Bibliografie"/>
+        <w:rPr>
+          <w:rFonts w:ascii="Calibri" w:hAnsi="Calibri" w:cs="Calibri"/>
+        </w:rPr>
+      </w:pPr>
+      <w:r>
+        <w:rPr>
+          <w:rFonts w:ascii="Calibri" w:hAnsi="Calibri" w:cs="Calibri"/>
+        </w:rPr>
+        <w:t xml:space="preserve">ROUSANOGLOU, Elissavet, Konstantinos NOUTSOS a Ioannis BAYIOS, 2014. Playing level and playing position differences of anthropometric and physical fitness characteristics in elite junior handball players. </w:t>
+      </w:r>
+      <w:r>
+        <w:rPr>
+          <w:rFonts w:ascii="Calibri" w:hAnsi="Calibri" w:cs="Calibri"/>
+          <w:i/>
+          <w:iCs/>
+        </w:rPr>
+        <w:t>The Journal of sports medicine and physical fitness</w:t>
+      </w:r>
+      <w:r>
+        <w:rPr>
+          <w:rFonts w:ascii="Calibri" w:hAnsi="Calibri" w:cs="Calibri"/>
+        </w:rPr>
+        <w:t xml:space="preserve">. </w:t>
+      </w:r>
+      <w:r>
+        <w:rPr>
+          <w:rFonts w:ascii="Calibri" w:hAnsi="Calibri" w:cs="Calibri"/>
+          <w:b/>
+          <w:bCs/>
+        </w:rPr>
+        <w:t>54</w:t>
+      </w:r>
+      <w:r>
+        <w:rPr>
+          <w:rFonts w:ascii="Calibri" w:hAnsi="Calibri" w:cs="Calibri"/>
+        </w:rPr>
+        <w:t xml:space="preserve">, 611–21. </w:t>
+      </w:r>
+    </w:p>
+    <w:p>
+      <w:pPr>
+        <w:pStyle w:val="Bibliografie"/>
+        <w:rPr>
+          <w:rFonts w:ascii="Calibri" w:hAnsi="Calibri" w:cs="Calibri"/>
+        </w:rPr>
+      </w:pPr>
+      <w:r>
+        <w:rPr>
+          <w:rFonts w:ascii="Calibri" w:hAnsi="Calibri" w:cs="Calibri"/>
+        </w:rPr>
+        <w:t xml:space="preserve">ZAPARTIDIS, I., M.E. NIKOLAIDOU, I. VARELTZIS a P. KOROROS, 2011. SEX DIFFERENCES IN THE MOTOR ABILITIES OF YOUNG MALE AND FEMALE HANDBALL PLAYERS. </w:t>
+      </w:r>
+      <w:r>
+        <w:rPr>
+          <w:rFonts w:ascii="Calibri" w:hAnsi="Calibri" w:cs="Calibri"/>
+          <w:i/>
+          <w:iCs/>
+        </w:rPr>
+        <w:t>Biology of Sport</w:t>
+      </w:r>
+      <w:r>
+        <w:rPr>
+          <w:rFonts w:ascii="Calibri" w:hAnsi="Calibri" w:cs="Calibri"/>
+        </w:rPr>
+        <w:t xml:space="preserve"> [online]. </w:t>
+      </w:r>
+      <w:r>
+        <w:rPr>
+          <w:rFonts w:ascii="Calibri" w:hAnsi="Calibri" w:cs="Calibri"/>
+          <w:b/>
+          <w:bCs/>
+        </w:rPr>
         <w:t>28</w:t>
       </w:r>
       <w:r>
@@ -9574,7 +10055,6 @@
         <w:rPr>
           <w:rFonts w:ascii="Calibri" w:hAnsi="Calibri" w:cs="Calibri"/>
         </w:rPr>
-        <w:lastRenderedPageBreak/>
         <w:t xml:space="preserve">ZAPARTIDIS, Ilias, Ioannis VARELTZIS, Marina GOUVALI a Panagiotis KOROROS, 2009. Physical Fitness and Anthropometric Characteristics in Different Levels of Young Team Handball Players. </w:t>
       </w:r>
       <w:r>
@@ -10701,6 +11181,7 @@
   <w:style w:type="paragraph" w:default="1" w:styleId="Normln">
     <w:name w:val="Normal"/>
     <w:qFormat/>
+    <w:rsid w:val="003C7A92"/>
   </w:style>
   <w:style w:type="paragraph" w:styleId="Nadpis1">
     <w:name w:val="heading 1"/>
@@ -10941,6 +11422,7 @@
   <w:style w:type="character" w:default="1" w:styleId="Standardnpsmoodstavce">
     <w:name w:val="Default Paragraph Font"/>
     <w:uiPriority w:val="1"/>
+    <w:semiHidden/>
     <w:unhideWhenUsed/>
   </w:style>
   <w:style w:type="table" w:default="1" w:styleId="Normlntabulka">

</xml_diff>